<commit_message>
ajout des points principaux à traiter pour le cahier des charges
</commit_message>
<xml_diff>
--- a/Doc/Cahier_charges.docx
+++ b/Doc/Cahier_charges.docx
@@ -18,12 +18,355 @@
     </w:p>
     <w:p>
       <w:pPr>
-        <w:rPr>
-          <w:lang w:val="fr-CH"/>
-        </w:rPr>
-      </w:pPr>
+        <w:pStyle w:val="ListParagraph"/>
+        <w:numPr>
+          <w:ilvl w:val="0"/>
+          <w:numId w:val="1"/>
+        </w:numPr>
+        <w:rPr>
+          <w:lang w:val="fr-CH"/>
+        </w:rPr>
+      </w:pPr>
+      <w:r>
+        <w:rPr>
+          <w:lang w:val="fr-CH"/>
+        </w:rPr>
+        <w:t>Users</w:t>
+      </w:r>
+    </w:p>
+    <w:p>
+      <w:pPr>
+        <w:pStyle w:val="ListParagraph"/>
+        <w:numPr>
+          <w:ilvl w:val="1"/>
+          <w:numId w:val="1"/>
+        </w:numPr>
+        <w:rPr>
+          <w:lang w:val="fr-CH"/>
+        </w:rPr>
+      </w:pPr>
+      <w:r>
+        <w:rPr>
+          <w:lang w:val="fr-CH"/>
+        </w:rPr>
+        <w:t>Création compte</w:t>
+      </w:r>
+    </w:p>
+    <w:p>
+      <w:pPr>
+        <w:pStyle w:val="ListParagraph"/>
+        <w:numPr>
+          <w:ilvl w:val="1"/>
+          <w:numId w:val="1"/>
+        </w:numPr>
+        <w:rPr>
+          <w:lang w:val="fr-CH"/>
+        </w:rPr>
+      </w:pPr>
+      <w:r>
+        <w:rPr>
+          <w:lang w:val="fr-CH"/>
+        </w:rPr>
+        <w:t>Login</w:t>
+      </w:r>
+    </w:p>
+    <w:p>
+      <w:pPr>
+        <w:pStyle w:val="ListParagraph"/>
+        <w:numPr>
+          <w:ilvl w:val="0"/>
+          <w:numId w:val="1"/>
+        </w:numPr>
+        <w:rPr>
+          <w:lang w:val="fr-CH"/>
+        </w:rPr>
+      </w:pPr>
+      <w:r>
+        <w:rPr>
+          <w:lang w:val="fr-CH"/>
+        </w:rPr>
+        <w:t>Features de base</w:t>
+      </w:r>
+    </w:p>
+    <w:p>
+      <w:pPr>
+        <w:pStyle w:val="ListParagraph"/>
+        <w:numPr>
+          <w:ilvl w:val="1"/>
+          <w:numId w:val="1"/>
+        </w:numPr>
+        <w:rPr>
+          <w:lang w:val="fr-CH"/>
+        </w:rPr>
+      </w:pPr>
+      <w:r>
+        <w:rPr>
+          <w:lang w:val="fr-CH"/>
+        </w:rPr>
+        <w:t>Comptes</w:t>
+      </w:r>
+    </w:p>
+    <w:p>
+      <w:pPr>
+        <w:pStyle w:val="ListParagraph"/>
+        <w:numPr>
+          <w:ilvl w:val="1"/>
+          <w:numId w:val="1"/>
+        </w:numPr>
+        <w:rPr>
+          <w:lang w:val="fr-CH"/>
+        </w:rPr>
+      </w:pPr>
+      <w:r>
+        <w:rPr>
+          <w:lang w:val="fr-CH"/>
+        </w:rPr>
+        <w:t>Budgets</w:t>
+      </w:r>
+    </w:p>
+    <w:p>
+      <w:pPr>
+        <w:pStyle w:val="ListParagraph"/>
+        <w:numPr>
+          <w:ilvl w:val="1"/>
+          <w:numId w:val="1"/>
+        </w:numPr>
+        <w:rPr>
+          <w:lang w:val="fr-CH"/>
+        </w:rPr>
+      </w:pPr>
+      <w:r>
+        <w:rPr>
+          <w:lang w:val="fr-CH"/>
+        </w:rPr>
+        <w:t>Dépenses et revenus</w:t>
+      </w:r>
+    </w:p>
+    <w:p>
+      <w:pPr>
+        <w:pStyle w:val="ListParagraph"/>
+        <w:numPr>
+          <w:ilvl w:val="0"/>
+          <w:numId w:val="1"/>
+        </w:numPr>
+        <w:rPr>
+          <w:lang w:val="fr-CH"/>
+        </w:rPr>
+      </w:pPr>
+      <w:r>
+        <w:rPr>
+          <w:lang w:val="fr-CH"/>
+        </w:rPr>
+        <w:t>Features avancées</w:t>
+      </w:r>
+    </w:p>
+    <w:p>
+      <w:pPr>
+        <w:pStyle w:val="ListParagraph"/>
+        <w:numPr>
+          <w:ilvl w:val="1"/>
+          <w:numId w:val="1"/>
+        </w:numPr>
+        <w:rPr>
+          <w:lang w:val="fr-CH"/>
+        </w:rPr>
+      </w:pPr>
+      <w:r>
+        <w:rPr>
+          <w:lang w:val="fr-CH"/>
+        </w:rPr>
+        <w:t>Listes de souhait</w:t>
+      </w:r>
+    </w:p>
+    <w:p>
+      <w:pPr>
+        <w:pStyle w:val="ListParagraph"/>
+        <w:numPr>
+          <w:ilvl w:val="1"/>
+          <w:numId w:val="1"/>
+        </w:numPr>
+        <w:rPr>
+          <w:lang w:val="fr-CH"/>
+        </w:rPr>
+      </w:pPr>
+      <w:r>
+        <w:rPr>
+          <w:lang w:val="fr-CH"/>
+        </w:rPr>
+        <w:t>Dettes synchronisées</w:t>
+      </w:r>
+    </w:p>
+    <w:p>
+      <w:pPr>
+        <w:pStyle w:val="ListParagraph"/>
+        <w:numPr>
+          <w:ilvl w:val="1"/>
+          <w:numId w:val="1"/>
+        </w:numPr>
+        <w:rPr>
+          <w:lang w:val="fr-CH"/>
+        </w:rPr>
+      </w:pPr>
+      <w:r>
+        <w:rPr>
+          <w:lang w:val="fr-CH"/>
+        </w:rPr>
+        <w:t>…</w:t>
+      </w:r>
+    </w:p>
+    <w:p>
+      <w:pPr>
+        <w:pStyle w:val="ListParagraph"/>
+        <w:numPr>
+          <w:ilvl w:val="0"/>
+          <w:numId w:val="1"/>
+        </w:numPr>
+        <w:rPr>
+          <w:lang w:val="fr-CH"/>
+        </w:rPr>
+      </w:pPr>
+      <w:r>
+        <w:rPr>
+          <w:lang w:val="fr-CH"/>
+        </w:rPr>
+        <w:t>Features optionnelles</w:t>
+      </w:r>
+    </w:p>
+    <w:p>
+      <w:pPr>
+        <w:pStyle w:val="ListParagraph"/>
+        <w:numPr>
+          <w:ilvl w:val="1"/>
+          <w:numId w:val="1"/>
+        </w:numPr>
+        <w:rPr>
+          <w:lang w:val="fr-CH"/>
+        </w:rPr>
+      </w:pPr>
+      <w:r>
+        <w:rPr>
+          <w:lang w:val="fr-CH"/>
+        </w:rPr>
+        <w:t>Budget partagé</w:t>
+      </w:r>
+    </w:p>
+    <w:p>
+      <w:pPr>
+        <w:pStyle w:val="ListParagraph"/>
+        <w:numPr>
+          <w:ilvl w:val="1"/>
+          <w:numId w:val="1"/>
+        </w:numPr>
+        <w:rPr>
+          <w:lang w:val="fr-CH"/>
+        </w:rPr>
+      </w:pPr>
+      <w:r>
+        <w:rPr>
+          <w:lang w:val="fr-CH"/>
+        </w:rPr>
+        <w:t>…</w:t>
+      </w:r>
+    </w:p>
+    <w:p>
+      <w:pPr>
+        <w:rPr>
+          <w:lang w:val="fr-CH"/>
+        </w:rPr>
+      </w:pPr>
+      <w:r>
+        <w:rPr>
+          <w:lang w:val="fr-CH"/>
+        </w:rPr>
+        <w:t>Description précise du projet.</w:t>
+      </w:r>
+    </w:p>
+    <w:p>
+      <w:pPr>
+        <w:rPr>
+          <w:lang w:val="fr-CH"/>
+        </w:rPr>
+      </w:pPr>
+      <w:r>
+        <w:rPr>
+          <w:lang w:val="fr-CH"/>
+        </w:rPr>
+        <w:t>Que veut-on proposer ?</w:t>
+      </w:r>
       <w:bookmarkStart w:id="0" w:name="_GoBack"/>
       <w:bookmarkEnd w:id="0"/>
+    </w:p>
+    <w:p>
+      <w:pPr>
+        <w:rPr>
+          <w:lang w:val="fr-CH"/>
+        </w:rPr>
+      </w:pPr>
+      <w:r>
+        <w:rPr>
+          <w:lang w:val="fr-CH"/>
+        </w:rPr>
+        <w:t>Quelles features ?</w:t>
+      </w:r>
+    </w:p>
+    <w:p>
+      <w:pPr>
+        <w:rPr>
+          <w:lang w:val="fr-CH"/>
+        </w:rPr>
+      </w:pPr>
+      <w:r>
+        <w:rPr>
+          <w:lang w:val="fr-CH"/>
+        </w:rPr>
+        <w:t>Exemples ?</w:t>
+      </w:r>
+    </w:p>
+    <w:p>
+      <w:pPr>
+        <w:rPr>
+          <w:lang w:val="fr-CH"/>
+        </w:rPr>
+      </w:pPr>
+      <w:r>
+        <w:rPr>
+          <w:lang w:val="fr-CH"/>
+        </w:rPr>
+        <w:t>Quelle mise en œuvre / architecture ?</w:t>
+      </w:r>
+    </w:p>
+    <w:p>
+      <w:pPr>
+        <w:rPr>
+          <w:lang w:val="fr-CH"/>
+        </w:rPr>
+      </w:pPr>
+      <w:r>
+        <w:rPr>
+          <w:lang w:val="fr-CH"/>
+        </w:rPr>
+        <w:t>Quelle DB ?</w:t>
+      </w:r>
+    </w:p>
+    <w:p>
+      <w:pPr>
+        <w:rPr>
+          <w:lang w:val="fr-CH"/>
+        </w:rPr>
+      </w:pPr>
+      <w:r>
+        <w:rPr>
+          <w:lang w:val="fr-CH"/>
+        </w:rPr>
+        <w:t>Quel langage / interface graphique ?</w:t>
+      </w:r>
+    </w:p>
+    <w:p>
+      <w:pPr>
+        <w:rPr>
+          <w:lang w:val="fr-CH"/>
+        </w:rPr>
+      </w:pPr>
     </w:p>
     <w:sectPr>
       <w:pgSz w:w="11900" w:h="16840"/>
@@ -33,6 +376,126 @@
     </w:sectPr>
   </w:body>
 </w:document>
+</file>
+
+<file path=word/numbering.xml><?xml version="1.0" encoding="utf-8"?>
+<w:numbering xmlns:wpc="http://schemas.microsoft.com/office/word/2010/wordprocessingCanvas" xmlns:cx="http://schemas.microsoft.com/office/drawing/2014/chartex" xmlns:cx1="http://schemas.microsoft.com/office/drawing/2015/9/8/chartex" xmlns:cx2="http://schemas.microsoft.com/office/drawing/2015/10/21/chartex" xmlns:cx3="http://schemas.microsoft.com/office/drawing/2016/5/9/chartex" xmlns:cx4="http://schemas.microsoft.com/office/drawing/2016/5/10/chartex" xmlns:cx5="http://schemas.microsoft.com/office/drawing/2016/5/11/chartex" xmlns:cx6="http://schemas.microsoft.com/office/drawing/2016/5/12/chartex" xmlns:cx7="http://schemas.microsoft.com/office/drawing/2016/5/13/chartex" xmlns:cx8="http://schemas.microsoft.com/office/drawing/2016/5/14/chartex" xmlns:mc="http://schemas.openxmlformats.org/markup-compatibility/2006" xmlns:aink="http://schemas.microsoft.com/office/drawing/2016/ink" xmlns:am3d="http://schemas.microsoft.com/office/drawing/2017/model3d" xmlns:o="urn:schemas-microsoft-com:office:office" xmlns:r="http://schemas.openxmlformats.org/officeDocument/2006/relationships" xmlns:m="http://schemas.openxmlformats.org/officeDocument/2006/math" xmlns:v="urn:schemas-microsoft-com:vml" xmlns:wp14="http://schemas.microsoft.com/office/word/2010/wordprocessingDrawing" xmlns:wp="http://schemas.openxmlformats.org/drawingml/2006/wordprocessingDrawing" xmlns:w10="urn:schemas-microsoft-com:office:word" xmlns:w="http://schemas.openxmlformats.org/wordprocessingml/2006/main" xmlns:w14="http://schemas.microsoft.com/office/word/2010/wordml" xmlns:w15="http://schemas.microsoft.com/office/word/2012/wordml" xmlns:w16cid="http://schemas.microsoft.com/office/word/2016/wordml/cid" xmlns:w16se="http://schemas.microsoft.com/office/word/2015/wordml/symex" xmlns:wpg="http://schemas.microsoft.com/office/word/2010/wordprocessingGroup" xmlns:wpi="http://schemas.microsoft.com/office/word/2010/wordprocessingInk" xmlns:wne="http://schemas.microsoft.com/office/word/2006/wordml" xmlns:wps="http://schemas.microsoft.com/office/word/2010/wordprocessingShape" mc:Ignorable="w14 w15 w16se w16cid wp14">
+  <w:abstractNum w:abstractNumId="0" w15:restartNumberingAfterBreak="0">
+    <w:nsid w:val="617E5B52"/>
+    <w:multiLevelType w:val="hybridMultilevel"/>
+    <w:tmpl w:val="30F6B74C"/>
+    <w:lvl w:ilvl="0" w:tplc="EA98606A">
+      <w:numFmt w:val="bullet"/>
+      <w:lvlText w:val="-"/>
+      <w:lvlJc w:val="left"/>
+      <w:pPr>
+        <w:ind w:left="720" w:hanging="360"/>
+      </w:pPr>
+      <w:rPr>
+        <w:rFonts w:ascii="Century Gothic" w:eastAsiaTheme="minorHAnsi" w:hAnsi="Century Gothic" w:cstheme="minorBidi" w:hint="default"/>
+      </w:rPr>
+    </w:lvl>
+    <w:lvl w:ilvl="1" w:tplc="04090003">
+      <w:start w:val="1"/>
+      <w:numFmt w:val="bullet"/>
+      <w:lvlText w:val="o"/>
+      <w:lvlJc w:val="left"/>
+      <w:pPr>
+        <w:ind w:left="1440" w:hanging="360"/>
+      </w:pPr>
+      <w:rPr>
+        <w:rFonts w:ascii="Courier New" w:hAnsi="Courier New" w:cs="Courier New" w:hint="default"/>
+      </w:rPr>
+    </w:lvl>
+    <w:lvl w:ilvl="2" w:tplc="04090005" w:tentative="1">
+      <w:start w:val="1"/>
+      <w:numFmt w:val="bullet"/>
+      <w:lvlText w:val=""/>
+      <w:lvlJc w:val="left"/>
+      <w:pPr>
+        <w:ind w:left="2160" w:hanging="360"/>
+      </w:pPr>
+      <w:rPr>
+        <w:rFonts w:ascii="Wingdings" w:hAnsi="Wingdings" w:hint="default"/>
+      </w:rPr>
+    </w:lvl>
+    <w:lvl w:ilvl="3" w:tplc="04090001" w:tentative="1">
+      <w:start w:val="1"/>
+      <w:numFmt w:val="bullet"/>
+      <w:lvlText w:val=""/>
+      <w:lvlJc w:val="left"/>
+      <w:pPr>
+        <w:ind w:left="2880" w:hanging="360"/>
+      </w:pPr>
+      <w:rPr>
+        <w:rFonts w:ascii="Symbol" w:hAnsi="Symbol" w:hint="default"/>
+      </w:rPr>
+    </w:lvl>
+    <w:lvl w:ilvl="4" w:tplc="04090003" w:tentative="1">
+      <w:start w:val="1"/>
+      <w:numFmt w:val="bullet"/>
+      <w:lvlText w:val="o"/>
+      <w:lvlJc w:val="left"/>
+      <w:pPr>
+        <w:ind w:left="3600" w:hanging="360"/>
+      </w:pPr>
+      <w:rPr>
+        <w:rFonts w:ascii="Courier New" w:hAnsi="Courier New" w:cs="Courier New" w:hint="default"/>
+      </w:rPr>
+    </w:lvl>
+    <w:lvl w:ilvl="5" w:tplc="04090005" w:tentative="1">
+      <w:start w:val="1"/>
+      <w:numFmt w:val="bullet"/>
+      <w:lvlText w:val=""/>
+      <w:lvlJc w:val="left"/>
+      <w:pPr>
+        <w:ind w:left="4320" w:hanging="360"/>
+      </w:pPr>
+      <w:rPr>
+        <w:rFonts w:ascii="Wingdings" w:hAnsi="Wingdings" w:hint="default"/>
+      </w:rPr>
+    </w:lvl>
+    <w:lvl w:ilvl="6" w:tplc="04090001" w:tentative="1">
+      <w:start w:val="1"/>
+      <w:numFmt w:val="bullet"/>
+      <w:lvlText w:val=""/>
+      <w:lvlJc w:val="left"/>
+      <w:pPr>
+        <w:ind w:left="5040" w:hanging="360"/>
+      </w:pPr>
+      <w:rPr>
+        <w:rFonts w:ascii="Symbol" w:hAnsi="Symbol" w:hint="default"/>
+      </w:rPr>
+    </w:lvl>
+    <w:lvl w:ilvl="7" w:tplc="04090003" w:tentative="1">
+      <w:start w:val="1"/>
+      <w:numFmt w:val="bullet"/>
+      <w:lvlText w:val="o"/>
+      <w:lvlJc w:val="left"/>
+      <w:pPr>
+        <w:ind w:left="5760" w:hanging="360"/>
+      </w:pPr>
+      <w:rPr>
+        <w:rFonts w:ascii="Courier New" w:hAnsi="Courier New" w:cs="Courier New" w:hint="default"/>
+      </w:rPr>
+    </w:lvl>
+    <w:lvl w:ilvl="8" w:tplc="04090005" w:tentative="1">
+      <w:start w:val="1"/>
+      <w:numFmt w:val="bullet"/>
+      <w:lvlText w:val=""/>
+      <w:lvlJc w:val="left"/>
+      <w:pPr>
+        <w:ind w:left="6480" w:hanging="360"/>
+      </w:pPr>
+      <w:rPr>
+        <w:rFonts w:ascii="Wingdings" w:hAnsi="Wingdings" w:hint="default"/>
+      </w:rPr>
+    </w:lvl>
+  </w:abstractNum>
+  <w:num w:numId="1">
+    <w:abstractNumId w:val="0"/>
+  </w:num>
+</w:numbering>
 </file>
 
 <file path=word/styles.xml><?xml version="1.0" encoding="utf-8"?>
@@ -585,6 +1048,17 @@
       <w:sz w:val="20"/>
     </w:rPr>
   </w:style>
+  <w:style w:type="paragraph" w:styleId="ListParagraph">
+    <w:name w:val="List Paragraph"/>
+    <w:basedOn w:val="Normal"/>
+    <w:uiPriority w:val="34"/>
+    <w:qFormat/>
+    <w:rsid w:val="00FB5F70"/>
+    <w:pPr>
+      <w:ind w:left="720"/>
+      <w:contextualSpacing/>
+    </w:pPr>
+  </w:style>
 </w:styles>
 </file>
 

</xml_diff>

<commit_message>
to check - Implementation info missing
</commit_message>
<xml_diff>
--- a/Doc/Cahier_charges.docx
+++ b/Doc/Cahier_charges.docx
@@ -2937,7 +2937,31 @@
         <w:t>Avec MoneyThoring, nous voulons proposer à l’utilis</w:t>
       </w:r>
       <w:r>
-        <w:t>ateur une gestion de ses transactions, que ce soit de simples dépenses ou revenus, des virements entre comptes, des dettes ou encore des factures. Nous voulons aussi lui apporter la possibilité de catégoriser ces transactions, de créer des objectifs de budget pour pouvoir suivre les dépenses dans des domaines précis et ainsi d’avoir une vue la plus informative possible sur l’évolution de son capital.</w:t>
+        <w:t>ateur une gestion de ses transactions, qu</w:t>
+      </w:r>
+      <w:r>
+        <w:t>’</w:t>
+      </w:r>
+      <w:r>
+        <w:t>e</w:t>
+      </w:r>
+      <w:r>
+        <w:t xml:space="preserve">lles </w:t>
+      </w:r>
+      <w:r>
+        <w:t>soi</w:t>
+      </w:r>
+      <w:r>
+        <w:t>en</w:t>
+      </w:r>
+      <w:r>
+        <w:t>t de simples dépenses ou revenus, des virements entre comptes, des dettes ou encore des factures. Nous voulons aussi lui apporter</w:t>
+      </w:r>
+      <w:r>
+        <w:t xml:space="preserve"> la possibilité de catégoriser s</w:t>
+      </w:r>
+      <w:r>
+        <w:t>es transactions, de créer des objectifs de budget pour pouvoir suivre les dépenses dans des domaines précis et ainsi d’avoir une vue la plus informative possible sur l’évolution de son capital.</w:t>
       </w:r>
     </w:p>
     <w:p>
@@ -2971,8 +2995,16 @@
     </w:p>
     <w:p>
       <w:r>
-        <w:t>Certaines fonctionnalités ne seront disponibles qu’avec la création d’un compte utilisateur et d’une connexion à internet. Ces fonctionnalités concernent effectivement plusieurs utilisateurs et ne peuvent donc pas être gérée localement. Exception faite de ces dernières, tout sera réalisable en local, avec ou sans compte utilisateur.</w:t>
-      </w:r>
+        <w:t>Certaines fonctionnalités ne seront disponibles qu’avec la création d’un compte utilisateur et d’une connexion à internet. Ces fonctionnalités concernent effectivement plusieurs utilisateurs et ne peuvent donc pas être gérée</w:t>
+      </w:r>
+      <w:r>
+        <w:t>s</w:t>
+      </w:r>
+      <w:r>
+        <w:t xml:space="preserve"> localement. Exception faite de ces dernières, tout sera réalisable en local, avec ou sans compte utilisateur.</w:t>
+      </w:r>
+      <w:bookmarkStart w:id="2" w:name="_GoBack"/>
+      <w:bookmarkEnd w:id="2"/>
     </w:p>
     <w:p>
       <w:r>
@@ -2986,20 +3018,20 @@
       <w:pPr>
         <w:pStyle w:val="Heading1"/>
       </w:pPr>
-      <w:bookmarkStart w:id="2" w:name="_Toc507961922"/>
-      <w:bookmarkStart w:id="3" w:name="_Toc507962488"/>
+      <w:bookmarkStart w:id="3" w:name="_Toc507961922"/>
+      <w:bookmarkStart w:id="4" w:name="_Toc507962488"/>
       <w:r>
         <w:t>Fonctionnalités</w:t>
       </w:r>
-      <w:bookmarkEnd w:id="2"/>
       <w:bookmarkEnd w:id="3"/>
+      <w:bookmarkEnd w:id="4"/>
     </w:p>
     <w:p>
       <w:pPr>
         <w:pStyle w:val="Heading2"/>
       </w:pPr>
-      <w:bookmarkStart w:id="4" w:name="_Toc507961923"/>
-      <w:bookmarkStart w:id="5" w:name="_Toc507962489"/>
+      <w:bookmarkStart w:id="5" w:name="_Toc507961923"/>
+      <w:bookmarkStart w:id="6" w:name="_Toc507962489"/>
       <w:r>
         <w:t>Fonctio</w:t>
       </w:r>
@@ -3009,20 +3041,20 @@
       <w:r>
         <w:t>nalités de base</w:t>
       </w:r>
-      <w:bookmarkEnd w:id="4"/>
       <w:bookmarkEnd w:id="5"/>
+      <w:bookmarkEnd w:id="6"/>
     </w:p>
     <w:p>
       <w:pPr>
         <w:pStyle w:val="Heading3"/>
       </w:pPr>
-      <w:bookmarkStart w:id="6" w:name="_Toc507961924"/>
-      <w:bookmarkStart w:id="7" w:name="_Toc507962490"/>
+      <w:bookmarkStart w:id="7" w:name="_Toc507961924"/>
+      <w:bookmarkStart w:id="8" w:name="_Toc507962490"/>
       <w:r>
         <w:t>Création compte utilisateur</w:t>
       </w:r>
-      <w:bookmarkEnd w:id="6"/>
       <w:bookmarkEnd w:id="7"/>
+      <w:bookmarkEnd w:id="8"/>
     </w:p>
     <w:p>
       <w:r>
@@ -3100,8 +3132,8 @@
       <w:r>
         <w:t xml:space="preserve"> fois. </w:t>
       </w:r>
-      <w:bookmarkStart w:id="8" w:name="_Toc507961925"/>
-      <w:bookmarkStart w:id="9" w:name="_Toc507962491"/>
+      <w:bookmarkStart w:id="9" w:name="_Toc507961925"/>
+      <w:bookmarkStart w:id="10" w:name="_Toc507962491"/>
       <w:r>
         <w:t>Une fois le formulaire envoyé, un email de validation contenant un code est envoyé. Une fois le code saisi dans l’application, le compte est activé.</w:t>
       </w:r>
@@ -3118,8 +3150,8 @@
       <w:r>
         <w:t>Connexion sécurisée</w:t>
       </w:r>
-      <w:bookmarkEnd w:id="8"/>
       <w:bookmarkEnd w:id="9"/>
+      <w:bookmarkEnd w:id="10"/>
     </w:p>
     <w:p>
       <w:r>
@@ -3174,14 +3206,14 @@
       <w:pPr>
         <w:pStyle w:val="Heading3"/>
       </w:pPr>
-      <w:bookmarkStart w:id="10" w:name="_Toc507961926"/>
-      <w:bookmarkStart w:id="11" w:name="_Toc507962492"/>
+      <w:bookmarkStart w:id="11" w:name="_Toc507961926"/>
+      <w:bookmarkStart w:id="12" w:name="_Toc507962492"/>
       <w:r>
         <w:lastRenderedPageBreak/>
         <w:t>Compte bancaire</w:t>
       </w:r>
-      <w:bookmarkEnd w:id="10"/>
       <w:bookmarkEnd w:id="11"/>
+      <w:bookmarkEnd w:id="12"/>
     </w:p>
     <w:p>
       <w:r>
@@ -3270,8 +3302,8 @@
       <w:r>
         <w:t>.</w:t>
       </w:r>
-      <w:bookmarkStart w:id="12" w:name="_Toc507961927"/>
-      <w:bookmarkStart w:id="13" w:name="_Toc507962493"/>
+      <w:bookmarkStart w:id="13" w:name="_Toc507961927"/>
+      <w:bookmarkStart w:id="14" w:name="_Toc507962493"/>
     </w:p>
     <w:p>
       <w:pPr>
@@ -3280,8 +3312,8 @@
       <w:r>
         <w:t>Catégorie</w:t>
       </w:r>
-      <w:bookmarkEnd w:id="12"/>
       <w:bookmarkEnd w:id="13"/>
+      <w:bookmarkEnd w:id="14"/>
     </w:p>
     <w:p>
       <w:r>
@@ -3325,13 +3357,13 @@
       <w:pPr>
         <w:pStyle w:val="Heading3"/>
       </w:pPr>
-      <w:bookmarkStart w:id="14" w:name="_Toc507961928"/>
-      <w:bookmarkStart w:id="15" w:name="_Toc507962494"/>
+      <w:bookmarkStart w:id="15" w:name="_Toc507961928"/>
+      <w:bookmarkStart w:id="16" w:name="_Toc507962494"/>
       <w:r>
         <w:t>Devise</w:t>
       </w:r>
-      <w:bookmarkEnd w:id="14"/>
       <w:bookmarkEnd w:id="15"/>
+      <w:bookmarkEnd w:id="16"/>
     </w:p>
     <w:p>
       <w:r>
@@ -3380,13 +3412,13 @@
       <w:pPr>
         <w:pStyle w:val="Heading3"/>
       </w:pPr>
-      <w:bookmarkStart w:id="16" w:name="_Toc507961929"/>
-      <w:bookmarkStart w:id="17" w:name="_Toc507962495"/>
+      <w:bookmarkStart w:id="17" w:name="_Toc507961929"/>
+      <w:bookmarkStart w:id="18" w:name="_Toc507962495"/>
       <w:r>
         <w:t>Transactions</w:t>
       </w:r>
-      <w:bookmarkEnd w:id="16"/>
       <w:bookmarkEnd w:id="17"/>
+      <w:bookmarkEnd w:id="18"/>
     </w:p>
     <w:p>
       <w:r>
@@ -3461,8 +3493,8 @@
       <w:r>
         <w:t>Les transactions pourront être supprimées ou modifiées dans le cas d’erreurs.</w:t>
       </w:r>
-      <w:bookmarkStart w:id="18" w:name="_Toc507961930"/>
-      <w:bookmarkStart w:id="19" w:name="_Toc507962496"/>
+      <w:bookmarkStart w:id="19" w:name="_Toc507961930"/>
+      <w:bookmarkStart w:id="20" w:name="_Toc507962496"/>
     </w:p>
     <w:p>
       <w:pPr>
@@ -3471,8 +3503,8 @@
       <w:r>
         <w:t>Virement compte à compte</w:t>
       </w:r>
-      <w:bookmarkEnd w:id="18"/>
       <w:bookmarkEnd w:id="19"/>
+      <w:bookmarkEnd w:id="20"/>
     </w:p>
     <w:p>
       <w:r>
@@ -3498,13 +3530,13 @@
       <w:pPr>
         <w:pStyle w:val="Heading3"/>
       </w:pPr>
-      <w:bookmarkStart w:id="20" w:name="_Toc507961931"/>
-      <w:bookmarkStart w:id="21" w:name="_Toc507962497"/>
+      <w:bookmarkStart w:id="21" w:name="_Toc507961931"/>
+      <w:bookmarkStart w:id="22" w:name="_Toc507962497"/>
       <w:r>
         <w:t>Dettes</w:t>
       </w:r>
-      <w:bookmarkEnd w:id="20"/>
       <w:bookmarkEnd w:id="21"/>
+      <w:bookmarkEnd w:id="22"/>
     </w:p>
     <w:p>
       <w:r>
@@ -3538,13 +3570,13 @@
       <w:pPr>
         <w:pStyle w:val="Heading3"/>
       </w:pPr>
-      <w:bookmarkStart w:id="22" w:name="_Toc507961932"/>
-      <w:bookmarkStart w:id="23" w:name="_Toc507962498"/>
+      <w:bookmarkStart w:id="23" w:name="_Toc507961932"/>
+      <w:bookmarkStart w:id="24" w:name="_Toc507962498"/>
       <w:r>
         <w:t>Vue globale</w:t>
       </w:r>
-      <w:bookmarkEnd w:id="22"/>
       <w:bookmarkEnd w:id="23"/>
+      <w:bookmarkEnd w:id="24"/>
     </w:p>
     <w:p>
       <w:r>
@@ -3601,7 +3633,7 @@
             <o:lock v:ext="edit" aspectratio="t"/>
           </v:shapetype>
           <v:shape id="Picture 2" o:spid="_x0000_s1027" type="#_x0000_t75" alt="https://lh4.googleusercontent.com/FRtRded4jRTs_DAGVbgStMHMBT9BYipiVSQlGXepU59KO-wLmmz2Mv7wuGoyEiRqBRki30CFIqhPyC-TkjOA1p70oESn6yQ3vdyeKnRWKKzeT8cGHkpK7aD7wLgxiZ8n4m8Rh0K-" style="position:absolute;left:0;text-align:left;margin-left:359.2pt;margin-top:21pt;width:92.8pt;height:80.5pt;z-index:251663360;visibility:visible;mso-wrap-style:square;mso-wrap-edited:f;mso-width-percent:0;mso-height-percent:0;mso-width-percent:0;mso-height-percent:0">
-            <v:imagedata r:id="rId7" r:href="rId8"/>
+            <v:imagedata r:id="rId7" o:title="FRtRded4jRTs_DAGVbgStMHMBT9BYipiVSQlGXepU59KO-wLmmz2Mv7wuGoyEiRqBRki30CFIqhPyC-TkjOA1p70oESn6yQ3vdyeKnRWKKzeT8cGHkpK7aD7wLgxiZ8n4m8Rh0K-"/>
             <w10:wrap type="square"/>
           </v:shape>
         </w:pict>
@@ -3676,13 +3708,13 @@
       <w:pPr>
         <w:pStyle w:val="Heading3"/>
       </w:pPr>
-      <w:bookmarkStart w:id="24" w:name="_Toc507961933"/>
-      <w:bookmarkStart w:id="25" w:name="_Toc507962499"/>
+      <w:bookmarkStart w:id="25" w:name="_Toc507961933"/>
+      <w:bookmarkStart w:id="26" w:name="_Toc507962499"/>
       <w:r>
         <w:t>Budget</w:t>
       </w:r>
-      <w:bookmarkEnd w:id="24"/>
       <w:bookmarkEnd w:id="25"/>
+      <w:bookmarkEnd w:id="26"/>
     </w:p>
     <w:p>
       <w:pPr>
@@ -3792,13 +3824,13 @@
       <w:pPr>
         <w:pStyle w:val="Heading3"/>
       </w:pPr>
-      <w:bookmarkStart w:id="26" w:name="_Toc507961934"/>
-      <w:bookmarkStart w:id="27" w:name="_Toc507962500"/>
+      <w:bookmarkStart w:id="27" w:name="_Toc507961934"/>
+      <w:bookmarkStart w:id="28" w:name="_Toc507962500"/>
       <w:r>
         <w:t>Budgets partagés</w:t>
       </w:r>
-      <w:bookmarkEnd w:id="26"/>
       <w:bookmarkEnd w:id="27"/>
+      <w:bookmarkEnd w:id="28"/>
     </w:p>
     <w:p>
       <w:pPr>
@@ -3922,8 +3954,8 @@
           <w:szCs w:val="26"/>
         </w:rPr>
       </w:pPr>
-      <w:bookmarkStart w:id="28" w:name="_Toc507961935"/>
-      <w:bookmarkStart w:id="29" w:name="_Toc507962501"/>
+      <w:bookmarkStart w:id="29" w:name="_Toc507961935"/>
+      <w:bookmarkStart w:id="30" w:name="_Toc507962501"/>
       <w:r>
         <w:br w:type="page"/>
       </w:r>
@@ -3936,22 +3968,22 @@
         <w:lastRenderedPageBreak/>
         <w:t>Fonctionnalités optionnelles</w:t>
       </w:r>
-      <w:bookmarkEnd w:id="28"/>
       <w:bookmarkEnd w:id="29"/>
+      <w:bookmarkEnd w:id="30"/>
     </w:p>
     <w:p>
       <w:pPr>
         <w:pStyle w:val="Heading3"/>
       </w:pPr>
-      <w:bookmarkStart w:id="30" w:name="_Toc507961936"/>
-      <w:bookmarkStart w:id="31" w:name="_Toc507962502"/>
+      <w:bookmarkStart w:id="31" w:name="_Toc507961936"/>
+      <w:bookmarkStart w:id="32" w:name="_Toc507962502"/>
       <w:r>
         <w:rPr>
           <w:noProof/>
         </w:rPr>
         <w:pict>
           <v:shape id="Picture 1" o:spid="_x0000_s1026" type="#_x0000_t75" alt="https://lh3.googleusercontent.com/Em1_-iamrzbqbLizT38FZ25D8H91keClBH5TaZuSJg_oEZ1rXSCsGwxENsb_Xpt_V3IHMLRUE7eOZVXgRef-VxB1Dkz2U7Ufgs3LuUVHK0_32OoIv4ofqHYHklEUkX0W2e4myENP" style="position:absolute;left:0;text-align:left;margin-left:324.35pt;margin-top:19.2pt;width:128.25pt;height:91.75pt;z-index:251665408;visibility:visible;mso-wrap-style:square;mso-wrap-edited:f;mso-width-percent:0;mso-height-percent:0;mso-width-percent:0;mso-height-percent:0">
-            <v:imagedata r:id="rId9" r:href="rId10"/>
+            <v:imagedata r:id="rId8" o:title="Em1_-iamrzbqbLizT38FZ25D8H91keClBH5TaZuSJg_oEZ1rXSCsGwxENsb_Xpt_V3IHMLRUE7eOZVXgRef-VxB1Dkz2U7Ufgs3LuUVHK0_32OoIv4ofqHYHklEUkX0W2e4myENP"/>
             <w10:wrap type="square"/>
           </v:shape>
         </w:pict>
@@ -3959,8 +3991,8 @@
       <w:r>
         <w:t>Vue globale</w:t>
       </w:r>
-      <w:bookmarkEnd w:id="30"/>
       <w:bookmarkEnd w:id="31"/>
+      <w:bookmarkEnd w:id="32"/>
     </w:p>
     <w:p>
       <w:pPr>
@@ -3989,16 +4021,16 @@
       <w:pPr>
         <w:pStyle w:val="Heading3"/>
       </w:pPr>
-      <w:bookmarkStart w:id="32" w:name="_Toc507961937"/>
-      <w:bookmarkStart w:id="33" w:name="_Toc507962503"/>
+      <w:bookmarkStart w:id="33" w:name="_Toc507961937"/>
+      <w:bookmarkStart w:id="34" w:name="_Toc507962503"/>
       <w:r>
         <w:t>Liste de souhait</w:t>
       </w:r>
       <w:r>
         <w:t>s</w:t>
       </w:r>
-      <w:bookmarkEnd w:id="32"/>
       <w:bookmarkEnd w:id="33"/>
+      <w:bookmarkEnd w:id="34"/>
     </w:p>
     <w:p>
       <w:r>
@@ -4026,13 +4058,13 @@
       <w:pPr>
         <w:pStyle w:val="Heading3"/>
       </w:pPr>
-      <w:bookmarkStart w:id="34" w:name="_Toc507961938"/>
-      <w:bookmarkStart w:id="35" w:name="_Toc507962504"/>
+      <w:bookmarkStart w:id="35" w:name="_Toc507961938"/>
+      <w:bookmarkStart w:id="36" w:name="_Toc507962504"/>
       <w:r>
         <w:t>Prévisions d’achat</w:t>
       </w:r>
-      <w:bookmarkEnd w:id="34"/>
       <w:bookmarkEnd w:id="35"/>
+      <w:bookmarkEnd w:id="36"/>
     </w:p>
     <w:p>
       <w:r>
@@ -4108,13 +4140,13 @@
       <w:pPr>
         <w:pStyle w:val="Heading3"/>
       </w:pPr>
-      <w:bookmarkStart w:id="36" w:name="_Toc507961939"/>
-      <w:bookmarkStart w:id="37" w:name="_Toc507962505"/>
+      <w:bookmarkStart w:id="37" w:name="_Toc507961939"/>
+      <w:bookmarkStart w:id="38" w:name="_Toc507962505"/>
       <w:r>
         <w:t>Dettes</w:t>
       </w:r>
-      <w:bookmarkEnd w:id="36"/>
       <w:bookmarkEnd w:id="37"/>
+      <w:bookmarkEnd w:id="38"/>
     </w:p>
     <w:p>
       <w:r>
@@ -4143,13 +4175,13 @@
       <w:pPr>
         <w:pStyle w:val="Heading3"/>
       </w:pPr>
-      <w:bookmarkStart w:id="38" w:name="_Toc507961940"/>
-      <w:bookmarkStart w:id="39" w:name="_Toc507962506"/>
+      <w:bookmarkStart w:id="39" w:name="_Toc507961940"/>
+      <w:bookmarkStart w:id="40" w:name="_Toc507962506"/>
       <w:r>
         <w:t>Simulation</w:t>
       </w:r>
-      <w:bookmarkEnd w:id="38"/>
       <w:bookmarkEnd w:id="39"/>
+      <w:bookmarkEnd w:id="40"/>
     </w:p>
     <w:p>
       <w:r>
@@ -4169,14 +4201,14 @@
       <w:pPr>
         <w:pStyle w:val="Heading1"/>
       </w:pPr>
-      <w:bookmarkStart w:id="40" w:name="_Toc507961941"/>
-      <w:bookmarkStart w:id="41" w:name="_Toc507962507"/>
+      <w:bookmarkStart w:id="41" w:name="_Toc507961941"/>
+      <w:bookmarkStart w:id="42" w:name="_Toc507962507"/>
       <w:proofErr w:type="spellStart"/>
       <w:r>
         <w:t>Mockups</w:t>
       </w:r>
-      <w:bookmarkEnd w:id="40"/>
       <w:bookmarkEnd w:id="41"/>
+      <w:bookmarkEnd w:id="42"/>
       <w:proofErr w:type="spellEnd"/>
     </w:p>
     <w:p/>
@@ -4184,13 +4216,13 @@
       <w:pPr>
         <w:pStyle w:val="Heading1"/>
       </w:pPr>
-      <w:bookmarkStart w:id="42" w:name="_Toc507961942"/>
-      <w:bookmarkStart w:id="43" w:name="_Toc507962508"/>
+      <w:bookmarkStart w:id="43" w:name="_Toc507961942"/>
+      <w:bookmarkStart w:id="44" w:name="_Toc507962508"/>
       <w:r>
         <w:t>Architecture</w:t>
       </w:r>
-      <w:bookmarkEnd w:id="42"/>
       <w:bookmarkEnd w:id="43"/>
+      <w:bookmarkEnd w:id="44"/>
     </w:p>
     <w:p>
       <w:r>
@@ -4213,7 +4245,7 @@
                     <pic:cNvPicPr/>
                   </pic:nvPicPr>
                   <pic:blipFill>
-                    <a:blip r:embed="rId11"/>
+                    <a:blip r:embed="rId9"/>
                     <a:stretch>
                       <a:fillRect/>
                     </a:stretch>
@@ -4291,26 +4323,25 @@
       <w:pPr>
         <w:pStyle w:val="Heading1"/>
       </w:pPr>
-      <w:bookmarkStart w:id="44" w:name="_Toc507961943"/>
-      <w:bookmarkStart w:id="45" w:name="_Toc507962509"/>
+      <w:bookmarkStart w:id="45" w:name="_Toc507961943"/>
+      <w:bookmarkStart w:id="46" w:name="_Toc507962509"/>
       <w:r>
         <w:t>Implémentation</w:t>
       </w:r>
-      <w:bookmarkEnd w:id="44"/>
       <w:bookmarkEnd w:id="45"/>
-    </w:p>
-    <w:p>
-      <w:r>
-        <w:rPr>
-          <w:highlight w:val="yellow"/>
-        </w:rPr>
+      <w:bookmarkEnd w:id="46"/>
+    </w:p>
+    <w:p>
+      <w:r>
+        <w:t xml:space="preserve">L’application sera implémentée en Java. </w:t>
+      </w:r>
+    </w:p>
+    <w:p>
+      <w:r>
         <w:t xml:space="preserve">Java + </w:t>
       </w:r>
       <w:proofErr w:type="spellStart"/>
       <w:r>
-        <w:rPr>
-          <w:highlight w:val="yellow"/>
-        </w:rPr>
         <w:t>JavaFX</w:t>
       </w:r>
       <w:proofErr w:type="spellEnd"/>
@@ -4387,11 +4418,9 @@
       <w:r>
         <w:t>, concevoir une couche capable de gérer la persistance des données est moins problématique et fastidieux que de le faire entièrement à la main.</w:t>
       </w:r>
-      <w:bookmarkStart w:id="46" w:name="_GoBack"/>
-      <w:bookmarkEnd w:id="46"/>
     </w:p>
     <w:sectPr>
-      <w:footerReference w:type="default" r:id="rId12"/>
+      <w:footerReference w:type="default" r:id="rId10"/>
       <w:pgSz w:w="11900" w:h="16840"/>
       <w:pgMar w:top="1440" w:right="1440" w:bottom="1440" w:left="1440" w:header="708" w:footer="708" w:gutter="0"/>
       <w:pgNumType w:start="0"/>
@@ -8313,6 +8342,7 @@
   <w:style w:type="character" w:default="1" w:styleId="DefaultParagraphFont">
     <w:name w:val="Default Paragraph Font"/>
     <w:uiPriority w:val="1"/>
+    <w:semiHidden/>
     <w:unhideWhenUsed/>
   </w:style>
   <w:style w:type="table" w:default="1" w:styleId="TableNormal">

</xml_diff>

<commit_message>
Relecture et correction du cahier des charges
</commit_message>
<xml_diff>
--- a/Doc/Cahier_charges.docx
+++ b/Doc/Cahier_charges.docx
@@ -22,7 +22,7 @@
       <w:sdtContent>
         <w:p>
           <w:pPr>
-            <w:pStyle w:val="NoSpacing"/>
+            <w:pStyle w:val="Sansinterligne"/>
             <w:rPr>
               <w:sz w:val="2"/>
             </w:rPr>
@@ -107,7 +107,7 @@
                                 <w:sdtContent>
                                   <w:p>
                                     <w:pPr>
-                                      <w:pStyle w:val="NoSpacing"/>
+                                      <w:pStyle w:val="Sansinterligne"/>
                                       <w:rPr>
                                         <w:rFonts w:asciiTheme="majorHAnsi" w:eastAsiaTheme="majorEastAsia" w:hAnsiTheme="majorHAnsi" w:cstheme="majorBidi"/>
                                         <w:caps/>
@@ -151,7 +151,7 @@
                               </w:sdt>
                               <w:p>
                                 <w:pPr>
-                                  <w:pStyle w:val="NoSpacing"/>
+                                  <w:pStyle w:val="Sansinterligne"/>
                                   <w:spacing w:before="120"/>
                                   <w:rPr>
                                     <w:color w:val="538135" w:themeColor="accent6" w:themeShade="BF"/>
@@ -216,7 +216,7 @@
                     <v:stroke joinstyle="miter"/>
                     <v:path gradientshapeok="t" o:connecttype="rect"/>
                   </v:shapetype>
-                  <v:shape id="Text Box 62" o:spid="_x0000_s1026" type="#_x0000_t202" style="position:absolute;left:0;text-align:left;margin-left:0;margin-top:0;width:468pt;height:1in;z-index:251661312;visibility:visible;mso-wrap-style:square;mso-width-percent:765;mso-wrap-distance-left:9pt;mso-wrap-distance-top:0;mso-wrap-distance-right:9pt;mso-wrap-distance-bottom:0;mso-position-horizontal:center;mso-position-horizontal-relative:page;mso-position-vertical:top;mso-position-vertical-relative:margin;mso-width-percent:765;mso-width-relative:page;v-text-anchor:top" o:gfxdata="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" filled="f" stroked="f" strokeweight=".5pt">
+                  <v:shape id="Text Box 62" o:spid="_x0000_s1026" type="#_x0000_t202" style="position:absolute;left:0;text-align:left;margin-left:0;margin-top:0;width:468pt;height:1in;z-index:251661312;visibility:visible;mso-wrap-style:square;mso-width-percent:765;mso-wrap-distance-left:9pt;mso-wrap-distance-top:0;mso-wrap-distance-right:9pt;mso-wrap-distance-bottom:0;mso-position-horizontal:center;mso-position-horizontal-relative:page;mso-position-vertical:top;mso-position-vertical-relative:margin;mso-width-percent:765;mso-width-relative:page;v-text-anchor:top" o:gfxdata="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" filled="f" stroked="f" strokeweight=".5pt">
                     <v:textbox style="mso-fit-shape-to-text:t">
                       <w:txbxContent>
                         <w:sdt>
@@ -243,7 +243,7 @@
                           <w:sdtContent>
                             <w:p>
                               <w:pPr>
-                                <w:pStyle w:val="NoSpacing"/>
+                                <w:pStyle w:val="Sansinterligne"/>
                                 <w:rPr>
                                   <w:rFonts w:asciiTheme="majorHAnsi" w:eastAsiaTheme="majorEastAsia" w:hAnsiTheme="majorHAnsi" w:cstheme="majorBidi"/>
                                   <w:caps/>
@@ -287,7 +287,7 @@
                         </w:sdt>
                         <w:p>
                           <w:pPr>
-                            <w:pStyle w:val="NoSpacing"/>
+                            <w:pStyle w:val="Sansinterligne"/>
                             <w:spacing w:before="120"/>
                             <w:rPr>
                               <w:color w:val="538135" w:themeColor="accent6" w:themeShade="BF"/>
@@ -849,21 +849,21 @@
               </mc:Choice>
               <mc:Fallback>
                 <w:pict>
-                  <v:group w14:anchorId="2D7DCE88" id="Group 2" o:spid="_x0000_s1026" style="position:absolute;margin-left:0;margin-top:0;width:432.65pt;height:448.55pt;z-index:-251656192;mso-width-percent:706;mso-height-percent:566;mso-left-percent:220;mso-top-percent:300;mso-position-horizontal-relative:page;mso-position-vertical-relative:page;mso-width-percent:706;mso-height-percent:566;mso-left-percent:220;mso-top-percent:300" coordsize="43291,44910" o:gfxdata="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">
+                  <v:group w14:anchorId="2D7DCE88" id="Group 2" o:spid="_x0000_s1026" style="position:absolute;margin-left:0;margin-top:0;width:432.65pt;height:448.55pt;z-index:-251656192;mso-width-percent:706;mso-height-percent:566;mso-left-percent:220;mso-top-percent:300;mso-position-horizontal-relative:page;mso-position-vertical-relative:page;mso-width-percent:706;mso-height-percent:566;mso-left-percent:220;mso-top-percent:300" coordsize="43291,44910" o:gfxdata="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">
                     <o:lock v:ext="edit" aspectratio="t"/>
-                    <v:shape id="Freeform 64" o:spid="_x0000_s1027" style="position:absolute;left:15017;width:28274;height:28352;visibility:visible;mso-wrap-style:square;v-text-anchor:top" coordsize="1781,1786" o:gfxdata="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" path="m4,1786l,1782,1776,r5,5l4,1786xe" filled="f" stroked="f">
+                    <v:shape id="Freeform 64" o:spid="_x0000_s1027" style="position:absolute;left:15017;width:28274;height:28352;visibility:visible;mso-wrap-style:square;v-text-anchor:top" coordsize="1781,1786" o:gfxdata="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" path="m4,1786l,1782,1776,r5,5l4,1786xe" filled="f" stroked="f">
                       <v:path arrowok="t" o:connecttype="custom" o:connectlocs="6350,2835275;0,2828925;2819400,0;2827338,7938;6350,2835275" o:connectangles="0,0,0,0,0"/>
                     </v:shape>
-                    <v:shape id="Freeform 65" o:spid="_x0000_s1028" style="position:absolute;left:7826;top:2270;width:35465;height:35464;visibility:visible;mso-wrap-style:square;v-text-anchor:top" coordsize="2234,2234" o:gfxdata="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" path="m5,2234l,2229,2229,r5,5l5,2234xe" filled="f" stroked="f">
+                    <v:shape id="Freeform 65" o:spid="_x0000_s1028" style="position:absolute;left:7826;top:2270;width:35465;height:35464;visibility:visible;mso-wrap-style:square;v-text-anchor:top" coordsize="2234,2234" o:gfxdata="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" path="m5,2234l,2229,2229,r5,5l5,2234xe" filled="f" stroked="f">
                       <v:path arrowok="t" o:connecttype="custom" o:connectlocs="7938,3546475;0,3538538;3538538,0;3546475,7938;7938,3546475" o:connectangles="0,0,0,0,0"/>
                     </v:shape>
-                    <v:shape id="Freeform 66" o:spid="_x0000_s1029" style="position:absolute;left:8413;top:1095;width:34878;height:34877;visibility:visible;mso-wrap-style:square;v-text-anchor:top" coordsize="2197,2197" o:gfxdata="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" path="m9,2197l,2193,2188,r9,10l9,2197xe" filled="f" stroked="f">
+                    <v:shape id="Freeform 66" o:spid="_x0000_s1029" style="position:absolute;left:8413;top:1095;width:34878;height:34877;visibility:visible;mso-wrap-style:square;v-text-anchor:top" coordsize="2197,2197" o:gfxdata="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" path="m9,2197l,2193,2188,r9,10l9,2197xe" filled="f" stroked="f">
                       <v:path arrowok="t" o:connecttype="custom" o:connectlocs="14288,3487738;0,3481388;3473450,0;3487738,15875;14288,3487738" o:connectangles="0,0,0,0,0"/>
                     </v:shape>
-                    <v:shape id="Freeform 67" o:spid="_x0000_s1030" style="position:absolute;left:12160;top:4984;width:31131;height:31211;visibility:visible;mso-wrap-style:square;v-text-anchor:top" coordsize="1961,1966" o:gfxdata="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" path="m9,1966l,1957,1952,r9,9l9,1966xe" filled="f" stroked="f">
+                    <v:shape id="Freeform 67" o:spid="_x0000_s1030" style="position:absolute;left:12160;top:4984;width:31131;height:31211;visibility:visible;mso-wrap-style:square;v-text-anchor:top" coordsize="1961,1966" o:gfxdata="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" path="m9,1966l,1957,1952,r9,9l9,1966xe" filled="f" stroked="f">
                       <v:path arrowok="t" o:connecttype="custom" o:connectlocs="14288,3121025;0,3106738;3098800,0;3113088,14288;14288,3121025" o:connectangles="0,0,0,0,0"/>
                     </v:shape>
-                    <v:shape id="Freeform 68" o:spid="_x0000_s1031" style="position:absolute;top:1539;width:43291;height:43371;visibility:visible;mso-wrap-style:square;v-text-anchor:top" coordsize="2727,2732" o:gfxdata="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" path="m,2732r,-4l2722,r5,5l,2732xe" filled="f" stroked="f">
+                    <v:shape id="Freeform 68" o:spid="_x0000_s1031" style="position:absolute;top:1539;width:43291;height:43371;visibility:visible;mso-wrap-style:square;v-text-anchor:top" coordsize="2727,2732" o:gfxdata="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" path="m,2732r,-4l2722,r5,5l,2732xe" filled="f" stroked="f">
                       <v:path arrowok="t" o:connecttype="custom" o:connectlocs="0,4337050;0,4330700;4321175,0;4329113,7938;0,4337050" o:connectangles="0,0,0,0,0"/>
                     </v:shape>
                     <w10:wrap anchorx="page" anchory="page"/>
@@ -928,7 +928,7 @@
                             <w:txbxContent>
                               <w:p>
                                 <w:pPr>
-                                  <w:pStyle w:val="NoSpacing"/>
+                                  <w:pStyle w:val="Sansinterligne"/>
                                   <w:jc w:val="right"/>
                                   <w:rPr>
                                     <w:color w:val="70AD47" w:themeColor="accent6"/>
@@ -979,7 +979,7 @@
                                 <w:sdtContent>
                                   <w:p>
                                     <w:pPr>
-                                      <w:pStyle w:val="NoSpacing"/>
+                                      <w:pStyle w:val="Sansinterligne"/>
                                       <w:jc w:val="right"/>
                                       <w:rPr>
                                         <w:color w:val="70AD47" w:themeColor="accent6"/>
@@ -1040,12 +1040,12 @@
               </mc:Choice>
               <mc:Fallback>
                 <w:pict>
-                  <v:shape id="Text Box 69" o:spid="_x0000_s1027" type="#_x0000_t202" style="position:absolute;left:0;text-align:left;margin-left:0;margin-top:0;width:468pt;height:29.5pt;z-index:251659264;visibility:visible;mso-wrap-style:square;mso-width-percent:765;mso-height-percent:0;mso-wrap-distance-left:9pt;mso-wrap-distance-top:0;mso-wrap-distance-right:9pt;mso-wrap-distance-bottom:0;mso-position-horizontal:center;mso-position-horizontal-relative:page;mso-position-vertical:bottom;mso-position-vertical-relative:margin;mso-width-percent:765;mso-height-percent:0;mso-width-relative:page;mso-height-relative:margin;v-text-anchor:bottom" o:gfxdata="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" filled="f" stroked="f" strokeweight=".5pt">
+                  <v:shape id="Text Box 69" o:spid="_x0000_s1027" type="#_x0000_t202" style="position:absolute;left:0;text-align:left;margin-left:0;margin-top:0;width:468pt;height:29.5pt;z-index:251659264;visibility:visible;mso-wrap-style:square;mso-width-percent:765;mso-height-percent:0;mso-wrap-distance-left:9pt;mso-wrap-distance-top:0;mso-wrap-distance-right:9pt;mso-wrap-distance-bottom:0;mso-position-horizontal:center;mso-position-horizontal-relative:page;mso-position-vertical:bottom;mso-position-vertical-relative:margin;mso-width-percent:765;mso-height-percent:0;mso-width-relative:page;mso-height-relative:margin;v-text-anchor:bottom" o:gfxdata="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" filled="f" stroked="f" strokeweight=".5pt">
                     <v:textbox style="mso-fit-shape-to-text:t" inset="0,0,0,0">
                       <w:txbxContent>
                         <w:p>
                           <w:pPr>
-                            <w:pStyle w:val="NoSpacing"/>
+                            <w:pStyle w:val="Sansinterligne"/>
                             <w:jc w:val="right"/>
                             <w:rPr>
                               <w:color w:val="70AD47" w:themeColor="accent6"/>
@@ -1096,7 +1096,7 @@
                           <w:sdtContent>
                             <w:p>
                               <w:pPr>
-                                <w:pStyle w:val="NoSpacing"/>
+                                <w:pStyle w:val="Sansinterligne"/>
                                 <w:jc w:val="right"/>
                                 <w:rPr>
                                   <w:color w:val="70AD47" w:themeColor="accent6"/>
@@ -1178,11 +1178,13 @@
     <w:bookmarkStart w:id="0" w:name="_Toc507961921"/>
     <w:p>
       <w:pPr>
-        <w:pStyle w:val="TOC1"/>
+        <w:pStyle w:val="TM1"/>
         <w:rPr>
           <w:rFonts w:asciiTheme="minorHAnsi" w:eastAsiaTheme="minorEastAsia" w:hAnsiTheme="minorHAnsi"/>
           <w:noProof/>
-          <w:sz w:val="24"/>
+          <w:sz w:val="22"/>
+          <w:szCs w:val="22"/>
+          <w:lang w:eastAsia="fr-CH"/>
         </w:rPr>
       </w:pPr>
       <w:r>
@@ -1204,7 +1206,9 @@
         <w:rPr>
           <w:rFonts w:asciiTheme="minorHAnsi" w:eastAsiaTheme="minorEastAsia" w:hAnsiTheme="minorHAnsi"/>
           <w:noProof/>
-          <w:sz w:val="24"/>
+          <w:sz w:val="22"/>
+          <w:szCs w:val="22"/>
+          <w:lang w:eastAsia="fr-CH"/>
         </w:rPr>
         <w:tab/>
       </w:r>
@@ -1230,7 +1234,7 @@
         <w:rPr>
           <w:noProof/>
         </w:rPr>
-        <w:instrText xml:space="preserve"> PAGEREF _Toc507962487 \h </w:instrText>
+        <w:instrText xml:space="preserve"> PAGEREF _Toc508019574 \h </w:instrText>
       </w:r>
       <w:r>
         <w:rPr>
@@ -1258,11 +1262,13 @@
     </w:p>
     <w:p>
       <w:pPr>
-        <w:pStyle w:val="TOC1"/>
+        <w:pStyle w:val="TM1"/>
         <w:rPr>
           <w:rFonts w:asciiTheme="minorHAnsi" w:eastAsiaTheme="minorEastAsia" w:hAnsiTheme="minorHAnsi"/>
           <w:noProof/>
-          <w:sz w:val="24"/>
+          <w:sz w:val="22"/>
+          <w:szCs w:val="22"/>
+          <w:lang w:eastAsia="fr-CH"/>
         </w:rPr>
       </w:pPr>
       <w:r>
@@ -1275,7 +1281,9 @@
         <w:rPr>
           <w:rFonts w:asciiTheme="minorHAnsi" w:eastAsiaTheme="minorEastAsia" w:hAnsiTheme="minorHAnsi"/>
           <w:noProof/>
-          <w:sz w:val="24"/>
+          <w:sz w:val="22"/>
+          <w:szCs w:val="22"/>
+          <w:lang w:eastAsia="fr-CH"/>
         </w:rPr>
         <w:tab/>
       </w:r>
@@ -1301,7 +1309,7 @@
         <w:rPr>
           <w:noProof/>
         </w:rPr>
-        <w:instrText xml:space="preserve"> PAGEREF _Toc507962488 \h </w:instrText>
+        <w:instrText xml:space="preserve"> PAGEREF _Toc508019575 \h </w:instrText>
       </w:r>
       <w:r>
         <w:rPr>
@@ -1329,15 +1337,17 @@
     </w:p>
     <w:p>
       <w:pPr>
-        <w:pStyle w:val="TOC2"/>
-        <w:tabs>
-          <w:tab w:val="left" w:pos="720"/>
+        <w:pStyle w:val="TM2"/>
+        <w:tabs>
+          <w:tab w:val="left" w:pos="880"/>
           <w:tab w:val="right" w:leader="dot" w:pos="9010"/>
         </w:tabs>
         <w:rPr>
           <w:rFonts w:asciiTheme="minorHAnsi" w:eastAsiaTheme="minorEastAsia" w:hAnsiTheme="minorHAnsi"/>
           <w:noProof/>
-          <w:sz w:val="24"/>
+          <w:sz w:val="22"/>
+          <w:szCs w:val="22"/>
+          <w:lang w:eastAsia="fr-CH"/>
         </w:rPr>
       </w:pPr>
       <w:r>
@@ -1350,7 +1360,9 @@
         <w:rPr>
           <w:rFonts w:asciiTheme="minorHAnsi" w:eastAsiaTheme="minorEastAsia" w:hAnsiTheme="minorHAnsi"/>
           <w:noProof/>
-          <w:sz w:val="24"/>
+          <w:sz w:val="22"/>
+          <w:szCs w:val="22"/>
+          <w:lang w:eastAsia="fr-CH"/>
         </w:rPr>
         <w:tab/>
       </w:r>
@@ -1376,7 +1388,7 @@
         <w:rPr>
           <w:noProof/>
         </w:rPr>
-        <w:instrText xml:space="preserve"> PAGEREF _Toc507962489 \h </w:instrText>
+        <w:instrText xml:space="preserve"> PAGEREF _Toc508019576 \h </w:instrText>
       </w:r>
       <w:r>
         <w:rPr>
@@ -1404,15 +1416,17 @@
     </w:p>
     <w:p>
       <w:pPr>
-        <w:pStyle w:val="TOC3"/>
-        <w:tabs>
-          <w:tab w:val="left" w:pos="1200"/>
+        <w:pStyle w:val="TM3"/>
+        <w:tabs>
+          <w:tab w:val="left" w:pos="1100"/>
           <w:tab w:val="right" w:leader="dot" w:pos="9010"/>
         </w:tabs>
         <w:rPr>
           <w:rFonts w:asciiTheme="minorHAnsi" w:eastAsiaTheme="minorEastAsia" w:hAnsiTheme="minorHAnsi"/>
           <w:noProof/>
-          <w:sz w:val="24"/>
+          <w:sz w:val="22"/>
+          <w:szCs w:val="22"/>
+          <w:lang w:eastAsia="fr-CH"/>
         </w:rPr>
       </w:pPr>
       <w:r>
@@ -1425,7 +1439,9 @@
         <w:rPr>
           <w:rFonts w:asciiTheme="minorHAnsi" w:eastAsiaTheme="minorEastAsia" w:hAnsiTheme="minorHAnsi"/>
           <w:noProof/>
-          <w:sz w:val="24"/>
+          <w:sz w:val="22"/>
+          <w:szCs w:val="22"/>
+          <w:lang w:eastAsia="fr-CH"/>
         </w:rPr>
         <w:tab/>
       </w:r>
@@ -1451,7 +1467,7 @@
         <w:rPr>
           <w:noProof/>
         </w:rPr>
-        <w:instrText xml:space="preserve"> PAGEREF _Toc507962490 \h </w:instrText>
+        <w:instrText xml:space="preserve"> PAGEREF _Toc508019577 \h </w:instrText>
       </w:r>
       <w:r>
         <w:rPr>
@@ -1479,15 +1495,17 @@
     </w:p>
     <w:p>
       <w:pPr>
-        <w:pStyle w:val="TOC3"/>
-        <w:tabs>
-          <w:tab w:val="left" w:pos="1200"/>
+        <w:pStyle w:val="TM3"/>
+        <w:tabs>
+          <w:tab w:val="left" w:pos="1100"/>
           <w:tab w:val="right" w:leader="dot" w:pos="9010"/>
         </w:tabs>
         <w:rPr>
           <w:rFonts w:asciiTheme="minorHAnsi" w:eastAsiaTheme="minorEastAsia" w:hAnsiTheme="minorHAnsi"/>
           <w:noProof/>
-          <w:sz w:val="24"/>
+          <w:sz w:val="22"/>
+          <w:szCs w:val="22"/>
+          <w:lang w:eastAsia="fr-CH"/>
         </w:rPr>
       </w:pPr>
       <w:r>
@@ -1500,7 +1518,9 @@
         <w:rPr>
           <w:rFonts w:asciiTheme="minorHAnsi" w:eastAsiaTheme="minorEastAsia" w:hAnsiTheme="minorHAnsi"/>
           <w:noProof/>
-          <w:sz w:val="24"/>
+          <w:sz w:val="22"/>
+          <w:szCs w:val="22"/>
+          <w:lang w:eastAsia="fr-CH"/>
         </w:rPr>
         <w:tab/>
       </w:r>
@@ -1526,7 +1546,7 @@
         <w:rPr>
           <w:noProof/>
         </w:rPr>
-        <w:instrText xml:space="preserve"> PAGEREF _Toc507962491 \h </w:instrText>
+        <w:instrText xml:space="preserve"> PAGEREF _Toc508019578 \h </w:instrText>
       </w:r>
       <w:r>
         <w:rPr>
@@ -1554,15 +1574,17 @@
     </w:p>
     <w:p>
       <w:pPr>
-        <w:pStyle w:val="TOC3"/>
-        <w:tabs>
-          <w:tab w:val="left" w:pos="1200"/>
+        <w:pStyle w:val="TM3"/>
+        <w:tabs>
+          <w:tab w:val="left" w:pos="1100"/>
           <w:tab w:val="right" w:leader="dot" w:pos="9010"/>
         </w:tabs>
         <w:rPr>
           <w:rFonts w:asciiTheme="minorHAnsi" w:eastAsiaTheme="minorEastAsia" w:hAnsiTheme="minorHAnsi"/>
           <w:noProof/>
-          <w:sz w:val="24"/>
+          <w:sz w:val="22"/>
+          <w:szCs w:val="22"/>
+          <w:lang w:eastAsia="fr-CH"/>
         </w:rPr>
       </w:pPr>
       <w:r>
@@ -1575,7 +1597,9 @@
         <w:rPr>
           <w:rFonts w:asciiTheme="minorHAnsi" w:eastAsiaTheme="minorEastAsia" w:hAnsiTheme="minorHAnsi"/>
           <w:noProof/>
-          <w:sz w:val="24"/>
+          <w:sz w:val="22"/>
+          <w:szCs w:val="22"/>
+          <w:lang w:eastAsia="fr-CH"/>
         </w:rPr>
         <w:tab/>
       </w:r>
@@ -1601,7 +1625,7 @@
         <w:rPr>
           <w:noProof/>
         </w:rPr>
-        <w:instrText xml:space="preserve"> PAGEREF _Toc507962492 \h </w:instrText>
+        <w:instrText xml:space="preserve"> PAGEREF _Toc508019579 \h </w:instrText>
       </w:r>
       <w:r>
         <w:rPr>
@@ -1618,7 +1642,7 @@
         <w:rPr>
           <w:noProof/>
         </w:rPr>
-        <w:t>2</w:t>
+        <w:t>3</w:t>
       </w:r>
       <w:r>
         <w:rPr>
@@ -1629,15 +1653,17 @@
     </w:p>
     <w:p>
       <w:pPr>
-        <w:pStyle w:val="TOC3"/>
-        <w:tabs>
-          <w:tab w:val="left" w:pos="1200"/>
+        <w:pStyle w:val="TM3"/>
+        <w:tabs>
+          <w:tab w:val="left" w:pos="1100"/>
           <w:tab w:val="right" w:leader="dot" w:pos="9010"/>
         </w:tabs>
         <w:rPr>
           <w:rFonts w:asciiTheme="minorHAnsi" w:eastAsiaTheme="minorEastAsia" w:hAnsiTheme="minorHAnsi"/>
           <w:noProof/>
-          <w:sz w:val="24"/>
+          <w:sz w:val="22"/>
+          <w:szCs w:val="22"/>
+          <w:lang w:eastAsia="fr-CH"/>
         </w:rPr>
       </w:pPr>
       <w:r>
@@ -1650,7 +1676,9 @@
         <w:rPr>
           <w:rFonts w:asciiTheme="minorHAnsi" w:eastAsiaTheme="minorEastAsia" w:hAnsiTheme="minorHAnsi"/>
           <w:noProof/>
-          <w:sz w:val="24"/>
+          <w:sz w:val="22"/>
+          <w:szCs w:val="22"/>
+          <w:lang w:eastAsia="fr-CH"/>
         </w:rPr>
         <w:tab/>
       </w:r>
@@ -1676,7 +1704,7 @@
         <w:rPr>
           <w:noProof/>
         </w:rPr>
-        <w:instrText xml:space="preserve"> PAGEREF _Toc507962493 \h </w:instrText>
+        <w:instrText xml:space="preserve"> PAGEREF _Toc508019580 \h </w:instrText>
       </w:r>
       <w:r>
         <w:rPr>
@@ -1704,15 +1732,17 @@
     </w:p>
     <w:p>
       <w:pPr>
-        <w:pStyle w:val="TOC3"/>
-        <w:tabs>
-          <w:tab w:val="left" w:pos="1200"/>
+        <w:pStyle w:val="TM3"/>
+        <w:tabs>
+          <w:tab w:val="left" w:pos="1100"/>
           <w:tab w:val="right" w:leader="dot" w:pos="9010"/>
         </w:tabs>
         <w:rPr>
           <w:rFonts w:asciiTheme="minorHAnsi" w:eastAsiaTheme="minorEastAsia" w:hAnsiTheme="minorHAnsi"/>
           <w:noProof/>
-          <w:sz w:val="24"/>
+          <w:sz w:val="22"/>
+          <w:szCs w:val="22"/>
+          <w:lang w:eastAsia="fr-CH"/>
         </w:rPr>
       </w:pPr>
       <w:r>
@@ -1725,7 +1755,9 @@
         <w:rPr>
           <w:rFonts w:asciiTheme="minorHAnsi" w:eastAsiaTheme="minorEastAsia" w:hAnsiTheme="minorHAnsi"/>
           <w:noProof/>
-          <w:sz w:val="24"/>
+          <w:sz w:val="22"/>
+          <w:szCs w:val="22"/>
+          <w:lang w:eastAsia="fr-CH"/>
         </w:rPr>
         <w:tab/>
       </w:r>
@@ -1751,7 +1783,7 @@
         <w:rPr>
           <w:noProof/>
         </w:rPr>
-        <w:instrText xml:space="preserve"> PAGEREF _Toc507962494 \h </w:instrText>
+        <w:instrText xml:space="preserve"> PAGEREF _Toc508019581 \h </w:instrText>
       </w:r>
       <w:r>
         <w:rPr>
@@ -1779,15 +1811,17 @@
     </w:p>
     <w:p>
       <w:pPr>
-        <w:pStyle w:val="TOC3"/>
-        <w:tabs>
-          <w:tab w:val="left" w:pos="1200"/>
+        <w:pStyle w:val="TM3"/>
+        <w:tabs>
+          <w:tab w:val="left" w:pos="1100"/>
           <w:tab w:val="right" w:leader="dot" w:pos="9010"/>
         </w:tabs>
         <w:rPr>
           <w:rFonts w:asciiTheme="minorHAnsi" w:eastAsiaTheme="minorEastAsia" w:hAnsiTheme="minorHAnsi"/>
           <w:noProof/>
-          <w:sz w:val="24"/>
+          <w:sz w:val="22"/>
+          <w:szCs w:val="22"/>
+          <w:lang w:eastAsia="fr-CH"/>
         </w:rPr>
       </w:pPr>
       <w:r>
@@ -1800,7 +1834,9 @@
         <w:rPr>
           <w:rFonts w:asciiTheme="minorHAnsi" w:eastAsiaTheme="minorEastAsia" w:hAnsiTheme="minorHAnsi"/>
           <w:noProof/>
-          <w:sz w:val="24"/>
+          <w:sz w:val="22"/>
+          <w:szCs w:val="22"/>
+          <w:lang w:eastAsia="fr-CH"/>
         </w:rPr>
         <w:tab/>
       </w:r>
@@ -1826,7 +1862,7 @@
         <w:rPr>
           <w:noProof/>
         </w:rPr>
-        <w:instrText xml:space="preserve"> PAGEREF _Toc507962495 \h </w:instrText>
+        <w:instrText xml:space="preserve"> PAGEREF _Toc508019582 \h </w:instrText>
       </w:r>
       <w:r>
         <w:rPr>
@@ -1854,15 +1890,17 @@
     </w:p>
     <w:p>
       <w:pPr>
-        <w:pStyle w:val="TOC3"/>
-        <w:tabs>
-          <w:tab w:val="left" w:pos="1200"/>
+        <w:pStyle w:val="TM3"/>
+        <w:tabs>
+          <w:tab w:val="left" w:pos="1100"/>
           <w:tab w:val="right" w:leader="dot" w:pos="9010"/>
         </w:tabs>
         <w:rPr>
           <w:rFonts w:asciiTheme="minorHAnsi" w:eastAsiaTheme="minorEastAsia" w:hAnsiTheme="minorHAnsi"/>
           <w:noProof/>
-          <w:sz w:val="24"/>
+          <w:sz w:val="22"/>
+          <w:szCs w:val="22"/>
+          <w:lang w:eastAsia="fr-CH"/>
         </w:rPr>
       </w:pPr>
       <w:r>
@@ -1875,7 +1913,9 @@
         <w:rPr>
           <w:rFonts w:asciiTheme="minorHAnsi" w:eastAsiaTheme="minorEastAsia" w:hAnsiTheme="minorHAnsi"/>
           <w:noProof/>
-          <w:sz w:val="24"/>
+          <w:sz w:val="22"/>
+          <w:szCs w:val="22"/>
+          <w:lang w:eastAsia="fr-CH"/>
         </w:rPr>
         <w:tab/>
       </w:r>
@@ -1901,7 +1941,7 @@
         <w:rPr>
           <w:noProof/>
         </w:rPr>
-        <w:instrText xml:space="preserve"> PAGEREF _Toc507962496 \h </w:instrText>
+        <w:instrText xml:space="preserve"> PAGEREF _Toc508019583 \h </w:instrText>
       </w:r>
       <w:r>
         <w:rPr>
@@ -1929,15 +1969,17 @@
     </w:p>
     <w:p>
       <w:pPr>
-        <w:pStyle w:val="TOC3"/>
-        <w:tabs>
-          <w:tab w:val="left" w:pos="1200"/>
+        <w:pStyle w:val="TM3"/>
+        <w:tabs>
+          <w:tab w:val="left" w:pos="1100"/>
           <w:tab w:val="right" w:leader="dot" w:pos="9010"/>
         </w:tabs>
         <w:rPr>
           <w:rFonts w:asciiTheme="minorHAnsi" w:eastAsiaTheme="minorEastAsia" w:hAnsiTheme="minorHAnsi"/>
           <w:noProof/>
-          <w:sz w:val="24"/>
+          <w:sz w:val="22"/>
+          <w:szCs w:val="22"/>
+          <w:lang w:eastAsia="fr-CH"/>
         </w:rPr>
       </w:pPr>
       <w:r>
@@ -1950,7 +1992,9 @@
         <w:rPr>
           <w:rFonts w:asciiTheme="minorHAnsi" w:eastAsiaTheme="minorEastAsia" w:hAnsiTheme="minorHAnsi"/>
           <w:noProof/>
-          <w:sz w:val="24"/>
+          <w:sz w:val="22"/>
+          <w:szCs w:val="22"/>
+          <w:lang w:eastAsia="fr-CH"/>
         </w:rPr>
         <w:tab/>
       </w:r>
@@ -1976,7 +2020,7 @@
         <w:rPr>
           <w:noProof/>
         </w:rPr>
-        <w:instrText xml:space="preserve"> PAGEREF _Toc507962497 \h </w:instrText>
+        <w:instrText xml:space="preserve"> PAGEREF _Toc508019584 \h </w:instrText>
       </w:r>
       <w:r>
         <w:rPr>
@@ -2004,15 +2048,17 @@
     </w:p>
     <w:p>
       <w:pPr>
-        <w:pStyle w:val="TOC3"/>
-        <w:tabs>
-          <w:tab w:val="left" w:pos="1200"/>
+        <w:pStyle w:val="TM3"/>
+        <w:tabs>
+          <w:tab w:val="left" w:pos="1100"/>
           <w:tab w:val="right" w:leader="dot" w:pos="9010"/>
         </w:tabs>
         <w:rPr>
           <w:rFonts w:asciiTheme="minorHAnsi" w:eastAsiaTheme="minorEastAsia" w:hAnsiTheme="minorHAnsi"/>
           <w:noProof/>
-          <w:sz w:val="24"/>
+          <w:sz w:val="22"/>
+          <w:szCs w:val="22"/>
+          <w:lang w:eastAsia="fr-CH"/>
         </w:rPr>
       </w:pPr>
       <w:r>
@@ -2025,7 +2071,9 @@
         <w:rPr>
           <w:rFonts w:asciiTheme="minorHAnsi" w:eastAsiaTheme="minorEastAsia" w:hAnsiTheme="minorHAnsi"/>
           <w:noProof/>
-          <w:sz w:val="24"/>
+          <w:sz w:val="22"/>
+          <w:szCs w:val="22"/>
+          <w:lang w:eastAsia="fr-CH"/>
         </w:rPr>
         <w:tab/>
       </w:r>
@@ -2051,7 +2099,7 @@
         <w:rPr>
           <w:noProof/>
         </w:rPr>
-        <w:instrText xml:space="preserve"> PAGEREF _Toc507962498 \h </w:instrText>
+        <w:instrText xml:space="preserve"> PAGEREF _Toc508019585 \h </w:instrText>
       </w:r>
       <w:r>
         <w:rPr>
@@ -2068,10 +2116,875 @@
         <w:rPr>
           <w:noProof/>
         </w:rPr>
+        <w:t>4</w:t>
+      </w:r>
+      <w:r>
+        <w:rPr>
+          <w:noProof/>
+        </w:rPr>
+        <w:fldChar w:fldCharType="end"/>
+      </w:r>
+    </w:p>
+    <w:p>
+      <w:pPr>
+        <w:pStyle w:val="TM3"/>
+        <w:tabs>
+          <w:tab w:val="left" w:pos="1320"/>
+          <w:tab w:val="right" w:leader="dot" w:pos="9010"/>
+        </w:tabs>
+        <w:rPr>
+          <w:rFonts w:asciiTheme="minorHAnsi" w:eastAsiaTheme="minorEastAsia" w:hAnsiTheme="minorHAnsi"/>
+          <w:noProof/>
+          <w:sz w:val="22"/>
+          <w:szCs w:val="22"/>
+          <w:lang w:eastAsia="fr-CH"/>
+        </w:rPr>
+      </w:pPr>
+      <w:r>
+        <w:rPr>
+          <w:noProof/>
+        </w:rPr>
+        <w:t>2.1.10</w:t>
+      </w:r>
+      <w:r>
+        <w:rPr>
+          <w:rFonts w:asciiTheme="minorHAnsi" w:eastAsiaTheme="minorEastAsia" w:hAnsiTheme="minorHAnsi"/>
+          <w:noProof/>
+          <w:sz w:val="22"/>
+          <w:szCs w:val="22"/>
+          <w:lang w:eastAsia="fr-CH"/>
+        </w:rPr>
+        <w:tab/>
+      </w:r>
+      <w:r>
+        <w:rPr>
+          <w:noProof/>
+        </w:rPr>
+        <w:t>Budget</w:t>
+      </w:r>
+      <w:r>
+        <w:rPr>
+          <w:noProof/>
+        </w:rPr>
+        <w:tab/>
+      </w:r>
+      <w:r>
+        <w:rPr>
+          <w:noProof/>
+        </w:rPr>
+        <w:fldChar w:fldCharType="begin"/>
+      </w:r>
+      <w:r>
+        <w:rPr>
+          <w:noProof/>
+        </w:rPr>
+        <w:instrText xml:space="preserve"> PAGEREF _Toc508019586 \h </w:instrText>
+      </w:r>
+      <w:r>
+        <w:rPr>
+          <w:noProof/>
+        </w:rPr>
+      </w:r>
+      <w:r>
+        <w:rPr>
+          <w:noProof/>
+        </w:rPr>
+        <w:fldChar w:fldCharType="separate"/>
+      </w:r>
+      <w:r>
+        <w:rPr>
+          <w:noProof/>
+        </w:rPr>
+        <w:t>4</w:t>
+      </w:r>
+      <w:r>
+        <w:rPr>
+          <w:noProof/>
+        </w:rPr>
+        <w:fldChar w:fldCharType="end"/>
+      </w:r>
+    </w:p>
+    <w:p>
+      <w:pPr>
+        <w:pStyle w:val="TM3"/>
+        <w:tabs>
+          <w:tab w:val="left" w:pos="1320"/>
+          <w:tab w:val="right" w:leader="dot" w:pos="9010"/>
+        </w:tabs>
+        <w:rPr>
+          <w:rFonts w:asciiTheme="minorHAnsi" w:eastAsiaTheme="minorEastAsia" w:hAnsiTheme="minorHAnsi"/>
+          <w:noProof/>
+          <w:sz w:val="22"/>
+          <w:szCs w:val="22"/>
+          <w:lang w:eastAsia="fr-CH"/>
+        </w:rPr>
+      </w:pPr>
+      <w:r>
+        <w:rPr>
+          <w:noProof/>
+        </w:rPr>
+        <w:t>2.1.11</w:t>
+      </w:r>
+      <w:r>
+        <w:rPr>
+          <w:rFonts w:asciiTheme="minorHAnsi" w:eastAsiaTheme="minorEastAsia" w:hAnsiTheme="minorHAnsi"/>
+          <w:noProof/>
+          <w:sz w:val="22"/>
+          <w:szCs w:val="22"/>
+          <w:lang w:eastAsia="fr-CH"/>
+        </w:rPr>
+        <w:tab/>
+      </w:r>
+      <w:r>
+        <w:rPr>
+          <w:noProof/>
+        </w:rPr>
+        <w:t>Budgets partagés</w:t>
+      </w:r>
+      <w:r>
+        <w:rPr>
+          <w:noProof/>
+        </w:rPr>
+        <w:tab/>
+      </w:r>
+      <w:r>
+        <w:rPr>
+          <w:noProof/>
+        </w:rPr>
+        <w:fldChar w:fldCharType="begin"/>
+      </w:r>
+      <w:r>
+        <w:rPr>
+          <w:noProof/>
+        </w:rPr>
+        <w:instrText xml:space="preserve"> PAGEREF _Toc508019587 \h </w:instrText>
+      </w:r>
+      <w:r>
+        <w:rPr>
+          <w:noProof/>
+        </w:rPr>
+      </w:r>
+      <w:r>
+        <w:rPr>
+          <w:noProof/>
+        </w:rPr>
+        <w:fldChar w:fldCharType="separate"/>
+      </w:r>
+      <w:r>
+        <w:rPr>
+          <w:noProof/>
+        </w:rPr>
+        <w:t>4</w:t>
+      </w:r>
+      <w:r>
+        <w:rPr>
+          <w:noProof/>
+        </w:rPr>
+        <w:fldChar w:fldCharType="end"/>
+      </w:r>
+    </w:p>
+    <w:p>
+      <w:pPr>
+        <w:pStyle w:val="TM2"/>
+        <w:tabs>
+          <w:tab w:val="left" w:pos="880"/>
+          <w:tab w:val="right" w:leader="dot" w:pos="9010"/>
+        </w:tabs>
+        <w:rPr>
+          <w:rFonts w:asciiTheme="minorHAnsi" w:eastAsiaTheme="minorEastAsia" w:hAnsiTheme="minorHAnsi"/>
+          <w:noProof/>
+          <w:sz w:val="22"/>
+          <w:szCs w:val="22"/>
+          <w:lang w:eastAsia="fr-CH"/>
+        </w:rPr>
+      </w:pPr>
+      <w:r>
+        <w:rPr>
+          <w:noProof/>
+        </w:rPr>
+        <w:t>2.2</w:t>
+      </w:r>
+      <w:r>
+        <w:rPr>
+          <w:rFonts w:asciiTheme="minorHAnsi" w:eastAsiaTheme="minorEastAsia" w:hAnsiTheme="minorHAnsi"/>
+          <w:noProof/>
+          <w:sz w:val="22"/>
+          <w:szCs w:val="22"/>
+          <w:lang w:eastAsia="fr-CH"/>
+        </w:rPr>
+        <w:tab/>
+      </w:r>
+      <w:r>
+        <w:rPr>
+          <w:noProof/>
+        </w:rPr>
+        <w:t>Fonctionnalités optionnelles</w:t>
+      </w:r>
+      <w:r>
+        <w:rPr>
+          <w:noProof/>
+        </w:rPr>
+        <w:tab/>
+      </w:r>
+      <w:r>
+        <w:rPr>
+          <w:noProof/>
+        </w:rPr>
+        <w:fldChar w:fldCharType="begin"/>
+      </w:r>
+      <w:r>
+        <w:rPr>
+          <w:noProof/>
+        </w:rPr>
+        <w:instrText xml:space="preserve"> PAGEREF _Toc508019588 \h </w:instrText>
+      </w:r>
+      <w:r>
+        <w:rPr>
+          <w:noProof/>
+        </w:rPr>
+      </w:r>
+      <w:r>
+        <w:rPr>
+          <w:noProof/>
+        </w:rPr>
+        <w:fldChar w:fldCharType="separate"/>
+      </w:r>
+      <w:r>
+        <w:rPr>
+          <w:noProof/>
+        </w:rPr>
+        <w:t>5</w:t>
+      </w:r>
+      <w:r>
+        <w:rPr>
+          <w:noProof/>
+        </w:rPr>
+        <w:fldChar w:fldCharType="end"/>
+      </w:r>
+    </w:p>
+    <w:p>
+      <w:pPr>
+        <w:pStyle w:val="TM3"/>
+        <w:tabs>
+          <w:tab w:val="left" w:pos="1100"/>
+          <w:tab w:val="right" w:leader="dot" w:pos="9010"/>
+        </w:tabs>
+        <w:rPr>
+          <w:rFonts w:asciiTheme="minorHAnsi" w:eastAsiaTheme="minorEastAsia" w:hAnsiTheme="minorHAnsi"/>
+          <w:noProof/>
+          <w:sz w:val="22"/>
+          <w:szCs w:val="22"/>
+          <w:lang w:eastAsia="fr-CH"/>
+        </w:rPr>
+      </w:pPr>
+      <w:r>
+        <w:rPr>
+          <w:noProof/>
+        </w:rPr>
+        <w:t>2.2.1</w:t>
+      </w:r>
+      <w:r>
+        <w:rPr>
+          <w:rFonts w:asciiTheme="minorHAnsi" w:eastAsiaTheme="minorEastAsia" w:hAnsiTheme="minorHAnsi"/>
+          <w:noProof/>
+          <w:sz w:val="22"/>
+          <w:szCs w:val="22"/>
+          <w:lang w:eastAsia="fr-CH"/>
+        </w:rPr>
+        <w:tab/>
+      </w:r>
+      <w:r>
+        <w:rPr>
+          <w:noProof/>
+        </w:rPr>
+        <w:t>Vue globale</w:t>
+      </w:r>
+      <w:r>
+        <w:rPr>
+          <w:noProof/>
+        </w:rPr>
+        <w:tab/>
+      </w:r>
+      <w:r>
+        <w:rPr>
+          <w:noProof/>
+        </w:rPr>
+        <w:fldChar w:fldCharType="begin"/>
+      </w:r>
+      <w:r>
+        <w:rPr>
+          <w:noProof/>
+        </w:rPr>
+        <w:instrText xml:space="preserve"> PAGEREF _Toc508019589 \h </w:instrText>
+      </w:r>
+      <w:r>
+        <w:rPr>
+          <w:noProof/>
+        </w:rPr>
+      </w:r>
+      <w:r>
+        <w:rPr>
+          <w:noProof/>
+        </w:rPr>
+        <w:fldChar w:fldCharType="separate"/>
+      </w:r>
+      <w:r>
+        <w:rPr>
+          <w:noProof/>
+        </w:rPr>
+        <w:t>5</w:t>
+      </w:r>
+      <w:r>
+        <w:rPr>
+          <w:noProof/>
+        </w:rPr>
+        <w:fldChar w:fldCharType="end"/>
+      </w:r>
+    </w:p>
+    <w:p>
+      <w:pPr>
+        <w:pStyle w:val="TM3"/>
+        <w:tabs>
+          <w:tab w:val="left" w:pos="1100"/>
+          <w:tab w:val="right" w:leader="dot" w:pos="9010"/>
+        </w:tabs>
+        <w:rPr>
+          <w:rFonts w:asciiTheme="minorHAnsi" w:eastAsiaTheme="minorEastAsia" w:hAnsiTheme="minorHAnsi"/>
+          <w:noProof/>
+          <w:sz w:val="22"/>
+          <w:szCs w:val="22"/>
+          <w:lang w:eastAsia="fr-CH"/>
+        </w:rPr>
+      </w:pPr>
+      <w:r>
+        <w:rPr>
+          <w:noProof/>
+        </w:rPr>
+        <w:t>2.2.2</w:t>
+      </w:r>
+      <w:r>
+        <w:rPr>
+          <w:rFonts w:asciiTheme="minorHAnsi" w:eastAsiaTheme="minorEastAsia" w:hAnsiTheme="minorHAnsi"/>
+          <w:noProof/>
+          <w:sz w:val="22"/>
+          <w:szCs w:val="22"/>
+          <w:lang w:eastAsia="fr-CH"/>
+        </w:rPr>
+        <w:tab/>
+      </w:r>
+      <w:r>
+        <w:rPr>
+          <w:noProof/>
+        </w:rPr>
+        <w:t>Liste de souhaits</w:t>
+      </w:r>
+      <w:r>
+        <w:rPr>
+          <w:noProof/>
+        </w:rPr>
+        <w:tab/>
+      </w:r>
+      <w:r>
+        <w:rPr>
+          <w:noProof/>
+        </w:rPr>
+        <w:fldChar w:fldCharType="begin"/>
+      </w:r>
+      <w:r>
+        <w:rPr>
+          <w:noProof/>
+        </w:rPr>
+        <w:instrText xml:space="preserve"> PAGEREF _Toc508019590 \h </w:instrText>
+      </w:r>
+      <w:r>
+        <w:rPr>
+          <w:noProof/>
+        </w:rPr>
+      </w:r>
+      <w:r>
+        <w:rPr>
+          <w:noProof/>
+        </w:rPr>
+        <w:fldChar w:fldCharType="separate"/>
+      </w:r>
+      <w:r>
+        <w:rPr>
+          <w:noProof/>
+        </w:rPr>
+        <w:t>5</w:t>
+      </w:r>
+      <w:r>
+        <w:rPr>
+          <w:noProof/>
+        </w:rPr>
+        <w:fldChar w:fldCharType="end"/>
+      </w:r>
+    </w:p>
+    <w:p>
+      <w:pPr>
+        <w:pStyle w:val="TM3"/>
+        <w:tabs>
+          <w:tab w:val="left" w:pos="1100"/>
+          <w:tab w:val="right" w:leader="dot" w:pos="9010"/>
+        </w:tabs>
+        <w:rPr>
+          <w:rFonts w:asciiTheme="minorHAnsi" w:eastAsiaTheme="minorEastAsia" w:hAnsiTheme="minorHAnsi"/>
+          <w:noProof/>
+          <w:sz w:val="22"/>
+          <w:szCs w:val="22"/>
+          <w:lang w:eastAsia="fr-CH"/>
+        </w:rPr>
+      </w:pPr>
+      <w:r>
+        <w:rPr>
+          <w:noProof/>
+        </w:rPr>
+        <w:t>2.2.3</w:t>
+      </w:r>
+      <w:r>
+        <w:rPr>
+          <w:rFonts w:asciiTheme="minorHAnsi" w:eastAsiaTheme="minorEastAsia" w:hAnsiTheme="minorHAnsi"/>
+          <w:noProof/>
+          <w:sz w:val="22"/>
+          <w:szCs w:val="22"/>
+          <w:lang w:eastAsia="fr-CH"/>
+        </w:rPr>
+        <w:tab/>
+      </w:r>
+      <w:r>
+        <w:rPr>
+          <w:noProof/>
+        </w:rPr>
+        <w:t>Prévisions d’achat</w:t>
+      </w:r>
+      <w:r>
+        <w:rPr>
+          <w:noProof/>
+        </w:rPr>
+        <w:tab/>
+      </w:r>
+      <w:r>
+        <w:rPr>
+          <w:noProof/>
+        </w:rPr>
+        <w:fldChar w:fldCharType="begin"/>
+      </w:r>
+      <w:r>
+        <w:rPr>
+          <w:noProof/>
+        </w:rPr>
+        <w:instrText xml:space="preserve"> PAGEREF _Toc508019591 \h </w:instrText>
+      </w:r>
+      <w:r>
+        <w:rPr>
+          <w:noProof/>
+        </w:rPr>
+      </w:r>
+      <w:r>
+        <w:rPr>
+          <w:noProof/>
+        </w:rPr>
+        <w:fldChar w:fldCharType="separate"/>
+      </w:r>
+      <w:r>
+        <w:rPr>
+          <w:noProof/>
+        </w:rPr>
+        <w:t>5</w:t>
+      </w:r>
+      <w:r>
+        <w:rPr>
+          <w:noProof/>
+        </w:rPr>
+        <w:fldChar w:fldCharType="end"/>
+      </w:r>
+    </w:p>
+    <w:p>
+      <w:pPr>
+        <w:pStyle w:val="TM3"/>
+        <w:tabs>
+          <w:tab w:val="left" w:pos="1100"/>
+          <w:tab w:val="right" w:leader="dot" w:pos="9010"/>
+        </w:tabs>
+        <w:rPr>
+          <w:rFonts w:asciiTheme="minorHAnsi" w:eastAsiaTheme="minorEastAsia" w:hAnsiTheme="minorHAnsi"/>
+          <w:noProof/>
+          <w:sz w:val="22"/>
+          <w:szCs w:val="22"/>
+          <w:lang w:eastAsia="fr-CH"/>
+        </w:rPr>
+      </w:pPr>
+      <w:r>
+        <w:rPr>
+          <w:noProof/>
+        </w:rPr>
+        <w:t>2.2.4</w:t>
+      </w:r>
+      <w:r>
+        <w:rPr>
+          <w:rFonts w:asciiTheme="minorHAnsi" w:eastAsiaTheme="minorEastAsia" w:hAnsiTheme="minorHAnsi"/>
+          <w:noProof/>
+          <w:sz w:val="22"/>
+          <w:szCs w:val="22"/>
+          <w:lang w:eastAsia="fr-CH"/>
+        </w:rPr>
+        <w:tab/>
+      </w:r>
+      <w:r>
+        <w:rPr>
+          <w:noProof/>
+        </w:rPr>
+        <w:t>Budgets partagés</w:t>
+      </w:r>
+      <w:r>
+        <w:rPr>
+          <w:noProof/>
+        </w:rPr>
+        <w:tab/>
+      </w:r>
+      <w:r>
+        <w:rPr>
+          <w:noProof/>
+        </w:rPr>
+        <w:fldChar w:fldCharType="begin"/>
+      </w:r>
+      <w:r>
+        <w:rPr>
+          <w:noProof/>
+        </w:rPr>
+        <w:instrText xml:space="preserve"> PAGEREF _Toc508019592 \h </w:instrText>
+      </w:r>
+      <w:r>
+        <w:rPr>
+          <w:noProof/>
+        </w:rPr>
+      </w:r>
+      <w:r>
+        <w:rPr>
+          <w:noProof/>
+        </w:rPr>
+        <w:fldChar w:fldCharType="separate"/>
+      </w:r>
+      <w:r>
+        <w:rPr>
+          <w:noProof/>
+        </w:rPr>
+        <w:t>5</w:t>
+      </w:r>
+      <w:r>
+        <w:rPr>
+          <w:noProof/>
+        </w:rPr>
+        <w:fldChar w:fldCharType="end"/>
+      </w:r>
+    </w:p>
+    <w:p>
+      <w:pPr>
+        <w:pStyle w:val="TM3"/>
+        <w:tabs>
+          <w:tab w:val="left" w:pos="1100"/>
+          <w:tab w:val="right" w:leader="dot" w:pos="9010"/>
+        </w:tabs>
+        <w:rPr>
+          <w:rFonts w:asciiTheme="minorHAnsi" w:eastAsiaTheme="minorEastAsia" w:hAnsiTheme="minorHAnsi"/>
+          <w:noProof/>
+          <w:sz w:val="22"/>
+          <w:szCs w:val="22"/>
+          <w:lang w:eastAsia="fr-CH"/>
+        </w:rPr>
+      </w:pPr>
+      <w:r>
+        <w:rPr>
+          <w:noProof/>
+        </w:rPr>
+        <w:t>2.2.5</w:t>
+      </w:r>
+      <w:r>
+        <w:rPr>
+          <w:rFonts w:asciiTheme="minorHAnsi" w:eastAsiaTheme="minorEastAsia" w:hAnsiTheme="minorHAnsi"/>
+          <w:noProof/>
+          <w:sz w:val="22"/>
+          <w:szCs w:val="22"/>
+          <w:lang w:eastAsia="fr-CH"/>
+        </w:rPr>
+        <w:tab/>
+      </w:r>
+      <w:r>
+        <w:rPr>
+          <w:noProof/>
+        </w:rPr>
+        <w:t>Exportation en PDF</w:t>
+      </w:r>
+      <w:r>
+        <w:rPr>
+          <w:noProof/>
+        </w:rPr>
+        <w:tab/>
+      </w:r>
+      <w:r>
+        <w:rPr>
+          <w:noProof/>
+        </w:rPr>
+        <w:fldChar w:fldCharType="begin"/>
+      </w:r>
+      <w:r>
+        <w:rPr>
+          <w:noProof/>
+        </w:rPr>
+        <w:instrText xml:space="preserve"> PAGEREF _Toc508019593 \h </w:instrText>
+      </w:r>
+      <w:r>
+        <w:rPr>
+          <w:noProof/>
+        </w:rPr>
+      </w:r>
+      <w:r>
+        <w:rPr>
+          <w:noProof/>
+        </w:rPr>
+        <w:fldChar w:fldCharType="separate"/>
+      </w:r>
+      <w:r>
+        <w:rPr>
+          <w:noProof/>
+        </w:rPr>
+        <w:t>5</w:t>
+      </w:r>
+      <w:r>
+        <w:rPr>
+          <w:noProof/>
+        </w:rPr>
+        <w:fldChar w:fldCharType="end"/>
+      </w:r>
+    </w:p>
+    <w:p>
+      <w:pPr>
+        <w:pStyle w:val="TM3"/>
+        <w:tabs>
+          <w:tab w:val="left" w:pos="1100"/>
+          <w:tab w:val="right" w:leader="dot" w:pos="9010"/>
+        </w:tabs>
+        <w:rPr>
+          <w:rFonts w:asciiTheme="minorHAnsi" w:eastAsiaTheme="minorEastAsia" w:hAnsiTheme="minorHAnsi"/>
+          <w:noProof/>
+          <w:sz w:val="22"/>
+          <w:szCs w:val="22"/>
+          <w:lang w:eastAsia="fr-CH"/>
+        </w:rPr>
+      </w:pPr>
+      <w:r>
+        <w:rPr>
+          <w:noProof/>
+        </w:rPr>
+        <w:t>2.2.6</w:t>
+      </w:r>
+      <w:r>
+        <w:rPr>
+          <w:rFonts w:asciiTheme="minorHAnsi" w:eastAsiaTheme="minorEastAsia" w:hAnsiTheme="minorHAnsi"/>
+          <w:noProof/>
+          <w:sz w:val="22"/>
+          <w:szCs w:val="22"/>
+          <w:lang w:eastAsia="fr-CH"/>
+        </w:rPr>
+        <w:tab/>
+      </w:r>
+      <w:r>
+        <w:rPr>
+          <w:noProof/>
+        </w:rPr>
+        <w:t>Dettes</w:t>
+      </w:r>
+      <w:r>
+        <w:rPr>
+          <w:noProof/>
+        </w:rPr>
+        <w:tab/>
+      </w:r>
+      <w:r>
+        <w:rPr>
+          <w:noProof/>
+        </w:rPr>
+        <w:fldChar w:fldCharType="begin"/>
+      </w:r>
+      <w:r>
+        <w:rPr>
+          <w:noProof/>
+        </w:rPr>
+        <w:instrText xml:space="preserve"> PAGEREF _Toc508019594 \h </w:instrText>
+      </w:r>
+      <w:r>
+        <w:rPr>
+          <w:noProof/>
+        </w:rPr>
+      </w:r>
+      <w:r>
+        <w:rPr>
+          <w:noProof/>
+        </w:rPr>
+        <w:fldChar w:fldCharType="separate"/>
+      </w:r>
+      <w:r>
+        <w:rPr>
+          <w:noProof/>
+        </w:rPr>
+        <w:t>5</w:t>
+      </w:r>
+      <w:r>
+        <w:rPr>
+          <w:noProof/>
+        </w:rPr>
+        <w:fldChar w:fldCharType="end"/>
+      </w:r>
+    </w:p>
+    <w:p>
+      <w:pPr>
+        <w:pStyle w:val="TM3"/>
+        <w:tabs>
+          <w:tab w:val="left" w:pos="1100"/>
+          <w:tab w:val="right" w:leader="dot" w:pos="9010"/>
+        </w:tabs>
+        <w:rPr>
+          <w:rFonts w:asciiTheme="minorHAnsi" w:eastAsiaTheme="minorEastAsia" w:hAnsiTheme="minorHAnsi"/>
+          <w:noProof/>
+          <w:sz w:val="22"/>
+          <w:szCs w:val="22"/>
+          <w:lang w:eastAsia="fr-CH"/>
+        </w:rPr>
+      </w:pPr>
+      <w:r>
+        <w:rPr>
+          <w:noProof/>
+        </w:rPr>
+        <w:t>2.2.7</w:t>
+      </w:r>
+      <w:r>
+        <w:rPr>
+          <w:rFonts w:asciiTheme="minorHAnsi" w:eastAsiaTheme="minorEastAsia" w:hAnsiTheme="minorHAnsi"/>
+          <w:noProof/>
+          <w:sz w:val="22"/>
+          <w:szCs w:val="22"/>
+          <w:lang w:eastAsia="fr-CH"/>
+        </w:rPr>
+        <w:tab/>
+      </w:r>
+      <w:r>
+        <w:rPr>
+          <w:noProof/>
+        </w:rPr>
+        <w:t>Simulation</w:t>
+      </w:r>
+      <w:r>
+        <w:rPr>
+          <w:noProof/>
+        </w:rPr>
+        <w:tab/>
+      </w:r>
+      <w:r>
+        <w:rPr>
+          <w:noProof/>
+        </w:rPr>
+        <w:fldChar w:fldCharType="begin"/>
+      </w:r>
+      <w:r>
+        <w:rPr>
+          <w:noProof/>
+        </w:rPr>
+        <w:instrText xml:space="preserve"> PAGEREF _Toc508019595 \h </w:instrText>
+      </w:r>
+      <w:r>
+        <w:rPr>
+          <w:noProof/>
+        </w:rPr>
+      </w:r>
+      <w:r>
+        <w:rPr>
+          <w:noProof/>
+        </w:rPr>
+        <w:fldChar w:fldCharType="separate"/>
+      </w:r>
+      <w:r>
+        <w:rPr>
+          <w:noProof/>
+        </w:rPr>
+        <w:t>5</w:t>
+      </w:r>
+      <w:r>
+        <w:rPr>
+          <w:noProof/>
+        </w:rPr>
+        <w:fldChar w:fldCharType="end"/>
+      </w:r>
+    </w:p>
+    <w:p>
+      <w:pPr>
+        <w:pStyle w:val="TM1"/>
+        <w:rPr>
+          <w:rFonts w:asciiTheme="minorHAnsi" w:eastAsiaTheme="minorEastAsia" w:hAnsiTheme="minorHAnsi"/>
+          <w:noProof/>
+          <w:sz w:val="22"/>
+          <w:szCs w:val="22"/>
+          <w:lang w:eastAsia="fr-CH"/>
+        </w:rPr>
+      </w:pPr>
+      <w:r>
+        <w:rPr>
+          <w:noProof/>
+        </w:rPr>
         <w:t>3</w:t>
       </w:r>
       <w:r>
         <w:rPr>
+          <w:rFonts w:asciiTheme="minorHAnsi" w:eastAsiaTheme="minorEastAsia" w:hAnsiTheme="minorHAnsi"/>
+          <w:noProof/>
+          <w:sz w:val="22"/>
+          <w:szCs w:val="22"/>
+          <w:lang w:eastAsia="fr-CH"/>
+        </w:rPr>
+        <w:tab/>
+      </w:r>
+      <w:r>
+        <w:rPr>
+          <w:noProof/>
+        </w:rPr>
+        <w:t>Mockups</w:t>
+      </w:r>
+      <w:r>
+        <w:rPr>
+          <w:noProof/>
+        </w:rPr>
+        <w:tab/>
+      </w:r>
+      <w:r>
+        <w:rPr>
+          <w:noProof/>
+        </w:rPr>
+        <w:fldChar w:fldCharType="begin"/>
+      </w:r>
+      <w:r>
+        <w:rPr>
+          <w:noProof/>
+        </w:rPr>
+        <w:instrText xml:space="preserve"> PAGEREF _Toc508019596 \h </w:instrText>
+      </w:r>
+      <w:r>
+        <w:rPr>
+          <w:noProof/>
+        </w:rPr>
+      </w:r>
+      <w:r>
+        <w:rPr>
+          <w:noProof/>
+        </w:rPr>
+        <w:fldChar w:fldCharType="separate"/>
+      </w:r>
+      <w:r>
+        <w:rPr>
+          <w:noProof/>
+        </w:rPr>
+        <w:t>6</w:t>
+      </w:r>
+      <w:r>
+        <w:rPr>
           <w:noProof/>
         </w:rPr>
         <w:fldChar w:fldCharType="end"/>
@@ -2079,28 +2992,182 @@
     </w:p>
     <w:p>
       <w:pPr>
-        <w:pStyle w:val="TOC3"/>
-        <w:tabs>
-          <w:tab w:val="left" w:pos="1200"/>
+        <w:pStyle w:val="TM1"/>
+        <w:rPr>
+          <w:rFonts w:asciiTheme="minorHAnsi" w:eastAsiaTheme="minorEastAsia" w:hAnsiTheme="minorHAnsi"/>
+          <w:noProof/>
+          <w:sz w:val="22"/>
+          <w:szCs w:val="22"/>
+          <w:lang w:eastAsia="fr-CH"/>
+        </w:rPr>
+      </w:pPr>
+      <w:r>
+        <w:rPr>
+          <w:noProof/>
+        </w:rPr>
+        <w:t>4</w:t>
+      </w:r>
+      <w:r>
+        <w:rPr>
+          <w:rFonts w:asciiTheme="minorHAnsi" w:eastAsiaTheme="minorEastAsia" w:hAnsiTheme="minorHAnsi"/>
+          <w:noProof/>
+          <w:sz w:val="22"/>
+          <w:szCs w:val="22"/>
+          <w:lang w:eastAsia="fr-CH"/>
+        </w:rPr>
+        <w:tab/>
+      </w:r>
+      <w:r>
+        <w:rPr>
+          <w:noProof/>
+        </w:rPr>
+        <w:t>Architecture</w:t>
+      </w:r>
+      <w:r>
+        <w:rPr>
+          <w:noProof/>
+        </w:rPr>
+        <w:tab/>
+      </w:r>
+      <w:r>
+        <w:rPr>
+          <w:noProof/>
+        </w:rPr>
+        <w:fldChar w:fldCharType="begin"/>
+      </w:r>
+      <w:r>
+        <w:rPr>
+          <w:noProof/>
+        </w:rPr>
+        <w:instrText xml:space="preserve"> PAGEREF _Toc508019597 \h </w:instrText>
+      </w:r>
+      <w:r>
+        <w:rPr>
+          <w:noProof/>
+        </w:rPr>
+      </w:r>
+      <w:r>
+        <w:rPr>
+          <w:noProof/>
+        </w:rPr>
+        <w:fldChar w:fldCharType="separate"/>
+      </w:r>
+      <w:r>
+        <w:rPr>
+          <w:noProof/>
+        </w:rPr>
+        <w:t>6</w:t>
+      </w:r>
+      <w:r>
+        <w:rPr>
+          <w:noProof/>
+        </w:rPr>
+        <w:fldChar w:fldCharType="end"/>
+      </w:r>
+    </w:p>
+    <w:p>
+      <w:pPr>
+        <w:pStyle w:val="TM1"/>
+        <w:rPr>
+          <w:rFonts w:asciiTheme="minorHAnsi" w:eastAsiaTheme="minorEastAsia" w:hAnsiTheme="minorHAnsi"/>
+          <w:noProof/>
+          <w:sz w:val="22"/>
+          <w:szCs w:val="22"/>
+          <w:lang w:eastAsia="fr-CH"/>
+        </w:rPr>
+      </w:pPr>
+      <w:r>
+        <w:rPr>
+          <w:noProof/>
+        </w:rPr>
+        <w:t>5</w:t>
+      </w:r>
+      <w:r>
+        <w:rPr>
+          <w:rFonts w:asciiTheme="minorHAnsi" w:eastAsiaTheme="minorEastAsia" w:hAnsiTheme="minorHAnsi"/>
+          <w:noProof/>
+          <w:sz w:val="22"/>
+          <w:szCs w:val="22"/>
+          <w:lang w:eastAsia="fr-CH"/>
+        </w:rPr>
+        <w:tab/>
+      </w:r>
+      <w:r>
+        <w:rPr>
+          <w:noProof/>
+        </w:rPr>
+        <w:t>Implémentation</w:t>
+      </w:r>
+      <w:r>
+        <w:rPr>
+          <w:noProof/>
+        </w:rPr>
+        <w:tab/>
+      </w:r>
+      <w:r>
+        <w:rPr>
+          <w:noProof/>
+        </w:rPr>
+        <w:fldChar w:fldCharType="begin"/>
+      </w:r>
+      <w:r>
+        <w:rPr>
+          <w:noProof/>
+        </w:rPr>
+        <w:instrText xml:space="preserve"> PAGEREF _Toc508019598 \h </w:instrText>
+      </w:r>
+      <w:r>
+        <w:rPr>
+          <w:noProof/>
+        </w:rPr>
+      </w:r>
+      <w:r>
+        <w:rPr>
+          <w:noProof/>
+        </w:rPr>
+        <w:fldChar w:fldCharType="separate"/>
+      </w:r>
+      <w:r>
+        <w:rPr>
+          <w:noProof/>
+        </w:rPr>
+        <w:t>6</w:t>
+      </w:r>
+      <w:r>
+        <w:rPr>
+          <w:noProof/>
+        </w:rPr>
+        <w:fldChar w:fldCharType="end"/>
+      </w:r>
+    </w:p>
+    <w:p>
+      <w:pPr>
+        <w:pStyle w:val="TM2"/>
+        <w:tabs>
+          <w:tab w:val="left" w:pos="880"/>
           <w:tab w:val="right" w:leader="dot" w:pos="9010"/>
         </w:tabs>
         <w:rPr>
           <w:rFonts w:asciiTheme="minorHAnsi" w:eastAsiaTheme="minorEastAsia" w:hAnsiTheme="minorHAnsi"/>
           <w:noProof/>
-          <w:sz w:val="24"/>
-        </w:rPr>
-      </w:pPr>
-      <w:r>
-        <w:rPr>
-          <w:noProof/>
-        </w:rPr>
-        <w:t>2.1.10</w:t>
+          <w:sz w:val="22"/>
+          <w:szCs w:val="22"/>
+          <w:lang w:eastAsia="fr-CH"/>
+        </w:rPr>
+      </w:pPr>
+      <w:r>
+        <w:rPr>
+          <w:noProof/>
+        </w:rPr>
+        <w:t>5.1</w:t>
       </w:r>
       <w:r>
         <w:rPr>
           <w:rFonts w:asciiTheme="minorHAnsi" w:eastAsiaTheme="minorEastAsia" w:hAnsiTheme="minorHAnsi"/>
           <w:noProof/>
-          <w:sz w:val="24"/>
+          <w:sz w:val="22"/>
+          <w:szCs w:val="22"/>
+          <w:lang w:eastAsia="fr-CH"/>
         </w:rPr>
         <w:tab/>
       </w:r>
@@ -2108,7 +3175,7 @@
         <w:rPr>
           <w:noProof/>
         </w:rPr>
-        <w:t>Budget</w:t>
+        <w:t>Hibernate</w:t>
       </w:r>
       <w:r>
         <w:rPr>
@@ -2126,7 +3193,7 @@
         <w:rPr>
           <w:noProof/>
         </w:rPr>
-        <w:instrText xml:space="preserve"> PAGEREF _Toc507962499 \h </w:instrText>
+        <w:instrText xml:space="preserve"> PAGEREF _Toc508019599 \h </w:instrText>
       </w:r>
       <w:r>
         <w:rPr>
@@ -2143,7 +3210,7 @@
         <w:rPr>
           <w:noProof/>
         </w:rPr>
-        <w:t>4</w:t>
+        <w:t>6</w:t>
       </w:r>
       <w:r>
         <w:rPr>
@@ -2154,749 +3221,7 @@
     </w:p>
     <w:p>
       <w:pPr>
-        <w:pStyle w:val="TOC3"/>
-        <w:tabs>
-          <w:tab w:val="left" w:pos="1200"/>
-          <w:tab w:val="right" w:leader="dot" w:pos="9010"/>
-        </w:tabs>
-        <w:rPr>
-          <w:rFonts w:asciiTheme="minorHAnsi" w:eastAsiaTheme="minorEastAsia" w:hAnsiTheme="minorHAnsi"/>
-          <w:noProof/>
-          <w:sz w:val="24"/>
-        </w:rPr>
-      </w:pPr>
-      <w:r>
-        <w:rPr>
-          <w:noProof/>
-        </w:rPr>
-        <w:t>2.1.11</w:t>
-      </w:r>
-      <w:r>
-        <w:rPr>
-          <w:rFonts w:asciiTheme="minorHAnsi" w:eastAsiaTheme="minorEastAsia" w:hAnsiTheme="minorHAnsi"/>
-          <w:noProof/>
-          <w:sz w:val="24"/>
-        </w:rPr>
-        <w:tab/>
-      </w:r>
-      <w:r>
-        <w:rPr>
-          <w:noProof/>
-        </w:rPr>
-        <w:t>Budgets partagés</w:t>
-      </w:r>
-      <w:r>
-        <w:rPr>
-          <w:noProof/>
-        </w:rPr>
-        <w:tab/>
-      </w:r>
-      <w:r>
-        <w:rPr>
-          <w:noProof/>
-        </w:rPr>
-        <w:fldChar w:fldCharType="begin"/>
-      </w:r>
-      <w:r>
-        <w:rPr>
-          <w:noProof/>
-        </w:rPr>
-        <w:instrText xml:space="preserve"> PAGEREF _Toc507962500 \h </w:instrText>
-      </w:r>
-      <w:r>
-        <w:rPr>
-          <w:noProof/>
-        </w:rPr>
-      </w:r>
-      <w:r>
-        <w:rPr>
-          <w:noProof/>
-        </w:rPr>
-        <w:fldChar w:fldCharType="separate"/>
-      </w:r>
-      <w:r>
-        <w:rPr>
-          <w:noProof/>
-        </w:rPr>
-        <w:t>5</w:t>
-      </w:r>
-      <w:r>
-        <w:rPr>
-          <w:noProof/>
-        </w:rPr>
-        <w:fldChar w:fldCharType="end"/>
-      </w:r>
-    </w:p>
-    <w:p>
-      <w:pPr>
-        <w:pStyle w:val="TOC2"/>
-        <w:tabs>
-          <w:tab w:val="left" w:pos="720"/>
-          <w:tab w:val="right" w:leader="dot" w:pos="9010"/>
-        </w:tabs>
-        <w:rPr>
-          <w:rFonts w:asciiTheme="minorHAnsi" w:eastAsiaTheme="minorEastAsia" w:hAnsiTheme="minorHAnsi"/>
-          <w:noProof/>
-          <w:sz w:val="24"/>
-        </w:rPr>
-      </w:pPr>
-      <w:r>
-        <w:rPr>
-          <w:noProof/>
-        </w:rPr>
-        <w:t>2.2</w:t>
-      </w:r>
-      <w:r>
-        <w:rPr>
-          <w:rFonts w:asciiTheme="minorHAnsi" w:eastAsiaTheme="minorEastAsia" w:hAnsiTheme="minorHAnsi"/>
-          <w:noProof/>
-          <w:sz w:val="24"/>
-        </w:rPr>
-        <w:tab/>
-      </w:r>
-      <w:r>
-        <w:rPr>
-          <w:noProof/>
-        </w:rPr>
-        <w:t>Fonctionnalités optionnelles</w:t>
-      </w:r>
-      <w:r>
-        <w:rPr>
-          <w:noProof/>
-        </w:rPr>
-        <w:tab/>
-      </w:r>
-      <w:r>
-        <w:rPr>
-          <w:noProof/>
-        </w:rPr>
-        <w:fldChar w:fldCharType="begin"/>
-      </w:r>
-      <w:r>
-        <w:rPr>
-          <w:noProof/>
-        </w:rPr>
-        <w:instrText xml:space="preserve"> PAGEREF _Toc507962501 \h </w:instrText>
-      </w:r>
-      <w:r>
-        <w:rPr>
-          <w:noProof/>
-        </w:rPr>
-      </w:r>
-      <w:r>
-        <w:rPr>
-          <w:noProof/>
-        </w:rPr>
-        <w:fldChar w:fldCharType="separate"/>
-      </w:r>
-      <w:r>
-        <w:rPr>
-          <w:noProof/>
-        </w:rPr>
-        <w:t>5</w:t>
-      </w:r>
-      <w:r>
-        <w:rPr>
-          <w:noProof/>
-        </w:rPr>
-        <w:fldChar w:fldCharType="end"/>
-      </w:r>
-    </w:p>
-    <w:p>
-      <w:pPr>
-        <w:pStyle w:val="TOC3"/>
-        <w:tabs>
-          <w:tab w:val="left" w:pos="1200"/>
-          <w:tab w:val="right" w:leader="dot" w:pos="9010"/>
-        </w:tabs>
-        <w:rPr>
-          <w:rFonts w:asciiTheme="minorHAnsi" w:eastAsiaTheme="minorEastAsia" w:hAnsiTheme="minorHAnsi"/>
-          <w:noProof/>
-          <w:sz w:val="24"/>
-        </w:rPr>
-      </w:pPr>
-      <w:r>
-        <w:rPr>
-          <w:noProof/>
-        </w:rPr>
-        <w:t>2.2.1</w:t>
-      </w:r>
-      <w:r>
-        <w:rPr>
-          <w:rFonts w:asciiTheme="minorHAnsi" w:eastAsiaTheme="minorEastAsia" w:hAnsiTheme="minorHAnsi"/>
-          <w:noProof/>
-          <w:sz w:val="24"/>
-        </w:rPr>
-        <w:tab/>
-      </w:r>
-      <w:r>
-        <w:rPr>
-          <w:noProof/>
-        </w:rPr>
-        <w:t>Vue globale</w:t>
-      </w:r>
-      <w:r>
-        <w:rPr>
-          <w:noProof/>
-        </w:rPr>
-        <w:tab/>
-      </w:r>
-      <w:r>
-        <w:rPr>
-          <w:noProof/>
-        </w:rPr>
-        <w:fldChar w:fldCharType="begin"/>
-      </w:r>
-      <w:r>
-        <w:rPr>
-          <w:noProof/>
-        </w:rPr>
-        <w:instrText xml:space="preserve"> PAGEREF _Toc507962502 \h </w:instrText>
-      </w:r>
-      <w:r>
-        <w:rPr>
-          <w:noProof/>
-        </w:rPr>
-      </w:r>
-      <w:r>
-        <w:rPr>
-          <w:noProof/>
-        </w:rPr>
-        <w:fldChar w:fldCharType="separate"/>
-      </w:r>
-      <w:r>
-        <w:rPr>
-          <w:noProof/>
-        </w:rPr>
-        <w:t>5</w:t>
-      </w:r>
-      <w:r>
-        <w:rPr>
-          <w:noProof/>
-        </w:rPr>
-        <w:fldChar w:fldCharType="end"/>
-      </w:r>
-    </w:p>
-    <w:p>
-      <w:pPr>
-        <w:pStyle w:val="TOC3"/>
-        <w:tabs>
-          <w:tab w:val="left" w:pos="1200"/>
-          <w:tab w:val="right" w:leader="dot" w:pos="9010"/>
-        </w:tabs>
-        <w:rPr>
-          <w:rFonts w:asciiTheme="minorHAnsi" w:eastAsiaTheme="minorEastAsia" w:hAnsiTheme="minorHAnsi"/>
-          <w:noProof/>
-          <w:sz w:val="24"/>
-        </w:rPr>
-      </w:pPr>
-      <w:r>
-        <w:rPr>
-          <w:noProof/>
-        </w:rPr>
-        <w:t>2.2.2</w:t>
-      </w:r>
-      <w:r>
-        <w:rPr>
-          <w:rFonts w:asciiTheme="minorHAnsi" w:eastAsiaTheme="minorEastAsia" w:hAnsiTheme="minorHAnsi"/>
-          <w:noProof/>
-          <w:sz w:val="24"/>
-        </w:rPr>
-        <w:tab/>
-      </w:r>
-      <w:r>
-        <w:rPr>
-          <w:noProof/>
-        </w:rPr>
-        <w:t>Liste de souhaits</w:t>
-      </w:r>
-      <w:r>
-        <w:rPr>
-          <w:noProof/>
-        </w:rPr>
-        <w:tab/>
-      </w:r>
-      <w:r>
-        <w:rPr>
-          <w:noProof/>
-        </w:rPr>
-        <w:fldChar w:fldCharType="begin"/>
-      </w:r>
-      <w:r>
-        <w:rPr>
-          <w:noProof/>
-        </w:rPr>
-        <w:instrText xml:space="preserve"> PAGEREF _Toc507962503 \h </w:instrText>
-      </w:r>
-      <w:r>
-        <w:rPr>
-          <w:noProof/>
-        </w:rPr>
-      </w:r>
-      <w:r>
-        <w:rPr>
-          <w:noProof/>
-        </w:rPr>
-        <w:fldChar w:fldCharType="separate"/>
-      </w:r>
-      <w:r>
-        <w:rPr>
-          <w:noProof/>
-        </w:rPr>
-        <w:t>6</w:t>
-      </w:r>
-      <w:r>
-        <w:rPr>
-          <w:noProof/>
-        </w:rPr>
-        <w:fldChar w:fldCharType="end"/>
-      </w:r>
-    </w:p>
-    <w:p>
-      <w:pPr>
-        <w:pStyle w:val="TOC3"/>
-        <w:tabs>
-          <w:tab w:val="left" w:pos="1200"/>
-          <w:tab w:val="right" w:leader="dot" w:pos="9010"/>
-        </w:tabs>
-        <w:rPr>
-          <w:rFonts w:asciiTheme="minorHAnsi" w:eastAsiaTheme="minorEastAsia" w:hAnsiTheme="minorHAnsi"/>
-          <w:noProof/>
-          <w:sz w:val="24"/>
-        </w:rPr>
-      </w:pPr>
-      <w:r>
-        <w:rPr>
-          <w:noProof/>
-        </w:rPr>
-        <w:t>2.2.3</w:t>
-      </w:r>
-      <w:r>
-        <w:rPr>
-          <w:rFonts w:asciiTheme="minorHAnsi" w:eastAsiaTheme="minorEastAsia" w:hAnsiTheme="minorHAnsi"/>
-          <w:noProof/>
-          <w:sz w:val="24"/>
-        </w:rPr>
-        <w:tab/>
-      </w:r>
-      <w:r>
-        <w:rPr>
-          <w:noProof/>
-        </w:rPr>
-        <w:t>Prévisions d’achat</w:t>
-      </w:r>
-      <w:r>
-        <w:rPr>
-          <w:noProof/>
-        </w:rPr>
-        <w:tab/>
-      </w:r>
-      <w:r>
-        <w:rPr>
-          <w:noProof/>
-        </w:rPr>
-        <w:fldChar w:fldCharType="begin"/>
-      </w:r>
-      <w:r>
-        <w:rPr>
-          <w:noProof/>
-        </w:rPr>
-        <w:instrText xml:space="preserve"> PAGEREF _Toc507962504 \h </w:instrText>
-      </w:r>
-      <w:r>
-        <w:rPr>
-          <w:noProof/>
-        </w:rPr>
-      </w:r>
-      <w:r>
-        <w:rPr>
-          <w:noProof/>
-        </w:rPr>
-        <w:fldChar w:fldCharType="separate"/>
-      </w:r>
-      <w:r>
-        <w:rPr>
-          <w:noProof/>
-        </w:rPr>
-        <w:t>6</w:t>
-      </w:r>
-      <w:r>
-        <w:rPr>
-          <w:noProof/>
-        </w:rPr>
-        <w:fldChar w:fldCharType="end"/>
-      </w:r>
-    </w:p>
-    <w:p>
-      <w:pPr>
-        <w:pStyle w:val="TOC3"/>
-        <w:tabs>
-          <w:tab w:val="left" w:pos="1200"/>
-          <w:tab w:val="right" w:leader="dot" w:pos="9010"/>
-        </w:tabs>
-        <w:rPr>
-          <w:rFonts w:asciiTheme="minorHAnsi" w:eastAsiaTheme="minorEastAsia" w:hAnsiTheme="minorHAnsi"/>
-          <w:noProof/>
-          <w:sz w:val="24"/>
-        </w:rPr>
-      </w:pPr>
-      <w:r>
-        <w:rPr>
-          <w:noProof/>
-        </w:rPr>
-        <w:t>2.2.4</w:t>
-      </w:r>
-      <w:r>
-        <w:rPr>
-          <w:rFonts w:asciiTheme="minorHAnsi" w:eastAsiaTheme="minorEastAsia" w:hAnsiTheme="minorHAnsi"/>
-          <w:noProof/>
-          <w:sz w:val="24"/>
-        </w:rPr>
-        <w:tab/>
-      </w:r>
-      <w:r>
-        <w:rPr>
-          <w:noProof/>
-        </w:rPr>
-        <w:t>Dettes</w:t>
-      </w:r>
-      <w:r>
-        <w:rPr>
-          <w:noProof/>
-        </w:rPr>
-        <w:tab/>
-      </w:r>
-      <w:r>
-        <w:rPr>
-          <w:noProof/>
-        </w:rPr>
-        <w:fldChar w:fldCharType="begin"/>
-      </w:r>
-      <w:r>
-        <w:rPr>
-          <w:noProof/>
-        </w:rPr>
-        <w:instrText xml:space="preserve"> PAGEREF _Toc507962505 \h </w:instrText>
-      </w:r>
-      <w:r>
-        <w:rPr>
-          <w:noProof/>
-        </w:rPr>
-      </w:r>
-      <w:r>
-        <w:rPr>
-          <w:noProof/>
-        </w:rPr>
-        <w:fldChar w:fldCharType="separate"/>
-      </w:r>
-      <w:r>
-        <w:rPr>
-          <w:noProof/>
-        </w:rPr>
-        <w:t>6</w:t>
-      </w:r>
-      <w:r>
-        <w:rPr>
-          <w:noProof/>
-        </w:rPr>
-        <w:fldChar w:fldCharType="end"/>
-      </w:r>
-    </w:p>
-    <w:p>
-      <w:pPr>
-        <w:pStyle w:val="TOC3"/>
-        <w:tabs>
-          <w:tab w:val="left" w:pos="1200"/>
-          <w:tab w:val="right" w:leader="dot" w:pos="9010"/>
-        </w:tabs>
-        <w:rPr>
-          <w:rFonts w:asciiTheme="minorHAnsi" w:eastAsiaTheme="minorEastAsia" w:hAnsiTheme="minorHAnsi"/>
-          <w:noProof/>
-          <w:sz w:val="24"/>
-        </w:rPr>
-      </w:pPr>
-      <w:r>
-        <w:rPr>
-          <w:noProof/>
-        </w:rPr>
-        <w:t>2.2.5</w:t>
-      </w:r>
-      <w:r>
-        <w:rPr>
-          <w:rFonts w:asciiTheme="minorHAnsi" w:eastAsiaTheme="minorEastAsia" w:hAnsiTheme="minorHAnsi"/>
-          <w:noProof/>
-          <w:sz w:val="24"/>
-        </w:rPr>
-        <w:tab/>
-      </w:r>
-      <w:r>
-        <w:rPr>
-          <w:noProof/>
-        </w:rPr>
-        <w:t>Simulation</w:t>
-      </w:r>
-      <w:r>
-        <w:rPr>
-          <w:noProof/>
-        </w:rPr>
-        <w:tab/>
-      </w:r>
-      <w:r>
-        <w:rPr>
-          <w:noProof/>
-        </w:rPr>
-        <w:fldChar w:fldCharType="begin"/>
-      </w:r>
-      <w:r>
-        <w:rPr>
-          <w:noProof/>
-        </w:rPr>
-        <w:instrText xml:space="preserve"> PAGEREF _Toc507962506 \h </w:instrText>
-      </w:r>
-      <w:r>
-        <w:rPr>
-          <w:noProof/>
-        </w:rPr>
-      </w:r>
-      <w:r>
-        <w:rPr>
-          <w:noProof/>
-        </w:rPr>
-        <w:fldChar w:fldCharType="separate"/>
-      </w:r>
-      <w:r>
-        <w:rPr>
-          <w:noProof/>
-        </w:rPr>
-        <w:t>6</w:t>
-      </w:r>
-      <w:r>
-        <w:rPr>
-          <w:noProof/>
-        </w:rPr>
-        <w:fldChar w:fldCharType="end"/>
-      </w:r>
-    </w:p>
-    <w:p>
-      <w:pPr>
-        <w:pStyle w:val="TOC1"/>
-        <w:rPr>
-          <w:rFonts w:asciiTheme="minorHAnsi" w:eastAsiaTheme="minorEastAsia" w:hAnsiTheme="minorHAnsi"/>
-          <w:noProof/>
-          <w:sz w:val="24"/>
-        </w:rPr>
-      </w:pPr>
-      <w:r>
-        <w:rPr>
-          <w:noProof/>
-        </w:rPr>
-        <w:t>3</w:t>
-      </w:r>
-      <w:r>
-        <w:rPr>
-          <w:rFonts w:asciiTheme="minorHAnsi" w:eastAsiaTheme="minorEastAsia" w:hAnsiTheme="minorHAnsi"/>
-          <w:noProof/>
-          <w:sz w:val="24"/>
-        </w:rPr>
-        <w:tab/>
-      </w:r>
-      <w:r>
-        <w:rPr>
-          <w:noProof/>
-        </w:rPr>
-        <w:t>Mockups</w:t>
-      </w:r>
-      <w:r>
-        <w:rPr>
-          <w:noProof/>
-        </w:rPr>
-        <w:tab/>
-      </w:r>
-      <w:r>
-        <w:rPr>
-          <w:noProof/>
-        </w:rPr>
-        <w:fldChar w:fldCharType="begin"/>
-      </w:r>
-      <w:r>
-        <w:rPr>
-          <w:noProof/>
-        </w:rPr>
-        <w:instrText xml:space="preserve"> PAGEREF _Toc507962507 \h </w:instrText>
-      </w:r>
-      <w:r>
-        <w:rPr>
-          <w:noProof/>
-        </w:rPr>
-      </w:r>
-      <w:r>
-        <w:rPr>
-          <w:noProof/>
-        </w:rPr>
-        <w:fldChar w:fldCharType="separate"/>
-      </w:r>
-      <w:r>
-        <w:rPr>
-          <w:noProof/>
-        </w:rPr>
-        <w:t>6</w:t>
-      </w:r>
-      <w:r>
-        <w:rPr>
-          <w:noProof/>
-        </w:rPr>
-        <w:fldChar w:fldCharType="end"/>
-      </w:r>
-    </w:p>
-    <w:p>
-      <w:pPr>
-        <w:pStyle w:val="TOC1"/>
-        <w:rPr>
-          <w:rFonts w:asciiTheme="minorHAnsi" w:eastAsiaTheme="minorEastAsia" w:hAnsiTheme="minorHAnsi"/>
-          <w:noProof/>
-          <w:sz w:val="24"/>
-          <w:lang w:val="en-US"/>
-        </w:rPr>
-      </w:pPr>
-      <w:r>
-        <w:rPr>
-          <w:noProof/>
-        </w:rPr>
-        <w:t>4</w:t>
-      </w:r>
-      <w:r>
-        <w:rPr>
-          <w:rFonts w:asciiTheme="minorHAnsi" w:eastAsiaTheme="minorEastAsia" w:hAnsiTheme="minorHAnsi"/>
-          <w:noProof/>
-          <w:sz w:val="24"/>
-          <w:lang w:val="en-US"/>
-        </w:rPr>
-        <w:tab/>
-      </w:r>
-      <w:r>
-        <w:rPr>
-          <w:noProof/>
-        </w:rPr>
-        <w:t>Architecture</w:t>
-      </w:r>
-      <w:r>
-        <w:rPr>
-          <w:noProof/>
-        </w:rPr>
-        <w:tab/>
-      </w:r>
-      <w:r>
-        <w:rPr>
-          <w:noProof/>
-        </w:rPr>
-        <w:fldChar w:fldCharType="begin"/>
-      </w:r>
-      <w:r>
-        <w:rPr>
-          <w:noProof/>
-        </w:rPr>
-        <w:instrText xml:space="preserve"> PAGEREF _Toc507962508 \h </w:instrText>
-      </w:r>
-      <w:r>
-        <w:rPr>
-          <w:noProof/>
-        </w:rPr>
-      </w:r>
-      <w:r>
-        <w:rPr>
-          <w:noProof/>
-        </w:rPr>
-        <w:fldChar w:fldCharType="separate"/>
-      </w:r>
-      <w:r>
-        <w:rPr>
-          <w:noProof/>
-        </w:rPr>
-        <w:t>6</w:t>
-      </w:r>
-      <w:r>
-        <w:rPr>
-          <w:noProof/>
-        </w:rPr>
-        <w:fldChar w:fldCharType="end"/>
-      </w:r>
-    </w:p>
-    <w:p>
-      <w:pPr>
-        <w:pStyle w:val="TOC1"/>
-        <w:rPr>
-          <w:rFonts w:asciiTheme="minorHAnsi" w:eastAsiaTheme="minorEastAsia" w:hAnsiTheme="minorHAnsi"/>
-          <w:noProof/>
-          <w:sz w:val="24"/>
-          <w:lang w:val="en-US"/>
-        </w:rPr>
-      </w:pPr>
-      <w:r>
-        <w:rPr>
-          <w:noProof/>
-        </w:rPr>
-        <w:t>5</w:t>
-      </w:r>
-      <w:r>
-        <w:rPr>
-          <w:rFonts w:asciiTheme="minorHAnsi" w:eastAsiaTheme="minorEastAsia" w:hAnsiTheme="minorHAnsi"/>
-          <w:noProof/>
-          <w:sz w:val="24"/>
-          <w:lang w:val="en-US"/>
-        </w:rPr>
-        <w:tab/>
-      </w:r>
-      <w:r>
-        <w:rPr>
-          <w:noProof/>
-        </w:rPr>
-        <w:t>Implémentation</w:t>
-      </w:r>
-      <w:r>
-        <w:rPr>
-          <w:noProof/>
-        </w:rPr>
-        <w:tab/>
-      </w:r>
-      <w:r>
-        <w:rPr>
-          <w:noProof/>
-        </w:rPr>
-        <w:fldChar w:fldCharType="begin"/>
-      </w:r>
-      <w:r>
-        <w:rPr>
-          <w:noProof/>
-        </w:rPr>
-        <w:instrText xml:space="preserve"> PAGEREF _Toc507962509 \h </w:instrText>
-      </w:r>
-      <w:r>
-        <w:rPr>
-          <w:noProof/>
-        </w:rPr>
-      </w:r>
-      <w:r>
-        <w:rPr>
-          <w:noProof/>
-        </w:rPr>
-        <w:fldChar w:fldCharType="separate"/>
-      </w:r>
-      <w:r>
-        <w:rPr>
-          <w:noProof/>
-        </w:rPr>
-        <w:t>6</w:t>
-      </w:r>
-      <w:r>
-        <w:rPr>
-          <w:noProof/>
-        </w:rPr>
-        <w:fldChar w:fldCharType="end"/>
-      </w:r>
-    </w:p>
-    <w:p>
-      <w:pPr>
-        <w:pStyle w:val="Heading1"/>
+        <w:pStyle w:val="Titre1"/>
         <w:numPr>
           <w:ilvl w:val="0"/>
           <w:numId w:val="0"/>
@@ -2922,9 +3247,9 @@
     </w:p>
     <w:p>
       <w:pPr>
-        <w:pStyle w:val="Heading1"/>
-      </w:pPr>
-      <w:bookmarkStart w:id="1" w:name="_Toc507962487"/>
+        <w:pStyle w:val="Titre1"/>
+      </w:pPr>
+      <w:bookmarkStart w:id="1" w:name="_Toc508019574"/>
       <w:r>
         <w:lastRenderedPageBreak/>
         <w:t>Descriptif</w:t>
@@ -3003,170 +3328,168 @@
       <w:r>
         <w:t xml:space="preserve"> localement. Exception faite de ces dernières, tout sera réalisable en local, avec ou sans compte utilisateur.</w:t>
       </w:r>
-      <w:bookmarkStart w:id="2" w:name="_GoBack"/>
+    </w:p>
+    <w:p>
+      <w:r>
+        <w:t xml:space="preserve">MoneyThoring </w:t>
+      </w:r>
+      <w:r>
+        <w:t>proposera un design poussé pour que l’information soit la plus claire et précise et que l’utilisateur n’ait pas à se creuser la tête pour comprendre son utilisation.</w:t>
+      </w:r>
+    </w:p>
+    <w:p>
+      <w:pPr>
+        <w:pStyle w:val="Titre1"/>
+      </w:pPr>
+      <w:bookmarkStart w:id="2" w:name="_Toc507961922"/>
+      <w:bookmarkStart w:id="3" w:name="_Toc508019575"/>
+      <w:r>
+        <w:t>Fonctionnalités</w:t>
+      </w:r>
       <w:bookmarkEnd w:id="2"/>
-    </w:p>
-    <w:p>
-      <w:r>
-        <w:t xml:space="preserve">MoneyThoring </w:t>
-      </w:r>
-      <w:r>
-        <w:t>proposera un design poussé pour que l’information soit la plus claire et précise et que l’utilisateur n’ait pas à se creuser la tête pour comprendre son utilisation.</w:t>
-      </w:r>
-    </w:p>
-    <w:p>
-      <w:pPr>
-        <w:pStyle w:val="Heading1"/>
-      </w:pPr>
-      <w:bookmarkStart w:id="3" w:name="_Toc507961922"/>
-      <w:bookmarkStart w:id="4" w:name="_Toc507962488"/>
-      <w:r>
-        <w:t>Fonctionnalités</w:t>
-      </w:r>
       <w:bookmarkEnd w:id="3"/>
+    </w:p>
+    <w:p>
+      <w:pPr>
+        <w:pStyle w:val="Titre2"/>
+      </w:pPr>
+      <w:bookmarkStart w:id="4" w:name="_Toc507961923"/>
+      <w:bookmarkStart w:id="5" w:name="_Toc508019576"/>
+      <w:r>
+        <w:t>Fonctio</w:t>
+      </w:r>
+      <w:r>
+        <w:t>n</w:t>
+      </w:r>
+      <w:r>
+        <w:t>nalités de base</w:t>
+      </w:r>
       <w:bookmarkEnd w:id="4"/>
-    </w:p>
-    <w:p>
-      <w:pPr>
-        <w:pStyle w:val="Heading2"/>
-      </w:pPr>
-      <w:bookmarkStart w:id="5" w:name="_Toc507961923"/>
-      <w:bookmarkStart w:id="6" w:name="_Toc507962489"/>
-      <w:r>
-        <w:t>Fonctio</w:t>
-      </w:r>
-      <w:r>
-        <w:t>n</w:t>
-      </w:r>
-      <w:r>
-        <w:t>nalités de base</w:t>
-      </w:r>
       <w:bookmarkEnd w:id="5"/>
+    </w:p>
+    <w:p>
+      <w:pPr>
+        <w:pStyle w:val="Titre3"/>
+      </w:pPr>
+      <w:bookmarkStart w:id="6" w:name="_Toc507961924"/>
+      <w:bookmarkStart w:id="7" w:name="_Toc508019577"/>
+      <w:r>
+        <w:t>Création compte utilisateur</w:t>
+      </w:r>
       <w:bookmarkEnd w:id="6"/>
-    </w:p>
-    <w:p>
-      <w:pPr>
-        <w:pStyle w:val="Heading3"/>
-      </w:pPr>
-      <w:bookmarkStart w:id="7" w:name="_Toc507961924"/>
-      <w:bookmarkStart w:id="8" w:name="_Toc507962490"/>
-      <w:r>
-        <w:t>Création compte utilisateur</w:t>
-      </w:r>
       <w:bookmarkEnd w:id="7"/>
+    </w:p>
+    <w:p>
+      <w:r>
+        <w:t xml:space="preserve">Si l’utilisateur ne possède pas de compte à l’ouverture de l’application, il peut </w:t>
+      </w:r>
+      <w:r>
+        <w:t>choisir</w:t>
+      </w:r>
+      <w:r>
+        <w:t xml:space="preserve"> </w:t>
+      </w:r>
+      <w:r>
+        <w:t>d’en créer un</w:t>
+      </w:r>
+      <w:r>
+        <w:t xml:space="preserve"> </w:t>
+      </w:r>
+      <w:r>
+        <w:t>ou de continuer sans</w:t>
+      </w:r>
+      <w:r>
+        <w:t xml:space="preserve">. </w:t>
+      </w:r>
+      <w:r>
+        <w:t>En choisissant la première option,</w:t>
+      </w:r>
+      <w:r>
+        <w:t xml:space="preserve"> qui n’est accessible que si l’utilisateur à une connexion internet</w:t>
+      </w:r>
+      <w:r>
+        <w:t>,</w:t>
+      </w:r>
+      <w:r>
+        <w:t xml:space="preserve"> </w:t>
+      </w:r>
+      <w:r>
+        <w:t>la création du</w:t>
+      </w:r>
+      <w:r>
+        <w:t xml:space="preserve"> compte </w:t>
+      </w:r>
+      <w:r>
+        <w:t>se fait</w:t>
+      </w:r>
+      <w:r>
+        <w:t xml:space="preserve"> à l’aide </w:t>
+      </w:r>
+      <w:r>
+        <w:t>d’un formulaire qui lui demande son</w:t>
+      </w:r>
+      <w:r>
+        <w:t xml:space="preserve"> adresse email, </w:t>
+      </w:r>
+      <w:r>
+        <w:t>son</w:t>
+      </w:r>
+      <w:r>
+        <w:t xml:space="preserve"> nom d’utilisateur et un mot de passe, qu’il est nécessaire de </w:t>
+      </w:r>
+      <w:r>
+        <w:t>confirmer</w:t>
+      </w:r>
+      <w:r>
+        <w:t xml:space="preserve"> </w:t>
+      </w:r>
+      <w:r>
+        <w:t xml:space="preserve">une </w:t>
+      </w:r>
+      <w:r>
+        <w:t>deux</w:t>
+      </w:r>
+      <w:r>
+        <w:t>ième</w:t>
+      </w:r>
+      <w:r>
+        <w:t xml:space="preserve"> fois. </w:t>
+      </w:r>
+      <w:bookmarkStart w:id="8" w:name="_Toc507961925"/>
+      <w:r>
+        <w:t>Une fois le formulaire envoyé, un email de validation contenant un code est envoyé. Une fois le code saisi dans l’application, le compte est activé.</w:t>
+      </w:r>
+    </w:p>
+    <w:p>
+      <w:r>
+        <w:t>En choisissant la deuxième option, l’utilisateur peut sans autre utiliser l’application mais n’aura pas accès aux fonctionnalités partagées entre utilisateurs.</w:t>
+      </w:r>
+    </w:p>
+    <w:p>
+      <w:pPr>
+        <w:pStyle w:val="Titre3"/>
+      </w:pPr>
+      <w:bookmarkStart w:id="9" w:name="_Toc508019578"/>
+      <w:r>
+        <w:t>Connexion sécurisée</w:t>
+      </w:r>
       <w:bookmarkEnd w:id="8"/>
-    </w:p>
-    <w:p>
-      <w:r>
-        <w:t xml:space="preserve">Si l’utilisateur ne possède pas de compte à l’ouverture de l’application, il peut </w:t>
-      </w:r>
-      <w:r>
-        <w:t>choisir</w:t>
-      </w:r>
-      <w:r>
-        <w:t xml:space="preserve"> </w:t>
-      </w:r>
-      <w:r>
-        <w:t>d’en créer un</w:t>
-      </w:r>
-      <w:r>
-        <w:t xml:space="preserve"> </w:t>
-      </w:r>
-      <w:r>
-        <w:t>ou de continuer sans</w:t>
+      <w:bookmarkEnd w:id="9"/>
+    </w:p>
+    <w:p>
+      <w:r>
+        <w:t xml:space="preserve">Pour les utilisateurs possédant un compte validé, </w:t>
+      </w:r>
+      <w:r>
+        <w:t>une connexion est exigée</w:t>
+      </w:r>
+      <w:r>
+        <w:t xml:space="preserve"> au démarrage de l’application</w:t>
       </w:r>
       <w:r>
         <w:t xml:space="preserve">. </w:t>
       </w:r>
       <w:r>
-        <w:t>En choisissant la première option,</w:t>
-      </w:r>
-      <w:r>
-        <w:t xml:space="preserve"> qui n’est accessible que si l’utilisateur à une connexion internet</w:t>
-      </w:r>
-      <w:r>
-        <w:t>,</w:t>
-      </w:r>
-      <w:r>
-        <w:t xml:space="preserve"> </w:t>
-      </w:r>
-      <w:r>
-        <w:t>la création du</w:t>
-      </w:r>
-      <w:r>
-        <w:t xml:space="preserve"> compte </w:t>
-      </w:r>
-      <w:r>
-        <w:t>se fait</w:t>
-      </w:r>
-      <w:r>
-        <w:t xml:space="preserve"> à l’aide </w:t>
-      </w:r>
-      <w:r>
-        <w:t>d’un formulaire qui lui demande son</w:t>
-      </w:r>
-      <w:r>
-        <w:t xml:space="preserve"> adresse email, </w:t>
-      </w:r>
-      <w:r>
-        <w:t>son</w:t>
-      </w:r>
-      <w:r>
-        <w:t xml:space="preserve"> nom d’utilisateur et un mot de passe, qu’il est nécessaire de </w:t>
-      </w:r>
-      <w:r>
-        <w:t>confirmer</w:t>
-      </w:r>
-      <w:r>
-        <w:t xml:space="preserve"> </w:t>
-      </w:r>
-      <w:r>
-        <w:t xml:space="preserve">une </w:t>
-      </w:r>
-      <w:r>
-        <w:t>deux</w:t>
-      </w:r>
-      <w:r>
-        <w:t>ième</w:t>
-      </w:r>
-      <w:r>
-        <w:t xml:space="preserve"> fois. </w:t>
-      </w:r>
-      <w:bookmarkStart w:id="9" w:name="_Toc507961925"/>
-      <w:bookmarkStart w:id="10" w:name="_Toc507962491"/>
-      <w:r>
-        <w:t>Une fois le formulaire envoyé, un email de validation contenant un code est envoyé. Une fois le code saisi dans l’application, le compte est activé.</w:t>
-      </w:r>
-    </w:p>
-    <w:p>
-      <w:r>
-        <w:t>En choisissant la deuxième option, l’utilisateur peut sans autre utiliser l’application mais n’aura pas accès aux fonctionnalités partagées entre utilisateurs.</w:t>
-      </w:r>
-    </w:p>
-    <w:p>
-      <w:pPr>
-        <w:pStyle w:val="Heading3"/>
-      </w:pPr>
-      <w:r>
-        <w:t>Connexion sécurisée</w:t>
-      </w:r>
-      <w:bookmarkEnd w:id="9"/>
-      <w:bookmarkEnd w:id="10"/>
-    </w:p>
-    <w:p>
-      <w:r>
-        <w:t xml:space="preserve">Pour les utilisateurs possédant un compte validé, </w:t>
-      </w:r>
-      <w:r>
-        <w:t>une connexion est exigée</w:t>
-      </w:r>
-      <w:r>
-        <w:t xml:space="preserve"> au démarrage de l’application</w:t>
-      </w:r>
-      <w:r>
-        <w:t xml:space="preserve">. </w:t>
-      </w:r>
-      <w:r>
         <w:t xml:space="preserve">Cette connexion évite qu’un tiers puisse modifier les informations, même en travaillant en hors ligne (les données étant synchronisées par la suite). </w:t>
       </w:r>
       <w:r>
@@ -3204,343 +3527,352 @@
     </w:p>
     <w:p>
       <w:pPr>
-        <w:pStyle w:val="Heading3"/>
-      </w:pPr>
-      <w:bookmarkStart w:id="11" w:name="_Toc507961926"/>
-      <w:bookmarkStart w:id="12" w:name="_Toc507962492"/>
+        <w:pStyle w:val="Titre3"/>
+      </w:pPr>
+      <w:bookmarkStart w:id="10" w:name="_Toc507961926"/>
+      <w:bookmarkStart w:id="11" w:name="_Toc508019579"/>
       <w:r>
         <w:lastRenderedPageBreak/>
         <w:t>Compte bancaire</w:t>
       </w:r>
+      <w:bookmarkEnd w:id="10"/>
       <w:bookmarkEnd w:id="11"/>
+    </w:p>
+    <w:p>
+      <w:r>
+        <w:t>Un utilisateur pourra a</w:t>
+      </w:r>
+      <w:r>
+        <w:t>jout</w:t>
+      </w:r>
+      <w:r>
+        <w:t xml:space="preserve">er </w:t>
+      </w:r>
+      <w:r>
+        <w:t>un</w:t>
+      </w:r>
+      <w:r>
+        <w:t xml:space="preserve"> ou plusieurs</w:t>
+      </w:r>
+      <w:r>
+        <w:t xml:space="preserve"> compte</w:t>
+      </w:r>
+      <w:r>
+        <w:t>s bancaires. Chaque compte possèdera</w:t>
+      </w:r>
+      <w:r>
+        <w:t xml:space="preserve"> un nom, un</w:t>
+      </w:r>
+      <w:r>
+        <w:t xml:space="preserve"> type (courant, épargne), le nom de la</w:t>
+      </w:r>
+      <w:r>
+        <w:t xml:space="preserve"> banque</w:t>
+      </w:r>
+      <w:r>
+        <w:t xml:space="preserve"> qui le concerne (optionnel)</w:t>
+      </w:r>
+      <w:r>
+        <w:t xml:space="preserve">, </w:t>
+      </w:r>
+      <w:r>
+        <w:t>le</w:t>
+      </w:r>
+      <w:r>
+        <w:t xml:space="preserve"> montant actuel,</w:t>
+      </w:r>
+      <w:r>
+        <w:t xml:space="preserve"> un pourcentage d’intérêt</w:t>
+      </w:r>
+      <w:r>
+        <w:t xml:space="preserve"> éventuel</w:t>
+      </w:r>
+      <w:r>
+        <w:t xml:space="preserve"> et s’il faut l’utiliser comme compte par défaut lors de transactions</w:t>
+      </w:r>
+      <w:r>
+        <w:t>. Toutes ces informations</w:t>
+      </w:r>
+      <w:r>
+        <w:t>, excepté</w:t>
+      </w:r>
+      <w:r>
+        <w:t>e</w:t>
+      </w:r>
+      <w:r>
+        <w:t xml:space="preserve"> le solde du compte qui est modifié automatiquement par les transactions,</w:t>
+      </w:r>
+      <w:r>
+        <w:t xml:space="preserve"> pourront être </w:t>
+      </w:r>
+      <w:r>
+        <w:t>modifiée</w:t>
+      </w:r>
+      <w:r>
+        <w:t>s</w:t>
+      </w:r>
+      <w:r>
+        <w:t xml:space="preserve"> </w:t>
+      </w:r>
+      <w:r>
+        <w:t>par la suite</w:t>
+      </w:r>
+      <w:r>
+        <w:t>.</w:t>
+      </w:r>
+    </w:p>
+    <w:p>
+      <w:r>
+        <w:t xml:space="preserve">Les comptes bancaires pourront également être supprimés. L’utilisateur pourra alors choisir de virer le solde vers un autre compte ou de perdre </w:t>
+      </w:r>
+      <w:r>
+        <w:t>ce dernier</w:t>
+      </w:r>
+      <w:r>
+        <w:t>.</w:t>
+      </w:r>
+      <w:bookmarkStart w:id="12" w:name="_Toc507961927"/>
+    </w:p>
+    <w:p>
+      <w:pPr>
+        <w:pStyle w:val="Titre3"/>
+      </w:pPr>
+      <w:bookmarkStart w:id="13" w:name="_Toc508019580"/>
+      <w:r>
+        <w:t>Catégorie</w:t>
+      </w:r>
       <w:bookmarkEnd w:id="12"/>
-    </w:p>
-    <w:p>
-      <w:r>
-        <w:t>Un utilisateur pourra a</w:t>
+      <w:bookmarkEnd w:id="13"/>
+    </w:p>
+    <w:p>
+      <w:r>
+        <w:rPr>
+          <w:shd w:val="clear" w:color="auto" w:fill="FFFFFF"/>
+        </w:rPr>
+        <w:t>Il sera possible de créer d’autres</w:t>
+      </w:r>
+      <w:r>
+        <w:rPr>
+          <w:shd w:val="clear" w:color="auto" w:fill="FFFFFF"/>
+        </w:rPr>
+        <w:t xml:space="preserve"> catégories que celles proposées par défaut. </w:t>
+      </w:r>
+      <w:r>
+        <w:rPr>
+          <w:shd w:val="clear" w:color="auto" w:fill="FFFFFF"/>
+        </w:rPr>
+        <w:t xml:space="preserve">Une catégorie est définie par un nom </w:t>
+      </w:r>
+      <w:r>
+        <w:rPr>
+          <w:shd w:val="clear" w:color="auto" w:fill="FFFFFF"/>
+        </w:rPr>
+        <w:t>et une couleur.</w:t>
+      </w:r>
+      <w:r>
+        <w:rPr>
+          <w:shd w:val="clear" w:color="auto" w:fill="FFFFFF"/>
+        </w:rPr>
+        <w:t xml:space="preserve"> Toutes les catégories, même celles proposées par défaut,</w:t>
+      </w:r>
+      <w:r>
+        <w:rPr>
+          <w:shd w:val="clear" w:color="auto" w:fill="FFFFFF"/>
+        </w:rPr>
+        <w:t xml:space="preserve"> peuvent être modifiées et supprimées.</w:t>
+      </w:r>
+    </w:p>
+    <w:p>
+      <w:pPr>
+        <w:pStyle w:val="Titre3"/>
+      </w:pPr>
+      <w:bookmarkStart w:id="14" w:name="_Toc507961928"/>
+      <w:bookmarkStart w:id="15" w:name="_Toc508019581"/>
+      <w:r>
+        <w:t>Devise</w:t>
+      </w:r>
+      <w:bookmarkEnd w:id="14"/>
+      <w:bookmarkEnd w:id="15"/>
+    </w:p>
+    <w:p>
+      <w:r>
+        <w:t>Chaque utilisateur doit</w:t>
+      </w:r>
+      <w:r>
+        <w:t>,</w:t>
+      </w:r>
+      <w:r>
+        <w:t xml:space="preserve"> à la création d’un compte, spécifier sa devise principale</w:t>
+      </w:r>
+      <w:r>
+        <w:t>, qui sera utilisée</w:t>
+      </w:r>
+      <w:r>
+        <w:t xml:space="preserve"> pour toutes </w:t>
+      </w:r>
+      <w:r>
+        <w:t>ses</w:t>
+      </w:r>
+      <w:r>
+        <w:t xml:space="preserve"> transactions</w:t>
+      </w:r>
+      <w:r>
+        <w:t>.</w:t>
+      </w:r>
+      <w:r>
+        <w:t xml:space="preserve"> </w:t>
+      </w:r>
+      <w:r>
+        <w:t xml:space="preserve">Une conversion automatique se </w:t>
+      </w:r>
+      <w:r>
+        <w:t>fera lorsque les transactions sont effectuées dans une autre devise, en fonction du taux du jour.</w:t>
+      </w:r>
+    </w:p>
+    <w:p>
+      <w:r>
+        <w:t>Cette fonctionnalité nécessitera une connexion internet</w:t>
+      </w:r>
+      <w:r>
+        <w:t>, le logiciel devant aller chercher les taux sur internet.</w:t>
+      </w:r>
+    </w:p>
+    <w:p>
+      <w:pPr>
+        <w:pStyle w:val="Titre3"/>
+      </w:pPr>
+      <w:bookmarkStart w:id="16" w:name="_Toc507961929"/>
+      <w:bookmarkStart w:id="17" w:name="_Toc508019582"/>
+      <w:r>
+        <w:t>Transactions</w:t>
+      </w:r>
+      <w:bookmarkEnd w:id="16"/>
+      <w:bookmarkEnd w:id="17"/>
+    </w:p>
+    <w:p>
+      <w:r>
+        <w:t>Les transactions regroupent toutes les entrées et sorties d’</w:t>
+      </w:r>
+      <w:r>
+        <w:t>argent.</w:t>
+      </w:r>
+    </w:p>
+    <w:p>
+      <w:r>
+        <w:t>L’utilisateur pourra a</w:t>
       </w:r>
       <w:r>
         <w:t>jout</w:t>
       </w:r>
       <w:r>
-        <w:t xml:space="preserve">er </w:t>
-      </w:r>
-      <w:r>
-        <w:t>un</w:t>
-      </w:r>
-      <w:r>
-        <w:t xml:space="preserve"> ou plusieurs</w:t>
-      </w:r>
-      <w:r>
-        <w:t xml:space="preserve"> compte</w:t>
-      </w:r>
-      <w:r>
-        <w:t>s bancaires. Chaque compte possèdera</w:t>
-      </w:r>
-      <w:r>
-        <w:t xml:space="preserve"> un nom, un</w:t>
-      </w:r>
-      <w:r>
-        <w:t xml:space="preserve"> type (courant, épargne), le nom de la</w:t>
-      </w:r>
-      <w:r>
-        <w:t xml:space="preserve"> banque</w:t>
-      </w:r>
-      <w:r>
-        <w:t xml:space="preserve"> qui le concerne (optionnel)</w:t>
-      </w:r>
-      <w:r>
-        <w:t xml:space="preserve">, </w:t>
-      </w:r>
-      <w:r>
-        <w:t>le</w:t>
-      </w:r>
-      <w:r>
-        <w:t xml:space="preserve"> montant actuel,</w:t>
-      </w:r>
-      <w:r>
-        <w:t xml:space="preserve"> un pourcentage d’intérêt</w:t>
-      </w:r>
-      <w:r>
-        <w:t xml:space="preserve"> éventuel</w:t>
-      </w:r>
-      <w:r>
-        <w:t xml:space="preserve"> et s’il faut l’utiliser comme compte par défaut lors de transactions</w:t>
-      </w:r>
-      <w:r>
-        <w:t>. Toutes ces informations</w:t>
-      </w:r>
-      <w:r>
-        <w:t>, excepté</w:t>
-      </w:r>
-      <w:r>
-        <w:t>e</w:t>
-      </w:r>
-      <w:r>
-        <w:t xml:space="preserve"> le solde du compte qui est modifié automatiquement par les transactions,</w:t>
-      </w:r>
-      <w:r>
-        <w:t xml:space="preserve"> pourront être </w:t>
-      </w:r>
-      <w:r>
-        <w:t xml:space="preserve">modifiée </w:t>
-      </w:r>
-      <w:r>
-        <w:t>par la suite</w:t>
-      </w:r>
-      <w:r>
-        <w:t>.</w:t>
-      </w:r>
-    </w:p>
-    <w:p>
-      <w:r>
-        <w:t xml:space="preserve">Les comptes bancaires pourront également être supprimés. L’utilisateur pourra alors choisir de virer le solde vers un autre compte ou de perdre </w:t>
-      </w:r>
-      <w:r>
-        <w:t>ce dernier</w:t>
-      </w:r>
-      <w:r>
-        <w:t>.</w:t>
-      </w:r>
-      <w:bookmarkStart w:id="13" w:name="_Toc507961927"/>
-      <w:bookmarkStart w:id="14" w:name="_Toc507962493"/>
-    </w:p>
-    <w:p>
-      <w:pPr>
-        <w:pStyle w:val="Heading3"/>
-      </w:pPr>
-      <w:r>
-        <w:t>Catégorie</w:t>
-      </w:r>
-      <w:bookmarkEnd w:id="13"/>
-      <w:bookmarkEnd w:id="14"/>
-    </w:p>
-    <w:p>
-      <w:r>
-        <w:rPr>
-          <w:shd w:val="clear" w:color="auto" w:fill="FFFFFF"/>
-        </w:rPr>
-        <w:t>Il sera possible de créer d’autres</w:t>
-      </w:r>
-      <w:r>
-        <w:rPr>
-          <w:shd w:val="clear" w:color="auto" w:fill="FFFFFF"/>
-        </w:rPr>
-        <w:t xml:space="preserve"> catégories que celles proposées par défaut. </w:t>
-      </w:r>
-      <w:r>
-        <w:rPr>
-          <w:shd w:val="clear" w:color="auto" w:fill="FFFFFF"/>
-        </w:rPr>
-        <w:t xml:space="preserve">Une catégorie est définie par un nom </w:t>
-      </w:r>
-      <w:r>
-        <w:rPr>
-          <w:shd w:val="clear" w:color="auto" w:fill="FFFFFF"/>
-        </w:rPr>
-        <w:t>et une couleur.</w:t>
-      </w:r>
-      <w:r>
-        <w:rPr>
-          <w:shd w:val="clear" w:color="auto" w:fill="FFFFFF"/>
-        </w:rPr>
-        <w:t xml:space="preserve"> Toutes les catégories, même celles proposées par défaut,</w:t>
-      </w:r>
-      <w:r>
-        <w:rPr>
-          <w:shd w:val="clear" w:color="auto" w:fill="FFFFFF"/>
-        </w:rPr>
-        <w:t xml:space="preserve"> peuvent être modifiées et supprimées.</w:t>
-      </w:r>
-    </w:p>
-    <w:p>
-      <w:pPr>
-        <w:pStyle w:val="Heading3"/>
-      </w:pPr>
-      <w:bookmarkStart w:id="15" w:name="_Toc507961928"/>
-      <w:bookmarkStart w:id="16" w:name="_Toc507962494"/>
-      <w:r>
-        <w:t>Devise</w:t>
-      </w:r>
-      <w:bookmarkEnd w:id="15"/>
-      <w:bookmarkEnd w:id="16"/>
-    </w:p>
-    <w:p>
-      <w:r>
-        <w:t>Chaque utilisateur doit</w:t>
-      </w:r>
-      <w:r>
-        <w:t>,</w:t>
-      </w:r>
-      <w:r>
-        <w:t xml:space="preserve"> à la création d’un compte, spécifier sa devise principale</w:t>
-      </w:r>
-      <w:r>
-        <w:t>, qui sera utilisée</w:t>
-      </w:r>
-      <w:r>
-        <w:t xml:space="preserve"> pour toutes </w:t>
-      </w:r>
-      <w:r>
-        <w:t>ses</w:t>
-      </w:r>
-      <w:r>
-        <w:t xml:space="preserve"> transactions</w:t>
-      </w:r>
-      <w:r>
-        <w:t>.</w:t>
+        <w:t>er des</w:t>
+      </w:r>
+      <w:r>
+        <w:t xml:space="preserve"> revenu</w:t>
+      </w:r>
+      <w:r>
+        <w:t>s</w:t>
+      </w:r>
+      <w:r>
+        <w:t xml:space="preserve"> ou d</w:t>
+      </w:r>
+      <w:r>
+        <w:t>es</w:t>
+      </w:r>
+      <w:r>
+        <w:t xml:space="preserve"> dépense</w:t>
+      </w:r>
+      <w:r>
+        <w:t>s. Chaque transaction</w:t>
       </w:r>
       <w:r>
         <w:t xml:space="preserve"> </w:t>
       </w:r>
       <w:r>
-        <w:t xml:space="preserve">Une conversion automatique se </w:t>
-      </w:r>
-      <w:r>
-        <w:t>fera lorsque les transactions sont effectuées dans une autre devise, en fonction du taux du jour.</w:t>
-      </w:r>
-    </w:p>
-    <w:p>
-      <w:r>
-        <w:t>Cette fonctionnalité nécessitera une connexion internet</w:t>
-      </w:r>
-      <w:r>
-        <w:t>, le logiciel devant aller chercher les taux sur internet.</w:t>
-      </w:r>
-    </w:p>
-    <w:p>
-      <w:pPr>
-        <w:pStyle w:val="Heading3"/>
-      </w:pPr>
-      <w:bookmarkStart w:id="17" w:name="_Toc507961929"/>
-      <w:bookmarkStart w:id="18" w:name="_Toc507962495"/>
-      <w:r>
-        <w:t>Transactions</w:t>
-      </w:r>
-      <w:bookmarkEnd w:id="17"/>
+        <w:t>est définie par</w:t>
+      </w:r>
+      <w:r>
+        <w:t xml:space="preserve"> un montant, une catégorie, un compte affecté (par défaut le compte </w:t>
+      </w:r>
+      <w:r>
+        <w:t>sélectionné par l’utilisateur lors de sa création</w:t>
+      </w:r>
+      <w:r>
+        <w:t>), une devise utilisée, le t</w:t>
+      </w:r>
+      <w:r>
+        <w:t>aux de change de la journée et son type (revenu ou dépense).</w:t>
+      </w:r>
+    </w:p>
+    <w:p>
+      <w:r>
+        <w:t>Les transactions pourront également avoir une notion de récurrence</w:t>
+      </w:r>
+      <w:r>
+        <w:t xml:space="preserve"> (salaire et factures)</w:t>
+      </w:r>
+      <w:r>
+        <w:t>. Celle-ci pourra être annuel</w:t>
+      </w:r>
+      <w:r>
+        <w:t>le, mensuelle ou plus spécifique (2 semaines, 2 mois, etc.) et s’exécuter à une date précise, par exemple tous les 25 du mois.</w:t>
+      </w:r>
+    </w:p>
+    <w:p>
+      <w:r>
+        <w:t>Les transactions pourront être supprimées ou modifiées dans le cas d’erreurs.</w:t>
+      </w:r>
+      <w:bookmarkStart w:id="18" w:name="_Toc507961930"/>
+    </w:p>
+    <w:p>
+      <w:pPr>
+        <w:pStyle w:val="Titre3"/>
+      </w:pPr>
+      <w:bookmarkStart w:id="19" w:name="_Toc508019583"/>
+      <w:r>
+        <w:t>Virement compte à compte</w:t>
+      </w:r>
       <w:bookmarkEnd w:id="18"/>
-    </w:p>
-    <w:p>
-      <w:r>
-        <w:t>Les transactions regroupent toutes les entrées et sorties d’</w:t>
-      </w:r>
-      <w:r>
-        <w:t>argent.</w:t>
-      </w:r>
-    </w:p>
-    <w:p>
-      <w:r>
-        <w:t>L’utilisateur pourra a</w:t>
-      </w:r>
-      <w:r>
-        <w:t>jout</w:t>
-      </w:r>
-      <w:r>
-        <w:t>er des</w:t>
-      </w:r>
-      <w:r>
-        <w:t xml:space="preserve"> revenu</w:t>
+      <w:bookmarkEnd w:id="19"/>
+    </w:p>
+    <w:p>
+      <w:r>
+        <w:t>Il sera possible d’enregistrer des virements entre les différents comptes d’un utilisateur. Un virement sera pris en compte comme une transaction. Il y aura donc une dépense</w:t>
+      </w:r>
+      <w:r>
+        <w:t xml:space="preserve"> (transaction sortante)</w:t>
+      </w:r>
+      <w:r>
+        <w:t xml:space="preserve"> pour le compte à débiter et un re</w:t>
+      </w:r>
+      <w:r>
+        <w:t>venu</w:t>
+      </w:r>
+      <w:r>
+        <w:t xml:space="preserve"> (transaction entrante)</w:t>
+      </w:r>
+      <w:r>
+        <w:t xml:space="preserve"> pour le compte à créditer.</w:t>
+      </w:r>
+    </w:p>
+    <w:p>
+      <w:pPr>
+        <w:pStyle w:val="Titre3"/>
+      </w:pPr>
+      <w:bookmarkStart w:id="20" w:name="_Toc507961931"/>
+      <w:bookmarkStart w:id="21" w:name="_Toc508019584"/>
+      <w:r>
+        <w:t>Dettes</w:t>
+      </w:r>
+      <w:bookmarkEnd w:id="20"/>
+      <w:bookmarkEnd w:id="21"/>
+    </w:p>
+    <w:p>
+      <w:r>
+        <w:t>L’utilisateur aura la possibilité d’enregistrer ses dettes, qu’il en soit le débiteur ou le créancier. Il y aura deux types de dettes, les dettes simples, qui ne sont qu’une information pour l’utilisateur, et les dettes synchronisée</w:t>
       </w:r>
       <w:r>
         <w:t>s</w:t>
-      </w:r>
-      <w:r>
-        <w:t xml:space="preserve"> ou d</w:t>
-      </w:r>
-      <w:r>
-        <w:t>es</w:t>
-      </w:r>
-      <w:r>
-        <w:t xml:space="preserve"> dépense</w:t>
-      </w:r>
-      <w:r>
-        <w:t>s. Chaque transaction</w:t>
-      </w:r>
-      <w:r>
-        <w:t xml:space="preserve"> </w:t>
-      </w:r>
-      <w:r>
-        <w:t>est définie par</w:t>
-      </w:r>
-      <w:r>
-        <w:t xml:space="preserve"> un montant, une catégorie, un compte affecté (par défaut le compte </w:t>
-      </w:r>
-      <w:r>
-        <w:t>sélectionné par l’utilisateur lors de sa création</w:t>
-      </w:r>
-      <w:r>
-        <w:t>), une devise utilisée, le t</w:t>
-      </w:r>
-      <w:r>
-        <w:t>aux de change de la journée et son type (revenu ou dépense).</w:t>
-      </w:r>
-    </w:p>
-    <w:p>
-      <w:r>
-        <w:t>Les transactions pourront également avoir une notion de récurrence</w:t>
-      </w:r>
-      <w:r>
-        <w:t xml:space="preserve"> (salaire et factures)</w:t>
-      </w:r>
-      <w:r>
-        <w:t>. Celle-ci pourra être annuel</w:t>
-      </w:r>
-      <w:r>
-        <w:t>le, mensuelle ou plus spécifique (2 semaines, 2 mois, etc.) et s’exécuter à une date précise, par exemple tous les 25 du mois.</w:t>
-      </w:r>
-    </w:p>
-    <w:p>
-      <w:r>
-        <w:t>Les transactions pourront être supprimées ou modifiées dans le cas d’erreurs.</w:t>
-      </w:r>
-      <w:bookmarkStart w:id="19" w:name="_Toc507961930"/>
-      <w:bookmarkStart w:id="20" w:name="_Toc507962496"/>
-    </w:p>
-    <w:p>
-      <w:pPr>
-        <w:pStyle w:val="Heading3"/>
-      </w:pPr>
-      <w:r>
-        <w:t>Virement compte à compte</w:t>
-      </w:r>
-      <w:bookmarkEnd w:id="19"/>
-      <w:bookmarkEnd w:id="20"/>
-    </w:p>
-    <w:p>
-      <w:r>
-        <w:t>Il sera possible d’enregistrer des virements entre les différents comptes d’un utilisateur. Un virement sera pris en compte comme une transaction. Il y aura donc une dépense</w:t>
-      </w:r>
-      <w:r>
-        <w:t xml:space="preserve"> (transaction sortante)</w:t>
-      </w:r>
-      <w:r>
-        <w:t xml:space="preserve"> pour le compte à débiter et un re</w:t>
-      </w:r>
-      <w:r>
-        <w:t>venu</w:t>
-      </w:r>
-      <w:r>
-        <w:t xml:space="preserve"> (transaction entrante)</w:t>
-      </w:r>
-      <w:r>
-        <w:t xml:space="preserve"> pour le compte à créditer.</w:t>
-      </w:r>
-    </w:p>
-    <w:p>
-      <w:pPr>
-        <w:pStyle w:val="Heading3"/>
-      </w:pPr>
-      <w:bookmarkStart w:id="21" w:name="_Toc507961931"/>
-      <w:bookmarkStart w:id="22" w:name="_Toc507962497"/>
-      <w:r>
-        <w:t>Dettes</w:t>
-      </w:r>
-      <w:bookmarkEnd w:id="21"/>
-      <w:bookmarkEnd w:id="22"/>
-    </w:p>
-    <w:p>
-      <w:r>
-        <w:t>L’utilisateur aura la possibilité d’enregistrer ses dettes, qu’il en soit le débiteur ou le créancier. Il y aura deux types de dettes, les dettes simples, qui ne sont qu’une information pour l’utilisateur, et les dettes synchronisée</w:t>
       </w:r>
       <w:r>
         <w:t>, qui lient deux utilisateurs de l’application.</w:t>
@@ -3568,15 +3900,15 @@
     </w:p>
     <w:p>
       <w:pPr>
-        <w:pStyle w:val="Heading3"/>
-      </w:pPr>
-      <w:bookmarkStart w:id="23" w:name="_Toc507961932"/>
-      <w:bookmarkStart w:id="24" w:name="_Toc507962498"/>
+        <w:pStyle w:val="Titre3"/>
+      </w:pPr>
+      <w:bookmarkStart w:id="22" w:name="_Toc507961932"/>
+      <w:bookmarkStart w:id="23" w:name="_Toc508019585"/>
       <w:r>
         <w:t>Vue globale</w:t>
       </w:r>
+      <w:bookmarkEnd w:id="22"/>
       <w:bookmarkEnd w:id="23"/>
-      <w:bookmarkEnd w:id="24"/>
     </w:p>
     <w:p>
       <w:r>
@@ -3597,7 +3929,7 @@
     </w:p>
     <w:p>
       <w:pPr>
-        <w:pStyle w:val="Heading4"/>
+        <w:pStyle w:val="Titre4"/>
         <w:numPr>
           <w:ilvl w:val="0"/>
           <w:numId w:val="0"/>
@@ -3656,7 +3988,7 @@
     </w:p>
     <w:p>
       <w:pPr>
-        <w:pStyle w:val="Heading4"/>
+        <w:pStyle w:val="Titre4"/>
         <w:numPr>
           <w:ilvl w:val="0"/>
           <w:numId w:val="0"/>
@@ -3706,15 +4038,15 @@
     </w:p>
     <w:p>
       <w:pPr>
-        <w:pStyle w:val="Heading3"/>
-      </w:pPr>
-      <w:bookmarkStart w:id="25" w:name="_Toc507961933"/>
-      <w:bookmarkStart w:id="26" w:name="_Toc507962499"/>
+        <w:pStyle w:val="Titre3"/>
+      </w:pPr>
+      <w:bookmarkStart w:id="24" w:name="_Toc507961933"/>
+      <w:bookmarkStart w:id="25" w:name="_Toc508019586"/>
       <w:r>
         <w:t>Budget</w:t>
       </w:r>
+      <w:bookmarkEnd w:id="24"/>
       <w:bookmarkEnd w:id="25"/>
-      <w:bookmarkEnd w:id="26"/>
     </w:p>
     <w:p>
       <w:pPr>
@@ -3739,6 +4071,12 @@
         <w:rPr>
           <w:shd w:val="clear" w:color="auto" w:fill="FFFFFF"/>
         </w:rPr>
+        <w:t>s</w:t>
+      </w:r>
+      <w:r>
+        <w:rPr>
+          <w:shd w:val="clear" w:color="auto" w:fill="FFFFFF"/>
+        </w:rPr>
         <w:t xml:space="preserve"> (en fonction des catégories) et les budgets ponctuels (en fonction de deux dates données début/fin). </w:t>
       </w:r>
       <w:r>
@@ -3822,15 +4160,15 @@
     </w:p>
     <w:p>
       <w:pPr>
-        <w:pStyle w:val="Heading3"/>
-      </w:pPr>
-      <w:bookmarkStart w:id="27" w:name="_Toc507961934"/>
-      <w:bookmarkStart w:id="28" w:name="_Toc507962500"/>
+        <w:pStyle w:val="Titre3"/>
+      </w:pPr>
+      <w:bookmarkStart w:id="26" w:name="_Toc507961934"/>
+      <w:bookmarkStart w:id="27" w:name="_Toc508019587"/>
       <w:r>
         <w:t>Budgets partagés</w:t>
       </w:r>
+      <w:bookmarkEnd w:id="26"/>
       <w:bookmarkEnd w:id="27"/>
-      <w:bookmarkEnd w:id="28"/>
     </w:p>
     <w:p>
       <w:pPr>
@@ -3954,29 +4292,29 @@
           <w:szCs w:val="26"/>
         </w:rPr>
       </w:pPr>
-      <w:bookmarkStart w:id="29" w:name="_Toc507961935"/>
-      <w:bookmarkStart w:id="30" w:name="_Toc507962501"/>
+      <w:bookmarkStart w:id="28" w:name="_Toc507961935"/>
       <w:r>
         <w:br w:type="page"/>
       </w:r>
     </w:p>
     <w:p>
       <w:pPr>
-        <w:pStyle w:val="Heading2"/>
-      </w:pPr>
+        <w:pStyle w:val="Titre2"/>
+      </w:pPr>
+      <w:bookmarkStart w:id="29" w:name="_Toc508019588"/>
       <w:r>
         <w:lastRenderedPageBreak/>
         <w:t>Fonctionnalités optionnelles</w:t>
       </w:r>
+      <w:bookmarkEnd w:id="28"/>
       <w:bookmarkEnd w:id="29"/>
-      <w:bookmarkEnd w:id="30"/>
-    </w:p>
-    <w:p>
-      <w:pPr>
-        <w:pStyle w:val="Heading3"/>
-      </w:pPr>
-      <w:bookmarkStart w:id="31" w:name="_Toc507961936"/>
-      <w:bookmarkStart w:id="32" w:name="_Toc507962502"/>
+    </w:p>
+    <w:p>
+      <w:pPr>
+        <w:pStyle w:val="Titre3"/>
+      </w:pPr>
+      <w:bookmarkStart w:id="30" w:name="_Toc507961936"/>
+      <w:bookmarkStart w:id="31" w:name="_Toc508019589"/>
       <w:r>
         <w:rPr>
           <w:noProof/>
@@ -3991,12 +4329,12 @@
       <w:r>
         <w:t>Vue globale</w:t>
       </w:r>
+      <w:bookmarkEnd w:id="30"/>
       <w:bookmarkEnd w:id="31"/>
-      <w:bookmarkEnd w:id="32"/>
-    </w:p>
-    <w:p>
-      <w:pPr>
-        <w:pStyle w:val="Heading4"/>
+    </w:p>
+    <w:p>
+      <w:pPr>
+        <w:pStyle w:val="Titre4"/>
         <w:numPr>
           <w:ilvl w:val="0"/>
           <w:numId w:val="0"/>
@@ -4019,52 +4357,52 @@
     </w:p>
     <w:p>
       <w:pPr>
-        <w:pStyle w:val="Heading3"/>
-      </w:pPr>
-      <w:bookmarkStart w:id="33" w:name="_Toc507961937"/>
-      <w:bookmarkStart w:id="34" w:name="_Toc507962503"/>
+        <w:pStyle w:val="Titre3"/>
+      </w:pPr>
+      <w:bookmarkStart w:id="32" w:name="_Toc507961937"/>
+      <w:bookmarkStart w:id="33" w:name="_Toc508019590"/>
       <w:r>
         <w:t>Liste de souhait</w:t>
       </w:r>
       <w:r>
         <w:t>s</w:t>
       </w:r>
+      <w:bookmarkEnd w:id="32"/>
       <w:bookmarkEnd w:id="33"/>
+    </w:p>
+    <w:p>
+      <w:r>
+        <w:t>L’utilisateur peut créer une liste de souhaits, composée de différents articles qu’il aimerait prochainement acheter. Ces articles sont identifiés par un nom, éventuellement un lien internet et un prix.</w:t>
+      </w:r>
+    </w:p>
+    <w:p>
+      <w:r>
+        <w:t xml:space="preserve">Cette liste est mise à jour en fonction du budget actuel. </w:t>
+      </w:r>
+      <w:r>
+        <w:t>Si l’épargne de l’utilisateur est suffisante, alors le produit est catégorisé comme étant achetable. Si au contraire l’utilisateur n’a pas suffisamment de fonds disponibles, une estimation de temps d’attente avant achat possible est calcul</w:t>
+      </w:r>
+      <w:r>
+        <w:t>ée sur la base de l’évolution de l’</w:t>
+      </w:r>
+      <w:r>
+        <w:t>épargne</w:t>
+      </w:r>
+      <w:r>
+        <w:t>.</w:t>
+      </w:r>
+    </w:p>
+    <w:p>
+      <w:pPr>
+        <w:pStyle w:val="Titre3"/>
+      </w:pPr>
+      <w:bookmarkStart w:id="34" w:name="_Toc507961938"/>
+      <w:bookmarkStart w:id="35" w:name="_Toc508019591"/>
+      <w:r>
+        <w:t>Prévisions d’achat</w:t>
+      </w:r>
       <w:bookmarkEnd w:id="34"/>
-    </w:p>
-    <w:p>
-      <w:r>
-        <w:t>L’utilisateur peut créer une liste de souhaits, composée de différents articles qu’il aimerait prochainement acheter. Ces articles sont identifiés par un nom, éventuellement un lien internet et un prix.</w:t>
-      </w:r>
-    </w:p>
-    <w:p>
-      <w:r>
-        <w:t xml:space="preserve">Cette liste est mise à jour en fonction du budget actuel. </w:t>
-      </w:r>
-      <w:r>
-        <w:t>Si l’épargne de l’utilisateur est suffisante, alors le produit est catégorisé comme étant achetable. Si au contraire l’utilisateur n’a pas suffisamment de fonds disponibles, une estimation de temps d’attente avant achat possible est calcul</w:t>
-      </w:r>
-      <w:r>
-        <w:t>ée sur la base de l’évolution de l’</w:t>
-      </w:r>
-      <w:r>
-        <w:t>épargne</w:t>
-      </w:r>
-      <w:r>
-        <w:t>.</w:t>
-      </w:r>
-    </w:p>
-    <w:p>
-      <w:pPr>
-        <w:pStyle w:val="Heading3"/>
-      </w:pPr>
-      <w:bookmarkStart w:id="35" w:name="_Toc507961938"/>
-      <w:bookmarkStart w:id="36" w:name="_Toc507962504"/>
-      <w:r>
-        <w:t>Prévisions d’achat</w:t>
-      </w:r>
       <w:bookmarkEnd w:id="35"/>
-      <w:bookmarkEnd w:id="36"/>
     </w:p>
     <w:p>
       <w:r>
@@ -4083,7 +4421,22 @@
     </w:p>
     <w:p>
       <w:r>
-        <w:t xml:space="preserve">Comme la liste de souhait au niveau des information, excepté qu’il faut une date limite pour l’achat. L’utilisateur aura également la possibilité de mettre une alarme un certain temps avant la date limite, ainsi l’application pourra envoyer un rappel. </w:t>
+        <w:t>La prévision d’achat est c</w:t>
+      </w:r>
+      <w:r>
+        <w:t>omme la liste de souhait</w:t>
+      </w:r>
+      <w:r>
+        <w:t>s</w:t>
+      </w:r>
+      <w:r>
+        <w:t xml:space="preserve"> au niveau des information</w:t>
+      </w:r>
+      <w:r>
+        <w:t>s</w:t>
+      </w:r>
+      <w:r>
+        <w:t xml:space="preserve">, excepté qu’il faut une date limite pour l’achat. L’utilisateur aura également la possibilité de mettre une alarme un certain temps avant la date limite, ainsi l’application pourra envoyer un rappel. </w:t>
       </w:r>
       <w:r>
         <w:t>La dépense sera</w:t>
@@ -4106,11 +4459,13 @@
     </w:p>
     <w:p>
       <w:pPr>
-        <w:pStyle w:val="Heading3"/>
-      </w:pPr>
+        <w:pStyle w:val="Titre3"/>
+      </w:pPr>
+      <w:bookmarkStart w:id="36" w:name="_Toc508019592"/>
       <w:r>
         <w:t>Budgets partagés</w:t>
       </w:r>
+      <w:bookmarkEnd w:id="36"/>
     </w:p>
     <w:p>
       <w:r>
@@ -4119,14 +4474,16 @@
     </w:p>
     <w:p>
       <w:pPr>
-        <w:pStyle w:val="Heading3"/>
+        <w:pStyle w:val="Titre3"/>
         <w:rPr>
           <w:rFonts w:cstheme="minorBidi"/>
         </w:rPr>
       </w:pPr>
+      <w:bookmarkStart w:id="37" w:name="_Toc508019593"/>
       <w:r>
         <w:t>Exportation en PDF</w:t>
       </w:r>
+      <w:bookmarkEnd w:id="37"/>
     </w:p>
     <w:p>
       <w:r>
@@ -4138,15 +4495,15 @@
     </w:p>
     <w:p>
       <w:pPr>
-        <w:pStyle w:val="Heading3"/>
-      </w:pPr>
-      <w:bookmarkStart w:id="37" w:name="_Toc507961939"/>
-      <w:bookmarkStart w:id="38" w:name="_Toc507962505"/>
+        <w:pStyle w:val="Titre3"/>
+      </w:pPr>
+      <w:bookmarkStart w:id="38" w:name="_Toc507961939"/>
+      <w:bookmarkStart w:id="39" w:name="_Toc508019594"/>
       <w:r>
         <w:t>Dettes</w:t>
       </w:r>
-      <w:bookmarkEnd w:id="37"/>
       <w:bookmarkEnd w:id="38"/>
+      <w:bookmarkEnd w:id="39"/>
     </w:p>
     <w:p>
       <w:r>
@@ -4173,15 +4530,15 @@
     </w:p>
     <w:p>
       <w:pPr>
-        <w:pStyle w:val="Heading3"/>
-      </w:pPr>
-      <w:bookmarkStart w:id="39" w:name="_Toc507961940"/>
-      <w:bookmarkStart w:id="40" w:name="_Toc507962506"/>
+        <w:pStyle w:val="Titre3"/>
+      </w:pPr>
+      <w:bookmarkStart w:id="40" w:name="_Toc507961940"/>
+      <w:bookmarkStart w:id="41" w:name="_Toc508019595"/>
       <w:r>
         <w:t>Simulation</w:t>
       </w:r>
-      <w:bookmarkEnd w:id="39"/>
       <w:bookmarkEnd w:id="40"/>
+      <w:bookmarkEnd w:id="41"/>
     </w:p>
     <w:p>
       <w:r>
@@ -4199,30 +4556,33 @@
     </w:p>
     <w:p>
       <w:pPr>
-        <w:pStyle w:val="Heading1"/>
-      </w:pPr>
-      <w:bookmarkStart w:id="41" w:name="_Toc507961941"/>
-      <w:bookmarkStart w:id="42" w:name="_Toc507962507"/>
+        <w:pStyle w:val="Titre1"/>
+      </w:pPr>
+      <w:bookmarkStart w:id="42" w:name="_Toc507961941"/>
+      <w:bookmarkStart w:id="43" w:name="_Toc508019596"/>
       <w:proofErr w:type="spellStart"/>
       <w:r>
         <w:t>Mockups</w:t>
       </w:r>
-      <w:bookmarkEnd w:id="41"/>
       <w:bookmarkEnd w:id="42"/>
+      <w:bookmarkEnd w:id="43"/>
       <w:proofErr w:type="spellEnd"/>
     </w:p>
-    <w:p/>
-    <w:p>
-      <w:pPr>
-        <w:pStyle w:val="Heading1"/>
-      </w:pPr>
-      <w:bookmarkStart w:id="43" w:name="_Toc507961942"/>
-      <w:bookmarkStart w:id="44" w:name="_Toc507962508"/>
+    <w:p>
+      <w:bookmarkStart w:id="44" w:name="_GoBack"/>
+      <w:bookmarkEnd w:id="44"/>
+    </w:p>
+    <w:p>
+      <w:pPr>
+        <w:pStyle w:val="Titre1"/>
+      </w:pPr>
+      <w:bookmarkStart w:id="45" w:name="_Toc507961942"/>
+      <w:bookmarkStart w:id="46" w:name="_Toc508019597"/>
       <w:r>
         <w:t>Architecture</w:t>
       </w:r>
-      <w:bookmarkEnd w:id="43"/>
-      <w:bookmarkEnd w:id="44"/>
+      <w:bookmarkEnd w:id="45"/>
+      <w:bookmarkEnd w:id="46"/>
     </w:p>
     <w:p>
       <w:r>
@@ -4276,7 +4636,7 @@
     </w:p>
     <w:p>
       <w:pPr>
-        <w:pStyle w:val="ListParagraph"/>
+        <w:pStyle w:val="Paragraphedeliste"/>
         <w:numPr>
           <w:ilvl w:val="0"/>
           <w:numId w:val="23"/>
@@ -4289,7 +4649,7 @@
     </w:p>
     <w:p>
       <w:pPr>
-        <w:pStyle w:val="ListParagraph"/>
+        <w:pStyle w:val="Paragraphedeliste"/>
         <w:numPr>
           <w:ilvl w:val="0"/>
           <w:numId w:val="23"/>
@@ -4308,7 +4668,7 @@
     </w:p>
     <w:p>
       <w:pPr>
-        <w:pStyle w:val="ListParagraph"/>
+        <w:pStyle w:val="Paragraphedeliste"/>
         <w:numPr>
           <w:ilvl w:val="0"/>
           <w:numId w:val="23"/>
@@ -4321,15 +4681,15 @@
     </w:p>
     <w:p>
       <w:pPr>
-        <w:pStyle w:val="Heading1"/>
-      </w:pPr>
-      <w:bookmarkStart w:id="45" w:name="_Toc507961943"/>
-      <w:bookmarkStart w:id="46" w:name="_Toc507962509"/>
+        <w:pStyle w:val="Titre1"/>
+      </w:pPr>
+      <w:bookmarkStart w:id="47" w:name="_Toc507961943"/>
+      <w:bookmarkStart w:id="48" w:name="_Toc508019598"/>
       <w:r>
         <w:t>Implémentation</w:t>
       </w:r>
-      <w:bookmarkEnd w:id="45"/>
-      <w:bookmarkEnd w:id="46"/>
+      <w:bookmarkEnd w:id="47"/>
+      <w:bookmarkEnd w:id="48"/>
     </w:p>
     <w:p>
       <w:r>
@@ -4348,75 +4708,30 @@
     </w:p>
     <w:p>
       <w:pPr>
-        <w:pStyle w:val="Heading2"/>
-      </w:pPr>
+        <w:pStyle w:val="Titre2"/>
+      </w:pPr>
+      <w:bookmarkStart w:id="49" w:name="_Toc508019599"/>
+      <w:r>
+        <w:t>Hibernate</w:t>
+      </w:r>
+      <w:bookmarkEnd w:id="49"/>
+    </w:p>
+    <w:p>
+      <w:r>
+        <w:t xml:space="preserve">Hibernate est un ORM (Object </w:t>
+      </w:r>
       <w:proofErr w:type="spellStart"/>
       <w:r>
-        <w:t>Hibernate</w:t>
+        <w:t>Relational</w:t>
       </w:r>
       <w:proofErr w:type="spellEnd"/>
-    </w:p>
-    <w:p>
-      <w:proofErr w:type="spellStart"/>
-      <w:r>
-        <w:t>Hibernate</w:t>
-      </w:r>
-      <w:proofErr w:type="spellEnd"/>
-      <w:r>
-        <w:t xml:space="preserve"> est un ORM (Object </w:t>
-      </w:r>
-      <w:proofErr w:type="spellStart"/>
-      <w:r>
-        <w:t>Relational</w:t>
-      </w:r>
-      <w:proofErr w:type="spellEnd"/>
-      <w:r>
-        <w:t xml:space="preserve"> </w:t>
-      </w:r>
-      <w:proofErr w:type="spellStart"/>
-      <w:r>
-        <w:t>Mapping</w:t>
-      </w:r>
-      <w:proofErr w:type="spellEnd"/>
-      <w:r>
-        <w:t xml:space="preserve">) qui permet de développer des applications, qui peuvent aisément gérer et accéder à des bases de données, récupérer, modifier et supprimer des données. </w:t>
-      </w:r>
-      <w:proofErr w:type="spellStart"/>
-      <w:r>
-        <w:t>Hibernate</w:t>
-      </w:r>
-      <w:proofErr w:type="spellEnd"/>
-      <w:r>
-        <w:t xml:space="preserve"> sera utilisé pour réaliser la couche d’accès aux données internes (</w:t>
-      </w:r>
-      <w:proofErr w:type="spellStart"/>
-      <w:r>
-        <w:t>SQLite</w:t>
-      </w:r>
-      <w:proofErr w:type="spellEnd"/>
-      <w:r>
-        <w:t>) et la couche d’accès aux données externes (PostgreSQL). Ces couches d’accès aux données sont responsables de la persistance dans un système de gestion de base de données relationnel.</w:t>
-      </w:r>
-    </w:p>
-    <w:p>
-      <w:r>
-        <w:t>L’utilisation d’</w:t>
-      </w:r>
-      <w:proofErr w:type="spellStart"/>
-      <w:r>
-        <w:t>Hibernate</w:t>
-      </w:r>
-      <w:proofErr w:type="spellEnd"/>
-      <w:r>
-        <w:t xml:space="preserve"> nous permettra d’écrire du code plus facilement maintenable et compréhensible, de gérer les mises à jour et les changements sur plusieurs relations. Avec </w:t>
-      </w:r>
-      <w:proofErr w:type="spellStart"/>
-      <w:r>
-        <w:t>Hibernate</w:t>
-      </w:r>
-      <w:proofErr w:type="spellEnd"/>
-      <w:r>
-        <w:t>, concevoir une couche capable de gérer la persistance des données est moins problématique et fastidieux que de le faire entièrement à la main.</w:t>
+      <w:r>
+        <w:t xml:space="preserve"> Mapping) qui permet de développer des applications, qui peuvent aisément gérer et accéder à des bases de données, récupérer, modifier et supprimer des données. Hibernate sera utilisé pour réaliser la couche d’accès aux données internes (SQLite) et la couche d’accès aux données externes (PostgreSQL). Ces couches d’accès aux données sont responsables de la persistance dans un système de gestion de base de données relationnel.</w:t>
+      </w:r>
+    </w:p>
+    <w:p>
+      <w:r>
+        <w:t>L’utilisation d’Hibernate nous permettra d’écrire du code plus facilement maintenable et compréhensible, de gérer les mises à jour et les changements sur plusieurs relations. Avec Hibernate, concevoir une couche capable de gérer la persistance des données est moins problématique et fastidieux que de le faire entièrement à la main.</w:t>
       </w:r>
     </w:p>
     <w:sectPr>
@@ -4455,7 +4770,7 @@
 <w:ftr xmlns:wpc="http://schemas.microsoft.com/office/word/2010/wordprocessingCanvas" xmlns:cx="http://schemas.microsoft.com/office/drawing/2014/chartex" xmlns:cx1="http://schemas.microsoft.com/office/drawing/2015/9/8/chartex" xmlns:cx2="http://schemas.microsoft.com/office/drawing/2015/10/21/chartex" xmlns:cx3="http://schemas.microsoft.com/office/drawing/2016/5/9/chartex" xmlns:cx4="http://schemas.microsoft.com/office/drawing/2016/5/10/chartex" xmlns:cx5="http://schemas.microsoft.com/office/drawing/2016/5/11/chartex" xmlns:cx6="http://schemas.microsoft.com/office/drawing/2016/5/12/chartex" xmlns:cx7="http://schemas.microsoft.com/office/drawing/2016/5/13/chartex" xmlns:cx8="http://schemas.microsoft.com/office/drawing/2016/5/14/chartex" xmlns:mc="http://schemas.openxmlformats.org/markup-compatibility/2006" xmlns:aink="http://schemas.microsoft.com/office/drawing/2016/ink" xmlns:am3d="http://schemas.microsoft.com/office/drawing/2017/model3d" xmlns:o="urn:schemas-microsoft-com:office:office" xmlns:r="http://schemas.openxmlformats.org/officeDocument/2006/relationships" xmlns:m="http://schemas.openxmlformats.org/officeDocument/2006/math" xmlns:v="urn:schemas-microsoft-com:vml" xmlns:wp14="http://schemas.microsoft.com/office/word/2010/wordprocessingDrawing" xmlns:wp="http://schemas.openxmlformats.org/drawingml/2006/wordprocessingDrawing" xmlns:w10="urn:schemas-microsoft-com:office:word" xmlns:w="http://schemas.openxmlformats.org/wordprocessingml/2006/main" xmlns:w14="http://schemas.microsoft.com/office/word/2010/wordml" xmlns:w15="http://schemas.microsoft.com/office/word/2012/wordml" xmlns:w16cid="http://schemas.microsoft.com/office/word/2016/wordml/cid" xmlns:w16se="http://schemas.microsoft.com/office/word/2015/wordml/symex" xmlns:wpg="http://schemas.microsoft.com/office/word/2010/wordprocessingGroup" xmlns:wpi="http://schemas.microsoft.com/office/word/2010/wordprocessingInk" xmlns:wne="http://schemas.microsoft.com/office/word/2006/wordml" xmlns:wps="http://schemas.microsoft.com/office/word/2010/wordprocessingShape" mc:Ignorable="w14 w15 w16se w16cid wp14">
   <w:p>
     <w:pPr>
-      <w:pStyle w:val="Footer"/>
+      <w:pStyle w:val="Pieddepage"/>
       <w:tabs>
         <w:tab w:val="clear" w:pos="4680"/>
         <w:tab w:val="clear" w:pos="9360"/>
@@ -4494,7 +4809,7 @@
         <w:noProof/>
         <w:color w:val="4472C4" w:themeColor="accent1"/>
       </w:rPr>
-      <w:t>2</w:t>
+      <w:t>6</w:t>
     </w:r>
     <w:r>
       <w:rPr>
@@ -4507,7 +4822,7 @@
   </w:p>
   <w:p>
     <w:pPr>
-      <w:pStyle w:val="Footer"/>
+      <w:pStyle w:val="Pieddepage"/>
     </w:pPr>
   </w:p>
 </w:ftr>
@@ -7155,7 +7470,7 @@
     <w:lvl w:ilvl="0">
       <w:start w:val="1"/>
       <w:numFmt w:val="decimal"/>
-      <w:pStyle w:val="Heading1"/>
+      <w:pStyle w:val="Titre1"/>
       <w:lvlText w:val="%1"/>
       <w:lvlJc w:val="left"/>
       <w:pPr>
@@ -7165,7 +7480,7 @@
     <w:lvl w:ilvl="1">
       <w:start w:val="1"/>
       <w:numFmt w:val="decimal"/>
-      <w:pStyle w:val="Heading2"/>
+      <w:pStyle w:val="Titre2"/>
       <w:lvlText w:val="%1.%2"/>
       <w:lvlJc w:val="left"/>
       <w:pPr>
@@ -7175,7 +7490,7 @@
     <w:lvl w:ilvl="2">
       <w:start w:val="1"/>
       <w:numFmt w:val="decimal"/>
-      <w:pStyle w:val="Heading3"/>
+      <w:pStyle w:val="Titre3"/>
       <w:lvlText w:val="%1.%2.%3"/>
       <w:lvlJc w:val="left"/>
       <w:pPr>
@@ -7185,7 +7500,7 @@
     <w:lvl w:ilvl="3">
       <w:start w:val="1"/>
       <w:numFmt w:val="decimal"/>
-      <w:pStyle w:val="Heading4"/>
+      <w:pStyle w:val="Titre4"/>
       <w:lvlText w:val="%1.%2.%3.%4"/>
       <w:lvlJc w:val="left"/>
       <w:pPr>
@@ -7195,7 +7510,7 @@
     <w:lvl w:ilvl="4">
       <w:start w:val="1"/>
       <w:numFmt w:val="decimal"/>
-      <w:pStyle w:val="Heading5"/>
+      <w:pStyle w:val="Titre5"/>
       <w:lvlText w:val="%1.%2.%3.%4.%5"/>
       <w:lvlJc w:val="left"/>
       <w:pPr>
@@ -7205,7 +7520,7 @@
     <w:lvl w:ilvl="5">
       <w:start w:val="1"/>
       <w:numFmt w:val="decimal"/>
-      <w:pStyle w:val="Heading6"/>
+      <w:pStyle w:val="Titre6"/>
       <w:lvlText w:val="%1.%2.%3.%4.%5.%6"/>
       <w:lvlJc w:val="left"/>
       <w:pPr>
@@ -7215,7 +7530,7 @@
     <w:lvl w:ilvl="6">
       <w:start w:val="1"/>
       <w:numFmt w:val="decimal"/>
-      <w:pStyle w:val="Heading7"/>
+      <w:pStyle w:val="Titre7"/>
       <w:lvlText w:val="%1.%2.%3.%4.%5.%6.%7"/>
       <w:lvlJc w:val="left"/>
       <w:pPr>
@@ -7225,7 +7540,7 @@
     <w:lvl w:ilvl="7">
       <w:start w:val="1"/>
       <w:numFmt w:val="decimal"/>
-      <w:pStyle w:val="Heading8"/>
+      <w:pStyle w:val="Titre8"/>
       <w:lvlText w:val="%1.%2.%3.%4.%5.%6.%7.%8"/>
       <w:lvlJc w:val="left"/>
       <w:pPr>
@@ -7235,7 +7550,7 @@
     <w:lvl w:ilvl="8">
       <w:start w:val="1"/>
       <w:numFmt w:val="decimal"/>
-      <w:pStyle w:val="Heading9"/>
+      <w:pStyle w:val="Titre9"/>
       <w:lvlText w:val="%1.%2.%3.%4.%5.%6.%7.%8.%9"/>
       <w:lvlJc w:val="left"/>
       <w:pPr>
@@ -8101,11 +8416,11 @@
       <w:lang w:val="fr-CH"/>
     </w:rPr>
   </w:style>
-  <w:style w:type="paragraph" w:styleId="Heading1">
+  <w:style w:type="paragraph" w:styleId="Titre1">
     <w:name w:val="heading 1"/>
     <w:basedOn w:val="Normal"/>
     <w:next w:val="Normal"/>
-    <w:link w:val="Heading1Char"/>
+    <w:link w:val="Titre1Car"/>
     <w:autoRedefine/>
     <w:uiPriority w:val="9"/>
     <w:qFormat/>
@@ -8126,11 +8441,11 @@
       <w:szCs w:val="32"/>
     </w:rPr>
   </w:style>
-  <w:style w:type="paragraph" w:styleId="Heading2">
+  <w:style w:type="paragraph" w:styleId="Titre2">
     <w:name w:val="heading 2"/>
     <w:basedOn w:val="Normal"/>
     <w:next w:val="Normal"/>
-    <w:link w:val="Heading2Char"/>
+    <w:link w:val="Titre2Car"/>
     <w:autoRedefine/>
     <w:uiPriority w:val="9"/>
     <w:unhideWhenUsed/>
@@ -8154,11 +8469,11 @@
       <w:szCs w:val="26"/>
     </w:rPr>
   </w:style>
-  <w:style w:type="paragraph" w:styleId="Heading3">
+  <w:style w:type="paragraph" w:styleId="Titre3">
     <w:name w:val="heading 3"/>
     <w:basedOn w:val="Normal"/>
     <w:next w:val="Normal"/>
-    <w:link w:val="Heading3Char"/>
+    <w:link w:val="Titre3Car"/>
     <w:autoRedefine/>
     <w:uiPriority w:val="9"/>
     <w:unhideWhenUsed/>
@@ -8180,11 +8495,11 @@
       <w:sz w:val="24"/>
     </w:rPr>
   </w:style>
-  <w:style w:type="paragraph" w:styleId="Heading4">
+  <w:style w:type="paragraph" w:styleId="Titre4">
     <w:name w:val="heading 4"/>
     <w:basedOn w:val="Normal"/>
     <w:next w:val="Normal"/>
-    <w:link w:val="Heading4Char"/>
+    <w:link w:val="Titre4Car"/>
     <w:uiPriority w:val="9"/>
     <w:unhideWhenUsed/>
     <w:qFormat/>
@@ -8206,11 +8521,11 @@
       <w:color w:val="538135" w:themeColor="accent6" w:themeShade="BF"/>
     </w:rPr>
   </w:style>
-  <w:style w:type="paragraph" w:styleId="Heading5">
+  <w:style w:type="paragraph" w:styleId="Titre5">
     <w:name w:val="heading 5"/>
     <w:basedOn w:val="Normal"/>
     <w:next w:val="Normal"/>
-    <w:link w:val="Heading5Char"/>
+    <w:link w:val="Titre5Car"/>
     <w:uiPriority w:val="9"/>
     <w:semiHidden/>
     <w:unhideWhenUsed/>
@@ -8231,11 +8546,11 @@
       <w:color w:val="2F5496" w:themeColor="accent1" w:themeShade="BF"/>
     </w:rPr>
   </w:style>
-  <w:style w:type="paragraph" w:styleId="Heading6">
+  <w:style w:type="paragraph" w:styleId="Titre6">
     <w:name w:val="heading 6"/>
     <w:basedOn w:val="Normal"/>
     <w:next w:val="Normal"/>
-    <w:link w:val="Heading6Char"/>
+    <w:link w:val="Titre6Car"/>
     <w:uiPriority w:val="9"/>
     <w:semiHidden/>
     <w:unhideWhenUsed/>
@@ -8256,11 +8571,11 @@
       <w:color w:val="1F3763" w:themeColor="accent1" w:themeShade="7F"/>
     </w:rPr>
   </w:style>
-  <w:style w:type="paragraph" w:styleId="Heading7">
+  <w:style w:type="paragraph" w:styleId="Titre7">
     <w:name w:val="heading 7"/>
     <w:basedOn w:val="Normal"/>
     <w:next w:val="Normal"/>
-    <w:link w:val="Heading7Char"/>
+    <w:link w:val="Titre7Car"/>
     <w:uiPriority w:val="9"/>
     <w:semiHidden/>
     <w:unhideWhenUsed/>
@@ -8283,11 +8598,11 @@
       <w:color w:val="1F3763" w:themeColor="accent1" w:themeShade="7F"/>
     </w:rPr>
   </w:style>
-  <w:style w:type="paragraph" w:styleId="Heading8">
+  <w:style w:type="paragraph" w:styleId="Titre8">
     <w:name w:val="heading 8"/>
     <w:basedOn w:val="Normal"/>
     <w:next w:val="Normal"/>
-    <w:link w:val="Heading8Char"/>
+    <w:link w:val="Titre8Car"/>
     <w:uiPriority w:val="9"/>
     <w:semiHidden/>
     <w:unhideWhenUsed/>
@@ -8310,11 +8625,11 @@
       <w:szCs w:val="21"/>
     </w:rPr>
   </w:style>
-  <w:style w:type="paragraph" w:styleId="Heading9">
+  <w:style w:type="paragraph" w:styleId="Titre9">
     <w:name w:val="heading 9"/>
     <w:basedOn w:val="Normal"/>
     <w:next w:val="Normal"/>
-    <w:link w:val="Heading9Char"/>
+    <w:link w:val="Titre9Car"/>
     <w:uiPriority w:val="9"/>
     <w:semiHidden/>
     <w:unhideWhenUsed/>
@@ -8339,13 +8654,13 @@
       <w:szCs w:val="21"/>
     </w:rPr>
   </w:style>
-  <w:style w:type="character" w:default="1" w:styleId="DefaultParagraphFont">
+  <w:style w:type="character" w:default="1" w:styleId="Policepardfaut">
     <w:name w:val="Default Paragraph Font"/>
     <w:uiPriority w:val="1"/>
     <w:semiHidden/>
     <w:unhideWhenUsed/>
   </w:style>
-  <w:style w:type="table" w:default="1" w:styleId="TableNormal">
+  <w:style w:type="table" w:default="1" w:styleId="TableauNormal">
     <w:name w:val="Normal Table"/>
     <w:uiPriority w:val="99"/>
     <w:semiHidden/>
@@ -8360,17 +8675,17 @@
       </w:tblCellMar>
     </w:tblPr>
   </w:style>
-  <w:style w:type="numbering" w:default="1" w:styleId="NoList">
+  <w:style w:type="numbering" w:default="1" w:styleId="Aucuneliste">
     <w:name w:val="No List"/>
     <w:uiPriority w:val="99"/>
     <w:semiHidden/>
     <w:unhideWhenUsed/>
   </w:style>
-  <w:style w:type="paragraph" w:styleId="Title">
+  <w:style w:type="paragraph" w:styleId="Titre">
     <w:name w:val="Title"/>
     <w:basedOn w:val="Normal"/>
     <w:next w:val="Normal"/>
-    <w:link w:val="TitleChar"/>
+    <w:link w:val="TitreCar"/>
     <w:autoRedefine/>
     <w:uiPriority w:val="10"/>
     <w:qFormat/>
@@ -8389,10 +8704,10 @@
       <w:szCs w:val="56"/>
     </w:rPr>
   </w:style>
-  <w:style w:type="character" w:customStyle="1" w:styleId="TitleChar">
-    <w:name w:val="Title Char"/>
-    <w:basedOn w:val="DefaultParagraphFont"/>
-    <w:link w:val="Title"/>
+  <w:style w:type="character" w:customStyle="1" w:styleId="TitreCar">
+    <w:name w:val="Titre Car"/>
+    <w:basedOn w:val="Policepardfaut"/>
+    <w:link w:val="Titre"/>
     <w:uiPriority w:val="10"/>
     <w:rsid w:val="001818D7"/>
     <w:rPr>
@@ -8404,10 +8719,10 @@
       <w:szCs w:val="56"/>
     </w:rPr>
   </w:style>
-  <w:style w:type="character" w:customStyle="1" w:styleId="Heading1Char">
-    <w:name w:val="Heading 1 Char"/>
-    <w:basedOn w:val="DefaultParagraphFont"/>
-    <w:link w:val="Heading1"/>
+  <w:style w:type="character" w:customStyle="1" w:styleId="Titre1Car">
+    <w:name w:val="Titre 1 Car"/>
+    <w:basedOn w:val="Policepardfaut"/>
+    <w:link w:val="Titre1"/>
     <w:uiPriority w:val="9"/>
     <w:rsid w:val="00AB7C85"/>
     <w:rPr>
@@ -8418,10 +8733,10 @@
       <w:lang w:val="fr-CH"/>
     </w:rPr>
   </w:style>
-  <w:style w:type="character" w:customStyle="1" w:styleId="Heading2Char">
-    <w:name w:val="Heading 2 Char"/>
-    <w:basedOn w:val="DefaultParagraphFont"/>
-    <w:link w:val="Heading2"/>
+  <w:style w:type="character" w:customStyle="1" w:styleId="Titre2Car">
+    <w:name w:val="Titre 2 Car"/>
+    <w:basedOn w:val="Policepardfaut"/>
+    <w:link w:val="Titre2"/>
     <w:uiPriority w:val="9"/>
     <w:rsid w:val="009A2017"/>
     <w:rPr>
@@ -8432,9 +8747,9 @@
       <w:lang w:val="fr-CH"/>
     </w:rPr>
   </w:style>
-  <w:style w:type="paragraph" w:styleId="NoSpacing">
+  <w:style w:type="paragraph" w:styleId="Sansinterligne">
     <w:name w:val="No Spacing"/>
-    <w:link w:val="NoSpacingChar"/>
+    <w:link w:val="SansinterligneCar"/>
     <w:uiPriority w:val="1"/>
     <w:qFormat/>
     <w:rsid w:val="009F4830"/>
@@ -8446,7 +8761,7 @@
       <w:sz w:val="20"/>
     </w:rPr>
   </w:style>
-  <w:style w:type="paragraph" w:styleId="ListParagraph">
+  <w:style w:type="paragraph" w:styleId="Paragraphedeliste">
     <w:name w:val="List Paragraph"/>
     <w:basedOn w:val="Normal"/>
     <w:uiPriority w:val="34"/>
@@ -8457,10 +8772,10 @@
       <w:contextualSpacing/>
     </w:pPr>
   </w:style>
-  <w:style w:type="character" w:customStyle="1" w:styleId="Heading3Char">
-    <w:name w:val="Heading 3 Char"/>
-    <w:basedOn w:val="DefaultParagraphFont"/>
-    <w:link w:val="Heading3"/>
+  <w:style w:type="character" w:customStyle="1" w:styleId="Titre3Car">
+    <w:name w:val="Titre 3 Car"/>
+    <w:basedOn w:val="Policepardfaut"/>
+    <w:link w:val="Titre3"/>
     <w:uiPriority w:val="9"/>
     <w:rsid w:val="009A2017"/>
     <w:rPr>
@@ -8469,10 +8784,10 @@
       <w:lang w:val="fr-CH"/>
     </w:rPr>
   </w:style>
-  <w:style w:type="character" w:customStyle="1" w:styleId="Heading4Char">
-    <w:name w:val="Heading 4 Char"/>
-    <w:basedOn w:val="DefaultParagraphFont"/>
-    <w:link w:val="Heading4"/>
+  <w:style w:type="character" w:customStyle="1" w:styleId="Titre4Car">
+    <w:name w:val="Titre 4 Car"/>
+    <w:basedOn w:val="Policepardfaut"/>
+    <w:link w:val="Titre4"/>
     <w:uiPriority w:val="9"/>
     <w:rsid w:val="004B3C52"/>
     <w:rPr>
@@ -8484,10 +8799,10 @@
       <w:lang w:val="fr-CH"/>
     </w:rPr>
   </w:style>
-  <w:style w:type="character" w:customStyle="1" w:styleId="Heading5Char">
-    <w:name w:val="Heading 5 Char"/>
-    <w:basedOn w:val="DefaultParagraphFont"/>
-    <w:link w:val="Heading5"/>
+  <w:style w:type="character" w:customStyle="1" w:styleId="Titre5Car">
+    <w:name w:val="Titre 5 Car"/>
+    <w:basedOn w:val="Policepardfaut"/>
+    <w:link w:val="Titre5"/>
     <w:uiPriority w:val="9"/>
     <w:semiHidden/>
     <w:rsid w:val="001E0CE7"/>
@@ -8497,10 +8812,10 @@
       <w:sz w:val="20"/>
     </w:rPr>
   </w:style>
-  <w:style w:type="character" w:customStyle="1" w:styleId="Heading6Char">
-    <w:name w:val="Heading 6 Char"/>
-    <w:basedOn w:val="DefaultParagraphFont"/>
-    <w:link w:val="Heading6"/>
+  <w:style w:type="character" w:customStyle="1" w:styleId="Titre6Car">
+    <w:name w:val="Titre 6 Car"/>
+    <w:basedOn w:val="Policepardfaut"/>
+    <w:link w:val="Titre6"/>
     <w:uiPriority w:val="9"/>
     <w:semiHidden/>
     <w:rsid w:val="001E0CE7"/>
@@ -8510,10 +8825,10 @@
       <w:sz w:val="20"/>
     </w:rPr>
   </w:style>
-  <w:style w:type="character" w:customStyle="1" w:styleId="Heading7Char">
-    <w:name w:val="Heading 7 Char"/>
-    <w:basedOn w:val="DefaultParagraphFont"/>
-    <w:link w:val="Heading7"/>
+  <w:style w:type="character" w:customStyle="1" w:styleId="Titre7Car">
+    <w:name w:val="Titre 7 Car"/>
+    <w:basedOn w:val="Policepardfaut"/>
+    <w:link w:val="Titre7"/>
     <w:uiPriority w:val="9"/>
     <w:semiHidden/>
     <w:rsid w:val="001E0CE7"/>
@@ -8525,10 +8840,10 @@
       <w:sz w:val="20"/>
     </w:rPr>
   </w:style>
-  <w:style w:type="character" w:customStyle="1" w:styleId="Heading8Char">
-    <w:name w:val="Heading 8 Char"/>
-    <w:basedOn w:val="DefaultParagraphFont"/>
-    <w:link w:val="Heading8"/>
+  <w:style w:type="character" w:customStyle="1" w:styleId="Titre8Car">
+    <w:name w:val="Titre 8 Car"/>
+    <w:basedOn w:val="Policepardfaut"/>
+    <w:link w:val="Titre8"/>
     <w:uiPriority w:val="9"/>
     <w:semiHidden/>
     <w:rsid w:val="001E0CE7"/>
@@ -8539,10 +8854,10 @@
       <w:szCs w:val="21"/>
     </w:rPr>
   </w:style>
-  <w:style w:type="character" w:customStyle="1" w:styleId="Heading9Char">
-    <w:name w:val="Heading 9 Char"/>
-    <w:basedOn w:val="DefaultParagraphFont"/>
-    <w:link w:val="Heading9"/>
+  <w:style w:type="character" w:customStyle="1" w:styleId="Titre9Car">
+    <w:name w:val="Titre 9 Car"/>
+    <w:basedOn w:val="Policepardfaut"/>
+    <w:link w:val="Titre9"/>
     <w:uiPriority w:val="9"/>
     <w:semiHidden/>
     <w:rsid w:val="001E0CE7"/>
@@ -8571,10 +8886,10 @@
       <w:lang w:val="en-US"/>
     </w:rPr>
   </w:style>
-  <w:style w:type="character" w:customStyle="1" w:styleId="NoSpacingChar">
-    <w:name w:val="No Spacing Char"/>
-    <w:basedOn w:val="DefaultParagraphFont"/>
-    <w:link w:val="NoSpacing"/>
+  <w:style w:type="character" w:customStyle="1" w:styleId="SansinterligneCar">
+    <w:name w:val="Sans interligne Car"/>
+    <w:basedOn w:val="Policepardfaut"/>
+    <w:link w:val="Sansinterligne"/>
     <w:uiPriority w:val="1"/>
     <w:rsid w:val="00BF55A2"/>
     <w:rPr>
@@ -8582,7 +8897,7 @@
       <w:sz w:val="20"/>
     </w:rPr>
   </w:style>
-  <w:style w:type="paragraph" w:styleId="TOC1">
+  <w:style w:type="paragraph" w:styleId="TM1">
     <w:name w:val="toc 1"/>
     <w:basedOn w:val="Normal"/>
     <w:next w:val="Normal"/>
@@ -8598,7 +8913,7 @@
       <w:spacing w:after="100" w:line="360" w:lineRule="auto"/>
     </w:pPr>
   </w:style>
-  <w:style w:type="paragraph" w:styleId="TOC2">
+  <w:style w:type="paragraph" w:styleId="TM2">
     <w:name w:val="toc 2"/>
     <w:basedOn w:val="Normal"/>
     <w:next w:val="Normal"/>
@@ -8611,7 +8926,7 @@
       <w:ind w:left="200"/>
     </w:pPr>
   </w:style>
-  <w:style w:type="paragraph" w:styleId="TOC3">
+  <w:style w:type="paragraph" w:styleId="TM3">
     <w:name w:val="toc 3"/>
     <w:basedOn w:val="Normal"/>
     <w:next w:val="Normal"/>
@@ -8624,9 +8939,9 @@
       <w:ind w:left="400"/>
     </w:pPr>
   </w:style>
-  <w:style w:type="character" w:styleId="Hyperlink">
+  <w:style w:type="character" w:styleId="Lienhypertexte">
     <w:name w:val="Hyperlink"/>
-    <w:basedOn w:val="DefaultParagraphFont"/>
+    <w:basedOn w:val="Policepardfaut"/>
     <w:uiPriority w:val="99"/>
     <w:unhideWhenUsed/>
     <w:rsid w:val="00565209"/>
@@ -8635,10 +8950,10 @@
       <w:u w:val="single"/>
     </w:rPr>
   </w:style>
-  <w:style w:type="paragraph" w:styleId="Header">
+  <w:style w:type="paragraph" w:styleId="En-tte">
     <w:name w:val="header"/>
     <w:basedOn w:val="Normal"/>
-    <w:link w:val="HeaderChar"/>
+    <w:link w:val="En-tteCar"/>
     <w:uiPriority w:val="99"/>
     <w:unhideWhenUsed/>
     <w:rsid w:val="00277D48"/>
@@ -8650,10 +8965,10 @@
       <w:spacing w:before="0" w:after="0"/>
     </w:pPr>
   </w:style>
-  <w:style w:type="character" w:customStyle="1" w:styleId="HeaderChar">
-    <w:name w:val="Header Char"/>
-    <w:basedOn w:val="DefaultParagraphFont"/>
-    <w:link w:val="Header"/>
+  <w:style w:type="character" w:customStyle="1" w:styleId="En-tteCar">
+    <w:name w:val="En-tête Car"/>
+    <w:basedOn w:val="Policepardfaut"/>
+    <w:link w:val="En-tte"/>
     <w:uiPriority w:val="99"/>
     <w:rsid w:val="00277D48"/>
     <w:rPr>
@@ -8661,10 +8976,10 @@
       <w:sz w:val="20"/>
     </w:rPr>
   </w:style>
-  <w:style w:type="paragraph" w:styleId="Footer">
+  <w:style w:type="paragraph" w:styleId="Pieddepage">
     <w:name w:val="footer"/>
     <w:basedOn w:val="Normal"/>
-    <w:link w:val="FooterChar"/>
+    <w:link w:val="PieddepageCar"/>
     <w:uiPriority w:val="99"/>
     <w:unhideWhenUsed/>
     <w:rsid w:val="00277D48"/>
@@ -8676,10 +8991,10 @@
       <w:spacing w:before="0" w:after="0"/>
     </w:pPr>
   </w:style>
-  <w:style w:type="character" w:customStyle="1" w:styleId="FooterChar">
-    <w:name w:val="Footer Char"/>
-    <w:basedOn w:val="DefaultParagraphFont"/>
-    <w:link w:val="Footer"/>
+  <w:style w:type="character" w:customStyle="1" w:styleId="PieddepageCar">
+    <w:name w:val="Pied de page Car"/>
+    <w:basedOn w:val="Policepardfaut"/>
+    <w:link w:val="Pieddepage"/>
     <w:uiPriority w:val="99"/>
     <w:rsid w:val="00277D48"/>
     <w:rPr>

</xml_diff>